<commit_message>
qq modif en plus
</commit_message>
<xml_diff>
--- a/installer_et_utiliser_GIT.docx
+++ b/installer_et_utiliser_GIT.docx
@@ -16,28 +16,46 @@
         <w:jc w:val="both"/>
       </w:pPr>
       <w:r>
-        <w:t>Les vidéos du site openclassroom sont très bien</w:t>
-      </w:r>
-    </w:p>
-    <w:p>
-      <w:pPr>
-        <w:jc w:val="both"/>
-      </w:pPr>
+        <w:t xml:space="preserve">Les vidéos du site </w:t>
+      </w:r>
+      <w:proofErr w:type="spellStart"/>
+      <w:r>
+        <w:t>openclassroom</w:t>
+      </w:r>
+      <w:proofErr w:type="spellEnd"/>
+      <w:r>
+        <w:t xml:space="preserve"> sont très bien</w:t>
+      </w:r>
+    </w:p>
+    <w:p>
+      <w:pPr>
+        <w:jc w:val="both"/>
+      </w:pPr>
+      <w:proofErr w:type="gramStart"/>
       <w:r>
         <w:t>https://openclassrooms.com/courses/gerer-son-code-avec-git-et-github</w:t>
       </w:r>
-    </w:p>
-    <w:p>
-      <w:pPr>
-        <w:jc w:val="both"/>
-      </w:pPr>
-    </w:p>
-    <w:p>
-      <w:pPr>
-        <w:jc w:val="both"/>
-      </w:pPr>
-      <w:r>
-        <w:t>Je vous propose d’aller regarder ce que lucas a fait c’est très bien</w:t>
+      <w:proofErr w:type="gramEnd"/>
+    </w:p>
+    <w:p>
+      <w:pPr>
+        <w:jc w:val="both"/>
+      </w:pPr>
+    </w:p>
+    <w:p>
+      <w:pPr>
+        <w:jc w:val="both"/>
+      </w:pPr>
+      <w:r>
+        <w:t xml:space="preserve">Je vous propose d’aller regarder ce que </w:t>
+      </w:r>
+      <w:proofErr w:type="spellStart"/>
+      <w:r>
+        <w:t>lucas</w:t>
+      </w:r>
+      <w:proofErr w:type="spellEnd"/>
+      <w:r>
+        <w:t xml:space="preserve"> a fait c’est très bien</w:t>
       </w:r>
     </w:p>
     <w:p>
@@ -86,11 +104,16 @@
         <w:pStyle w:val="Titre1"/>
         <w:jc w:val="both"/>
       </w:pPr>
+      <w:proofErr w:type="gramStart"/>
       <w:r>
         <w:t>1)</w:t>
       </w:r>
       <w:r>
-        <w:t xml:space="preserve">Pour installer GIT et l’utiliser </w:t>
+        <w:t>Pour</w:t>
+      </w:r>
+      <w:proofErr w:type="gramEnd"/>
+      <w:r>
+        <w:t xml:space="preserve"> installer GIT et l’utiliser </w:t>
       </w:r>
     </w:p>
     <w:p>
@@ -114,18 +137,48 @@
       <w:r>
         <w:t xml:space="preserve">Aller le télécharger ici (sous linux un </w:t>
       </w:r>
+      <w:proofErr w:type="spellStart"/>
       <w:r>
         <w:rPr>
           <w:i/>
         </w:rPr>
-        <w:t>sudo apt-get instal</w:t>
-      </w:r>
+        <w:t>sudo</w:t>
+      </w:r>
+      <w:proofErr w:type="spellEnd"/>
       <w:r>
         <w:rPr>
           <w:i/>
         </w:rPr>
+        <w:t xml:space="preserve"> </w:t>
+      </w:r>
+      <w:proofErr w:type="spellStart"/>
+      <w:r>
+        <w:rPr>
+          <w:i/>
+        </w:rPr>
+        <w:t>apt-get</w:t>
+      </w:r>
+      <w:proofErr w:type="spellEnd"/>
+      <w:r>
+        <w:rPr>
+          <w:i/>
+        </w:rPr>
+        <w:t xml:space="preserve"> </w:t>
+      </w:r>
+      <w:proofErr w:type="spellStart"/>
+      <w:r>
+        <w:rPr>
+          <w:i/>
+        </w:rPr>
+        <w:t>instal</w:t>
+      </w:r>
+      <w:r>
+        <w:rPr>
+          <w:i/>
+        </w:rPr>
         <w:t>l</w:t>
       </w:r>
+      <w:proofErr w:type="spellEnd"/>
       <w:r>
         <w:t xml:space="preserve"> </w:t>
       </w:r>
@@ -133,16 +186,32 @@
         <w:rPr>
           <w:i/>
         </w:rPr>
-        <w:t>git-core</w:t>
-      </w:r>
+        <w:t>git-</w:t>
+      </w:r>
+      <w:proofErr w:type="spellStart"/>
       <w:r>
         <w:rPr>
           <w:i/>
         </w:rPr>
+        <w:t>core</w:t>
+      </w:r>
+      <w:proofErr w:type="spellEnd"/>
+      <w:r>
+        <w:rPr>
+          <w:i/>
+        </w:rPr>
         <w:t xml:space="preserve"> </w:t>
       </w:r>
       <w:r>
-        <w:t>devrait suffir ^^)</w:t>
+        <w:t xml:space="preserve">devrait </w:t>
+      </w:r>
+      <w:proofErr w:type="spellStart"/>
+      <w:r>
+        <w:t>suffir</w:t>
+      </w:r>
+      <w:proofErr w:type="spellEnd"/>
+      <w:r>
+        <w:t xml:space="preserve"> ^^)</w:t>
       </w:r>
     </w:p>
     <w:p>
@@ -190,7 +259,15 @@
         <w:jc w:val="both"/>
       </w:pPr>
       <w:r>
-        <w:t xml:space="preserve">Une fois l’installation terminée, aller sur le terminal de l’ordi pour définir notre nom et email  qui seront utile pour créer le compte gratuit GitHub: </w:t>
+        <w:t xml:space="preserve">Une fois l’installation terminée, aller sur le terminal de l’ordi pour définir notre nom et email  qui seront utile pour créer le compte gratuit </w:t>
+      </w:r>
+      <w:proofErr w:type="spellStart"/>
+      <w:r>
+        <w:t>GitHub</w:t>
+      </w:r>
+      <w:proofErr w:type="spellEnd"/>
+      <w:r>
+        <w:t xml:space="preserve">: </w:t>
       </w:r>
     </w:p>
     <w:p>
@@ -207,32 +284,62 @@
           <w:szCs w:val="28"/>
         </w:rPr>
       </w:pPr>
+      <w:proofErr w:type="gramStart"/>
       <w:r>
         <w:rPr>
           <w:rFonts w:ascii="Courier" w:hAnsi="Courier" w:cs="Arial"/>
           <w:sz w:val="28"/>
           <w:szCs w:val="28"/>
         </w:rPr>
-        <w:t>git config --global user.name "Votre nom"</w:t>
-      </w:r>
-    </w:p>
-    <w:p>
-      <w:pPr>
-        <w:jc w:val="both"/>
-        <w:rPr>
-          <w:rFonts w:ascii="Courier" w:hAnsi="Courier"/>
-          <w:sz w:val="28"/>
-          <w:szCs w:val="28"/>
-        </w:rPr>
-      </w:pPr>
+        <w:t>git</w:t>
+      </w:r>
+      <w:proofErr w:type="gramEnd"/>
       <w:r>
         <w:rPr>
           <w:rFonts w:ascii="Courier" w:hAnsi="Courier" w:cs="Arial"/>
           <w:sz w:val="28"/>
           <w:szCs w:val="28"/>
         </w:rPr>
-        <w:t>git config --global user.email</w:t>
-      </w:r>
+        <w:t xml:space="preserve"> config --global user.name "Votre nom"</w:t>
+      </w:r>
+    </w:p>
+    <w:p>
+      <w:pPr>
+        <w:jc w:val="both"/>
+        <w:rPr>
+          <w:rFonts w:ascii="Courier" w:hAnsi="Courier"/>
+          <w:sz w:val="28"/>
+          <w:szCs w:val="28"/>
+        </w:rPr>
+      </w:pPr>
+      <w:proofErr w:type="gramStart"/>
+      <w:r>
+        <w:rPr>
+          <w:rFonts w:ascii="Courier" w:hAnsi="Courier" w:cs="Arial"/>
+          <w:sz w:val="28"/>
+          <w:szCs w:val="28"/>
+        </w:rPr>
+        <w:t>git</w:t>
+      </w:r>
+      <w:proofErr w:type="gramEnd"/>
+      <w:r>
+        <w:rPr>
+          <w:rFonts w:ascii="Courier" w:hAnsi="Courier" w:cs="Arial"/>
+          <w:sz w:val="28"/>
+          <w:szCs w:val="28"/>
+        </w:rPr>
+        <w:t xml:space="preserve"> config --global </w:t>
+      </w:r>
+      <w:proofErr w:type="spellStart"/>
+      <w:r>
+        <w:rPr>
+          <w:rFonts w:ascii="Courier" w:hAnsi="Courier" w:cs="Arial"/>
+          <w:sz w:val="28"/>
+          <w:szCs w:val="28"/>
+        </w:rPr>
+        <w:t>user.email</w:t>
+      </w:r>
+      <w:proofErr w:type="spellEnd"/>
       <w:r>
         <w:rPr>
           <w:rFonts w:ascii="Courier" w:hAnsi="Courier"/>
@@ -264,127 +371,214 @@
       <w:pPr>
         <w:jc w:val="both"/>
       </w:pPr>
+      <w:proofErr w:type="gramStart"/>
       <w:r>
         <w:rPr>
           <w:rFonts w:ascii="Courier" w:hAnsi="Courier" w:cs="Arial"/>
           <w:sz w:val="28"/>
           <w:szCs w:val="28"/>
         </w:rPr>
-        <w:t xml:space="preserve">git config --global </w:t>
-      </w:r>
+        <w:t>git</w:t>
+      </w:r>
+      <w:proofErr w:type="gramEnd"/>
       <w:r>
         <w:rPr>
           <w:rFonts w:ascii="Courier" w:hAnsi="Courier" w:cs="Arial"/>
           <w:sz w:val="28"/>
           <w:szCs w:val="28"/>
         </w:rPr>
-        <w:t>color.diff auto</w:t>
-      </w:r>
-    </w:p>
-    <w:p>
-      <w:pPr>
-        <w:jc w:val="both"/>
-      </w:pPr>
+        <w:t xml:space="preserve"> config --global </w:t>
+      </w:r>
+      <w:proofErr w:type="spellStart"/>
       <w:r>
         <w:rPr>
           <w:rFonts w:ascii="Courier" w:hAnsi="Courier" w:cs="Arial"/>
           <w:sz w:val="28"/>
           <w:szCs w:val="28"/>
         </w:rPr>
-        <w:t xml:space="preserve">git config --global </w:t>
-      </w:r>
+        <w:t>color.diff</w:t>
+      </w:r>
+      <w:proofErr w:type="spellEnd"/>
       <w:r>
         <w:rPr>
           <w:rFonts w:ascii="Courier" w:hAnsi="Courier" w:cs="Arial"/>
           <w:sz w:val="28"/>
           <w:szCs w:val="28"/>
         </w:rPr>
-        <w:t>color.status auto</w:t>
-      </w:r>
-    </w:p>
-    <w:p>
-      <w:pPr>
-        <w:jc w:val="both"/>
-      </w:pPr>
+        <w:t xml:space="preserve"> auto</w:t>
+      </w:r>
+    </w:p>
+    <w:p>
+      <w:pPr>
+        <w:jc w:val="both"/>
+      </w:pPr>
+      <w:proofErr w:type="gramStart"/>
       <w:r>
         <w:rPr>
           <w:rFonts w:ascii="Courier" w:hAnsi="Courier" w:cs="Arial"/>
           <w:sz w:val="28"/>
           <w:szCs w:val="28"/>
         </w:rPr>
-        <w:t xml:space="preserve">git config --global </w:t>
-      </w:r>
+        <w:t>git</w:t>
+      </w:r>
+      <w:proofErr w:type="gramEnd"/>
       <w:r>
         <w:rPr>
           <w:rFonts w:ascii="Courier" w:hAnsi="Courier" w:cs="Arial"/>
           <w:sz w:val="28"/>
           <w:szCs w:val="28"/>
         </w:rPr>
-        <w:t>color.branch auto</w:t>
-      </w:r>
-    </w:p>
-    <w:p>
-      <w:pPr>
-        <w:jc w:val="both"/>
-      </w:pPr>
-    </w:p>
-    <w:p>
-      <w:pPr>
-        <w:jc w:val="both"/>
-      </w:pPr>
-    </w:p>
-    <w:p>
-      <w:pPr>
-        <w:jc w:val="both"/>
-      </w:pPr>
-      <w:r>
-        <w:t xml:space="preserve">pour vérifier si ça a marcher </w:t>
-      </w:r>
-    </w:p>
-    <w:p>
-      <w:pPr>
-        <w:jc w:val="both"/>
+        <w:t xml:space="preserve"> config --global </w:t>
+      </w:r>
+      <w:proofErr w:type="spellStart"/>
+      <w:r>
         <w:rPr>
           <w:rFonts w:ascii="Courier" w:hAnsi="Courier" w:cs="Arial"/>
           <w:sz w:val="28"/>
           <w:szCs w:val="28"/>
         </w:rPr>
-      </w:pPr>
+        <w:t>color.status</w:t>
+      </w:r>
+      <w:proofErr w:type="spellEnd"/>
       <w:r>
         <w:rPr>
           <w:rFonts w:ascii="Courier" w:hAnsi="Courier" w:cs="Arial"/>
           <w:sz w:val="28"/>
           <w:szCs w:val="28"/>
         </w:rPr>
-        <w:t xml:space="preserve">vim </w:t>
-      </w:r>
+        <w:t xml:space="preserve"> auto</w:t>
+      </w:r>
+    </w:p>
+    <w:p>
+      <w:pPr>
+        <w:jc w:val="both"/>
+      </w:pPr>
+      <w:proofErr w:type="gramStart"/>
       <w:r>
         <w:rPr>
           <w:rFonts w:ascii="Courier" w:hAnsi="Courier" w:cs="Arial"/>
           <w:sz w:val="28"/>
           <w:szCs w:val="28"/>
         </w:rPr>
-        <w:t>~/.gitconfig</w:t>
-      </w:r>
-    </w:p>
-    <w:p>
-      <w:pPr>
-        <w:jc w:val="both"/>
+        <w:t>git</w:t>
+      </w:r>
+      <w:proofErr w:type="gramEnd"/>
+      <w:r>
         <w:rPr>
           <w:rFonts w:ascii="Courier" w:hAnsi="Courier" w:cs="Arial"/>
           <w:sz w:val="28"/>
           <w:szCs w:val="28"/>
         </w:rPr>
-      </w:pPr>
-    </w:p>
-    <w:p>
-      <w:pPr>
-        <w:jc w:val="both"/>
+        <w:t xml:space="preserve"> config --global </w:t>
+      </w:r>
+      <w:proofErr w:type="spellStart"/>
+      <w:r>
         <w:rPr>
           <w:rFonts w:ascii="Courier" w:hAnsi="Courier" w:cs="Arial"/>
           <w:sz w:val="28"/>
           <w:szCs w:val="28"/>
         </w:rPr>
+        <w:t>color.branch</w:t>
+      </w:r>
+      <w:proofErr w:type="spellEnd"/>
+      <w:r>
+        <w:rPr>
+          <w:rFonts w:ascii="Courier" w:hAnsi="Courier" w:cs="Arial"/>
+          <w:sz w:val="28"/>
+          <w:szCs w:val="28"/>
+        </w:rPr>
+        <w:t xml:space="preserve"> auto</w:t>
+      </w:r>
+    </w:p>
+    <w:p>
+      <w:pPr>
+        <w:jc w:val="both"/>
+      </w:pPr>
+    </w:p>
+    <w:p>
+      <w:pPr>
+        <w:jc w:val="both"/>
+      </w:pPr>
+    </w:p>
+    <w:p>
+      <w:pPr>
+        <w:jc w:val="both"/>
+      </w:pPr>
+      <w:proofErr w:type="gramStart"/>
+      <w:r>
+        <w:t>pour</w:t>
+      </w:r>
+      <w:proofErr w:type="gramEnd"/>
+      <w:r>
+        <w:t xml:space="preserve"> vérifier si ça a marcher </w:t>
+      </w:r>
+    </w:p>
+    <w:p>
+      <w:pPr>
+        <w:jc w:val="both"/>
+        <w:rPr>
+          <w:rFonts w:ascii="Courier" w:hAnsi="Courier" w:cs="Arial"/>
+          <w:sz w:val="28"/>
+          <w:szCs w:val="28"/>
+        </w:rPr>
+      </w:pPr>
+      <w:proofErr w:type="spellStart"/>
+      <w:proofErr w:type="gramStart"/>
+      <w:r>
+        <w:rPr>
+          <w:rFonts w:ascii="Courier" w:hAnsi="Courier" w:cs="Arial"/>
+          <w:sz w:val="28"/>
+          <w:szCs w:val="28"/>
+        </w:rPr>
+        <w:t>vim</w:t>
+      </w:r>
+      <w:proofErr w:type="spellEnd"/>
+      <w:proofErr w:type="gramEnd"/>
+      <w:r>
+        <w:rPr>
+          <w:rFonts w:ascii="Courier" w:hAnsi="Courier" w:cs="Arial"/>
+          <w:sz w:val="28"/>
+          <w:szCs w:val="28"/>
+        </w:rPr>
+        <w:t xml:space="preserve"> </w:t>
+      </w:r>
+      <w:r>
+        <w:rPr>
+          <w:rFonts w:ascii="Courier" w:hAnsi="Courier" w:cs="Arial"/>
+          <w:sz w:val="28"/>
+          <w:szCs w:val="28"/>
+        </w:rPr>
+        <w:t>~/.</w:t>
+      </w:r>
+      <w:proofErr w:type="spellStart"/>
+      <w:r>
+        <w:rPr>
+          <w:rFonts w:ascii="Courier" w:hAnsi="Courier" w:cs="Arial"/>
+          <w:sz w:val="28"/>
+          <w:szCs w:val="28"/>
+        </w:rPr>
+        <w:t>gitconfig</w:t>
+      </w:r>
+      <w:proofErr w:type="spellEnd"/>
+    </w:p>
+    <w:p>
+      <w:pPr>
+        <w:jc w:val="both"/>
+        <w:rPr>
+          <w:rFonts w:ascii="Courier" w:hAnsi="Courier" w:cs="Arial"/>
+          <w:sz w:val="28"/>
+          <w:szCs w:val="28"/>
+        </w:rPr>
+      </w:pPr>
+    </w:p>
+    <w:p>
+      <w:pPr>
+        <w:jc w:val="both"/>
+        <w:rPr>
+          <w:rFonts w:ascii="Courier" w:hAnsi="Courier" w:cs="Arial"/>
+          <w:sz w:val="28"/>
+          <w:szCs w:val="28"/>
+        </w:rPr>
       </w:pPr>
     </w:p>
     <w:p>
@@ -424,29 +618,44 @@
       <w:pPr>
         <w:jc w:val="both"/>
       </w:pPr>
-      <w:r>
-        <w:t>créer un fichier</w:t>
-      </w:r>
-    </w:p>
-    <w:p>
-      <w:pPr>
-        <w:jc w:val="both"/>
-      </w:pPr>
-      <w:r>
-        <w:t>ce placer dans ce fichier a l’aide du terminal</w:t>
-      </w:r>
-    </w:p>
-    <w:p>
-      <w:pPr>
-        <w:jc w:val="both"/>
-      </w:pPr>
-    </w:p>
-    <w:p>
-      <w:pPr>
-        <w:jc w:val="both"/>
-      </w:pPr>
-      <w:r>
-        <w:t>création d’un répertoire git :</w:t>
+      <w:proofErr w:type="gramStart"/>
+      <w:r>
+        <w:t>créer</w:t>
+      </w:r>
+      <w:proofErr w:type="gramEnd"/>
+      <w:r>
+        <w:t xml:space="preserve"> un fichier</w:t>
+      </w:r>
+    </w:p>
+    <w:p>
+      <w:pPr>
+        <w:jc w:val="both"/>
+      </w:pPr>
+      <w:proofErr w:type="gramStart"/>
+      <w:r>
+        <w:t>ce</w:t>
+      </w:r>
+      <w:proofErr w:type="gramEnd"/>
+      <w:r>
+        <w:t xml:space="preserve"> placer dans ce fichier a l’aide du terminal</w:t>
+      </w:r>
+    </w:p>
+    <w:p>
+      <w:pPr>
+        <w:jc w:val="both"/>
+      </w:pPr>
+    </w:p>
+    <w:p>
+      <w:pPr>
+        <w:jc w:val="both"/>
+      </w:pPr>
+      <w:proofErr w:type="gramStart"/>
+      <w:r>
+        <w:t>création</w:t>
+      </w:r>
+      <w:proofErr w:type="gramEnd"/>
+      <w:r>
+        <w:t xml:space="preserve"> d’un répertoire git :</w:t>
       </w:r>
     </w:p>
     <w:p>
@@ -459,14 +668,34 @@
           <w:szCs w:val="28"/>
         </w:rPr>
       </w:pPr>
-      <w:r>
-        <w:rPr>
-          <w:rFonts w:ascii="Courier" w:hAnsi="Courier"/>
-          <w:sz w:val="28"/>
-          <w:szCs w:val="28"/>
-        </w:rPr>
-        <w:t>git init</w:t>
-      </w:r>
+      <w:proofErr w:type="gramStart"/>
+      <w:r>
+        <w:rPr>
+          <w:rFonts w:ascii="Courier" w:hAnsi="Courier"/>
+          <w:sz w:val="28"/>
+          <w:szCs w:val="28"/>
+        </w:rPr>
+        <w:t>git</w:t>
+      </w:r>
+      <w:proofErr w:type="gramEnd"/>
+      <w:r>
+        <w:rPr>
+          <w:rFonts w:ascii="Courier" w:hAnsi="Courier"/>
+          <w:sz w:val="28"/>
+          <w:szCs w:val="28"/>
+        </w:rPr>
+        <w:t xml:space="preserve"> </w:t>
+      </w:r>
+      <w:proofErr w:type="spellStart"/>
+      <w:r>
+        <w:rPr>
+          <w:rFonts w:ascii="Courier" w:hAnsi="Courier"/>
+          <w:sz w:val="28"/>
+          <w:szCs w:val="28"/>
+        </w:rPr>
+        <w:t>init</w:t>
+      </w:r>
+      <w:proofErr w:type="spellEnd"/>
     </w:p>
     <w:p>
       <w:pPr>
@@ -499,14 +728,25 @@
           <w:szCs w:val="28"/>
         </w:rPr>
       </w:pPr>
-      <w:r>
-        <w:rPr>
-          <w:rFonts w:ascii="Courier" w:hAnsi="Courier"/>
-          <w:sz w:val="28"/>
-          <w:szCs w:val="28"/>
-        </w:rPr>
-        <w:t xml:space="preserve">git </w:t>
-      </w:r>
+      <w:proofErr w:type="gramStart"/>
+      <w:r>
+        <w:rPr>
+          <w:rFonts w:ascii="Courier" w:hAnsi="Courier"/>
+          <w:sz w:val="28"/>
+          <w:szCs w:val="28"/>
+        </w:rPr>
+        <w:t>git</w:t>
+      </w:r>
+      <w:proofErr w:type="gramEnd"/>
+      <w:r>
+        <w:rPr>
+          <w:rFonts w:ascii="Courier" w:hAnsi="Courier"/>
+          <w:sz w:val="28"/>
+          <w:szCs w:val="28"/>
+        </w:rPr>
+        <w:t xml:space="preserve"> </w:t>
+      </w:r>
+      <w:proofErr w:type="spellStart"/>
       <w:r>
         <w:rPr>
           <w:rFonts w:ascii="Courier" w:hAnsi="Courier"/>
@@ -515,24 +755,33 @@
         </w:rPr>
         <w:t>status</w:t>
       </w:r>
-    </w:p>
-    <w:p>
-      <w:pPr>
-        <w:jc w:val="both"/>
-      </w:pPr>
-    </w:p>
-    <w:p>
-      <w:pPr>
-        <w:jc w:val="both"/>
-        <w:rPr>
-          <w:rFonts w:ascii="Calibri" w:hAnsi="Calibri"/>
-        </w:rPr>
-      </w:pPr>
-      <w:r>
-        <w:rPr>
-          <w:rFonts w:ascii="Calibri" w:hAnsi="Calibri"/>
-        </w:rPr>
-        <w:t>vérifier les changement effectuer sur son ordinateur</w:t>
+      <w:proofErr w:type="spellEnd"/>
+    </w:p>
+    <w:p>
+      <w:pPr>
+        <w:jc w:val="both"/>
+      </w:pPr>
+    </w:p>
+    <w:p>
+      <w:pPr>
+        <w:jc w:val="both"/>
+        <w:rPr>
+          <w:rFonts w:ascii="Calibri" w:hAnsi="Calibri"/>
+        </w:rPr>
+      </w:pPr>
+      <w:proofErr w:type="gramStart"/>
+      <w:r>
+        <w:rPr>
+          <w:rFonts w:ascii="Calibri" w:hAnsi="Calibri"/>
+        </w:rPr>
+        <w:t>vérifier</w:t>
+      </w:r>
+      <w:proofErr w:type="gramEnd"/>
+      <w:r>
+        <w:rPr>
+          <w:rFonts w:ascii="Calibri" w:hAnsi="Calibri"/>
+        </w:rPr>
+        <w:t xml:space="preserve"> les changement effectuer sur son ordinateur</w:t>
       </w:r>
     </w:p>
     <w:p>
@@ -545,14 +794,25 @@
           <w:szCs w:val="28"/>
         </w:rPr>
       </w:pPr>
-      <w:r>
-        <w:rPr>
-          <w:rFonts w:ascii="Courier" w:hAnsi="Courier"/>
-          <w:sz w:val="28"/>
-          <w:szCs w:val="28"/>
-        </w:rPr>
-        <w:t xml:space="preserve">git </w:t>
-      </w:r>
+      <w:proofErr w:type="gramStart"/>
+      <w:r>
+        <w:rPr>
+          <w:rFonts w:ascii="Courier" w:hAnsi="Courier"/>
+          <w:sz w:val="28"/>
+          <w:szCs w:val="28"/>
+        </w:rPr>
+        <w:t>git</w:t>
+      </w:r>
+      <w:proofErr w:type="gramEnd"/>
+      <w:r>
+        <w:rPr>
+          <w:rFonts w:ascii="Courier" w:hAnsi="Courier"/>
+          <w:sz w:val="28"/>
+          <w:szCs w:val="28"/>
+        </w:rPr>
+        <w:t xml:space="preserve"> </w:t>
+      </w:r>
+      <w:proofErr w:type="spellStart"/>
       <w:r>
         <w:rPr>
           <w:rFonts w:ascii="Courier" w:hAnsi="Courier"/>
@@ -561,19 +821,28 @@
         </w:rPr>
         <w:t>status</w:t>
       </w:r>
-    </w:p>
-    <w:p>
-      <w:pPr>
-        <w:jc w:val="both"/>
-        <w:rPr>
-          <w:rFonts w:ascii="Calibri" w:hAnsi="Calibri"/>
-        </w:rPr>
-      </w:pPr>
-      <w:r>
-        <w:rPr>
-          <w:rFonts w:ascii="Calibri" w:hAnsi="Calibri"/>
-        </w:rPr>
-        <w:t xml:space="preserve">en </w:t>
+      <w:proofErr w:type="spellEnd"/>
+    </w:p>
+    <w:p>
+      <w:pPr>
+        <w:jc w:val="both"/>
+        <w:rPr>
+          <w:rFonts w:ascii="Calibri" w:hAnsi="Calibri"/>
+        </w:rPr>
+      </w:pPr>
+      <w:proofErr w:type="gramStart"/>
+      <w:r>
+        <w:rPr>
+          <w:rFonts w:ascii="Calibri" w:hAnsi="Calibri"/>
+        </w:rPr>
+        <w:t>en</w:t>
+      </w:r>
+      <w:proofErr w:type="gramEnd"/>
+      <w:r>
+        <w:rPr>
+          <w:rFonts w:ascii="Calibri" w:hAnsi="Calibri"/>
+        </w:rPr>
+        <w:t xml:space="preserve"> </w:t>
       </w:r>
       <w:r>
         <w:rPr>
@@ -596,11 +865,19 @@
           <w:rFonts w:ascii="Calibri" w:hAnsi="Calibri"/>
         </w:rPr>
       </w:pPr>
-      <w:r>
-        <w:rPr>
-          <w:rFonts w:ascii="Calibri" w:hAnsi="Calibri"/>
-        </w:rPr>
-        <w:t xml:space="preserve">en </w:t>
+      <w:proofErr w:type="gramStart"/>
+      <w:r>
+        <w:rPr>
+          <w:rFonts w:ascii="Calibri" w:hAnsi="Calibri"/>
+        </w:rPr>
+        <w:t>en</w:t>
+      </w:r>
+      <w:proofErr w:type="gramEnd"/>
+      <w:r>
+        <w:rPr>
+          <w:rFonts w:ascii="Calibri" w:hAnsi="Calibri"/>
+        </w:rPr>
+        <w:t xml:space="preserve"> </w:t>
       </w:r>
       <w:r>
         <w:rPr>
@@ -634,35 +911,73 @@
           <w:szCs w:val="28"/>
         </w:rPr>
       </w:pPr>
-      <w:r>
-        <w:rPr>
-          <w:rFonts w:ascii="Courier" w:hAnsi="Courier"/>
-          <w:sz w:val="28"/>
-          <w:szCs w:val="28"/>
-        </w:rPr>
-        <w:t xml:space="preserve">git </w:t>
-      </w:r>
-      <w:r>
-        <w:rPr>
-          <w:rFonts w:ascii="Courier" w:hAnsi="Courier"/>
-          <w:sz w:val="28"/>
-          <w:szCs w:val="28"/>
-        </w:rPr>
-        <w:t>add nom_du_fichier_rouge</w:t>
-      </w:r>
-    </w:p>
-    <w:p>
-      <w:pPr>
-        <w:jc w:val="both"/>
-        <w:rPr>
-          <w:rFonts w:ascii="Calibri" w:hAnsi="Calibri"/>
-        </w:rPr>
-      </w:pPr>
-      <w:r>
-        <w:rPr>
-          <w:rFonts w:ascii="Calibri" w:hAnsi="Calibri"/>
-        </w:rPr>
-        <w:t xml:space="preserve">permet de faire passer un fichier </w:t>
+      <w:proofErr w:type="gramStart"/>
+      <w:r>
+        <w:rPr>
+          <w:rFonts w:ascii="Courier" w:hAnsi="Courier"/>
+          <w:sz w:val="28"/>
+          <w:szCs w:val="28"/>
+        </w:rPr>
+        <w:t>git</w:t>
+      </w:r>
+      <w:proofErr w:type="gramEnd"/>
+      <w:r>
+        <w:rPr>
+          <w:rFonts w:ascii="Courier" w:hAnsi="Courier"/>
+          <w:sz w:val="28"/>
+          <w:szCs w:val="28"/>
+        </w:rPr>
+        <w:t xml:space="preserve"> </w:t>
+      </w:r>
+      <w:proofErr w:type="spellStart"/>
+      <w:r>
+        <w:rPr>
+          <w:rFonts w:ascii="Courier" w:hAnsi="Courier"/>
+          <w:sz w:val="28"/>
+          <w:szCs w:val="28"/>
+        </w:rPr>
+        <w:t>add</w:t>
+      </w:r>
+      <w:proofErr w:type="spellEnd"/>
+      <w:r>
+        <w:rPr>
+          <w:rFonts w:ascii="Courier" w:hAnsi="Courier"/>
+          <w:sz w:val="28"/>
+          <w:szCs w:val="28"/>
+        </w:rPr>
+        <w:t xml:space="preserve"> </w:t>
+      </w:r>
+      <w:proofErr w:type="spellStart"/>
+      <w:r>
+        <w:rPr>
+          <w:rFonts w:ascii="Courier" w:hAnsi="Courier"/>
+          <w:sz w:val="28"/>
+          <w:szCs w:val="28"/>
+        </w:rPr>
+        <w:t>nom_du_fichier_rouge</w:t>
+      </w:r>
+      <w:proofErr w:type="spellEnd"/>
+    </w:p>
+    <w:p>
+      <w:pPr>
+        <w:jc w:val="both"/>
+        <w:rPr>
+          <w:rFonts w:ascii="Calibri" w:hAnsi="Calibri"/>
+        </w:rPr>
+      </w:pPr>
+      <w:proofErr w:type="gramStart"/>
+      <w:r>
+        <w:rPr>
+          <w:rFonts w:ascii="Calibri" w:hAnsi="Calibri"/>
+        </w:rPr>
+        <w:t>permet</w:t>
+      </w:r>
+      <w:proofErr w:type="gramEnd"/>
+      <w:r>
+        <w:rPr>
+          <w:rFonts w:ascii="Calibri" w:hAnsi="Calibri"/>
+        </w:rPr>
+        <w:t xml:space="preserve"> de faire passer un fichier </w:t>
       </w:r>
       <w:r>
         <w:rPr>
@@ -695,35 +1010,85 @@
           <w:szCs w:val="28"/>
         </w:rPr>
       </w:pPr>
-      <w:r>
-        <w:rPr>
-          <w:rFonts w:ascii="Courier" w:hAnsi="Courier"/>
-          <w:sz w:val="28"/>
-          <w:szCs w:val="28"/>
-        </w:rPr>
-        <w:t xml:space="preserve">git </w:t>
-      </w:r>
-      <w:r>
-        <w:rPr>
-          <w:rFonts w:ascii="Courier" w:hAnsi="Courier"/>
-          <w:sz w:val="28"/>
-          <w:szCs w:val="28"/>
-        </w:rPr>
-        <w:t>commit –m « message concernant le type d’ajout fait avec git add »</w:t>
-      </w:r>
-    </w:p>
-    <w:p>
-      <w:pPr>
-        <w:jc w:val="both"/>
-        <w:rPr>
-          <w:rFonts w:ascii="Calibri" w:hAnsi="Calibri"/>
-        </w:rPr>
-      </w:pPr>
-      <w:r>
-        <w:rPr>
-          <w:rFonts w:ascii="Calibri" w:hAnsi="Calibri"/>
-        </w:rPr>
-        <w:t>ici on enregistre l’ajout effectuer avec le git add précédent en y ajoutant un petit message d’info qui concerne les modifications effectuées.</w:t>
+      <w:proofErr w:type="gramStart"/>
+      <w:r>
+        <w:rPr>
+          <w:rFonts w:ascii="Courier" w:hAnsi="Courier"/>
+          <w:sz w:val="28"/>
+          <w:szCs w:val="28"/>
+        </w:rPr>
+        <w:t>git</w:t>
+      </w:r>
+      <w:proofErr w:type="gramEnd"/>
+      <w:r>
+        <w:rPr>
+          <w:rFonts w:ascii="Courier" w:hAnsi="Courier"/>
+          <w:sz w:val="28"/>
+          <w:szCs w:val="28"/>
+        </w:rPr>
+        <w:t xml:space="preserve"> </w:t>
+      </w:r>
+      <w:r>
+        <w:rPr>
+          <w:rFonts w:ascii="Courier" w:hAnsi="Courier"/>
+          <w:sz w:val="28"/>
+          <w:szCs w:val="28"/>
+        </w:rPr>
+        <w:t xml:space="preserve">commit –m « message concernant le type d’ajout fait avec git </w:t>
+      </w:r>
+      <w:proofErr w:type="spellStart"/>
+      <w:r>
+        <w:rPr>
+          <w:rFonts w:ascii="Courier" w:hAnsi="Courier"/>
+          <w:sz w:val="28"/>
+          <w:szCs w:val="28"/>
+        </w:rPr>
+        <w:t>add</w:t>
+      </w:r>
+      <w:proofErr w:type="spellEnd"/>
+      <w:r>
+        <w:rPr>
+          <w:rFonts w:ascii="Courier" w:hAnsi="Courier"/>
+          <w:sz w:val="28"/>
+          <w:szCs w:val="28"/>
+        </w:rPr>
+        <w:t xml:space="preserve"> »</w:t>
+      </w:r>
+    </w:p>
+    <w:p>
+      <w:pPr>
+        <w:jc w:val="both"/>
+        <w:rPr>
+          <w:rFonts w:ascii="Calibri" w:hAnsi="Calibri"/>
+        </w:rPr>
+      </w:pPr>
+      <w:proofErr w:type="gramStart"/>
+      <w:r>
+        <w:rPr>
+          <w:rFonts w:ascii="Calibri" w:hAnsi="Calibri"/>
+        </w:rPr>
+        <w:t>ici</w:t>
+      </w:r>
+      <w:proofErr w:type="gramEnd"/>
+      <w:r>
+        <w:rPr>
+          <w:rFonts w:ascii="Calibri" w:hAnsi="Calibri"/>
+        </w:rPr>
+        <w:t xml:space="preserve"> on enregistre l’ajout effectuer avec le git </w:t>
+      </w:r>
+      <w:proofErr w:type="spellStart"/>
+      <w:r>
+        <w:rPr>
+          <w:rFonts w:ascii="Calibri" w:hAnsi="Calibri"/>
+        </w:rPr>
+        <w:t>add</w:t>
+      </w:r>
+      <w:proofErr w:type="spellEnd"/>
+      <w:r>
+        <w:rPr>
+          <w:rFonts w:ascii="Calibri" w:hAnsi="Calibri"/>
+        </w:rPr>
+        <w:t xml:space="preserve"> précédent en y ajoutant un petit message d’info qui concerne les modifications effectuées.</w:t>
       </w:r>
     </w:p>
     <w:p>
@@ -741,9 +1106,19 @@
         <w:pStyle w:val="Titre1"/>
         <w:jc w:val="both"/>
       </w:pPr>
-      <w:r>
-        <w:t>2)Utilisation de GitHub</w:t>
-      </w:r>
+      <w:proofErr w:type="gramStart"/>
+      <w:r>
+        <w:t>2)Utilisation</w:t>
+      </w:r>
+      <w:proofErr w:type="gramEnd"/>
+      <w:r>
+        <w:t xml:space="preserve"> de </w:t>
+      </w:r>
+      <w:proofErr w:type="spellStart"/>
+      <w:r>
+        <w:t>GitHub</w:t>
+      </w:r>
+      <w:proofErr w:type="spellEnd"/>
     </w:p>
     <w:p>
       <w:pPr>
@@ -756,10 +1131,18 @@
         <w:jc w:val="both"/>
       </w:pPr>
       <w:r>
-        <w:t>1-1)</w:t>
-      </w:r>
-      <w:r>
-        <w:t>S’inscrire si ce n’est pas déjà fait sur le site</w:t>
+        <w:t>1-1</w:t>
+      </w:r>
+      <w:proofErr w:type="gramStart"/>
+      <w:r>
+        <w:t>)</w:t>
+      </w:r>
+      <w:r>
+        <w:t>S’inscrire</w:t>
+      </w:r>
+      <w:proofErr w:type="gramEnd"/>
+      <w:r>
+        <w:t xml:space="preserve"> si ce n’est pas déjà fait sur le site</w:t>
       </w:r>
     </w:p>
     <w:p>
@@ -794,25 +1177,38 @@
         </w:rPr>
         <w:t>1-2</w:t>
       </w:r>
+      <w:proofErr w:type="gramStart"/>
       <w:r>
         <w:rPr>
           <w:u w:val="single"/>
         </w:rPr>
-        <w:t>)Clonage de répertoire.</w:t>
-      </w:r>
-    </w:p>
-    <w:p>
-      <w:pPr>
-        <w:jc w:val="both"/>
-      </w:pPr>
-    </w:p>
-    <w:p>
-      <w:pPr>
-        <w:jc w:val="both"/>
-      </w:pPr>
-      <w:r>
-        <w:t>Aller sur le dossier projet_ADT</w:t>
-      </w:r>
+        <w:t>)Clonage</w:t>
+      </w:r>
+      <w:proofErr w:type="gramEnd"/>
+      <w:r>
+        <w:rPr>
+          <w:u w:val="single"/>
+        </w:rPr>
+        <w:t xml:space="preserve"> de répertoire.</w:t>
+      </w:r>
+    </w:p>
+    <w:p>
+      <w:pPr>
+        <w:jc w:val="both"/>
+      </w:pPr>
+    </w:p>
+    <w:p>
+      <w:pPr>
+        <w:jc w:val="both"/>
+      </w:pPr>
+      <w:r>
+        <w:t xml:space="preserve">Aller sur le dossier </w:t>
+      </w:r>
+      <w:proofErr w:type="spellStart"/>
+      <w:r>
+        <w:t>projet_ADT</w:t>
+      </w:r>
+      <w:proofErr w:type="spellEnd"/>
     </w:p>
     <w:p>
       <w:pPr>
@@ -857,45 +1253,74 @@
     <w:p>
       <w:pPr>
         <w:ind w:firstLine="708"/>
-        <w:jc w:val="both"/>
-        <w:rPr>
-          <w:rFonts w:ascii="Courier" w:hAnsi="Courier"/>
-          <w:sz w:val="28"/>
-          <w:szCs w:val="28"/>
-        </w:rPr>
-      </w:pPr>
-      <w:r>
-        <w:rPr>
-          <w:rFonts w:ascii="Courier" w:hAnsi="Courier"/>
-          <w:sz w:val="28"/>
-          <w:szCs w:val="28"/>
-        </w:rPr>
-        <w:t xml:space="preserve">git </w:t>
-      </w:r>
-      <w:r>
-        <w:rPr>
-          <w:rFonts w:ascii="Courier" w:hAnsi="Courier"/>
-          <w:sz w:val="28"/>
-          <w:szCs w:val="28"/>
-        </w:rPr>
-        <w:t>clone le_lien_copié_sur_GitHub</w:t>
-      </w:r>
-    </w:p>
-    <w:p>
-      <w:pPr>
-        <w:jc w:val="both"/>
-      </w:pPr>
-      <w:r>
-        <w:t>la console demandera surement votre login et mot_de_passe du site GitHub (si c’est votre permier clone)</w:t>
-      </w:r>
-    </w:p>
-    <w:p>
-      <w:pPr>
-        <w:jc w:val="both"/>
-      </w:pPr>
-      <w:r>
-        <w:t xml:space="preserve">avec la commande </w:t>
-      </w:r>
+        <w:rPr>
+          <w:rFonts w:ascii="Courier" w:hAnsi="Courier"/>
+        </w:rPr>
+      </w:pPr>
+      <w:r>
+        <w:rPr>
+          <w:rFonts w:ascii="Courier" w:hAnsi="Courier"/>
+        </w:rPr>
+        <w:t>Git clone https://github.com/VictorYt/P_ADT_r_BIG_2015.git</w:t>
+      </w:r>
+    </w:p>
+    <w:p>
+      <w:pPr>
+        <w:jc w:val="both"/>
+      </w:pPr>
+      <w:proofErr w:type="gramStart"/>
+      <w:r>
+        <w:t>la</w:t>
+      </w:r>
+      <w:proofErr w:type="gramEnd"/>
+      <w:r>
+        <w:t xml:space="preserve"> console demandera surement votre login et </w:t>
+      </w:r>
+      <w:proofErr w:type="spellStart"/>
+      <w:r>
+        <w:t>mot_de_passe</w:t>
+      </w:r>
+      <w:proofErr w:type="spellEnd"/>
+      <w:r>
+        <w:t xml:space="preserve"> du site </w:t>
+      </w:r>
+      <w:proofErr w:type="spellStart"/>
+      <w:r>
+        <w:t>GitHub</w:t>
+      </w:r>
+      <w:proofErr w:type="spellEnd"/>
+      <w:r>
+        <w:t xml:space="preserve"> (si c’est votre </w:t>
+      </w:r>
+      <w:proofErr w:type="spellStart"/>
+      <w:r>
+        <w:t>permier</w:t>
+      </w:r>
+      <w:proofErr w:type="spellEnd"/>
+      <w:r>
+        <w:t xml:space="preserve"> clone)</w:t>
+      </w:r>
+    </w:p>
+    <w:p>
+      <w:pPr>
+        <w:jc w:val="both"/>
+      </w:pPr>
+      <w:proofErr w:type="gramStart"/>
+      <w:r>
+        <w:t>avec</w:t>
+      </w:r>
+      <w:proofErr w:type="gramEnd"/>
+      <w:r>
+        <w:t xml:space="preserve"> la commande </w:t>
+      </w:r>
+    </w:p>
+    <w:p>
+      <w:pPr>
+        <w:ind w:firstLine="708"/>
+        <w:jc w:val="both"/>
+      </w:pPr>
+      <w:proofErr w:type="spellStart"/>
+      <w:proofErr w:type="gramStart"/>
       <w:r>
         <w:rPr>
           <w:rFonts w:ascii="Courier" w:hAnsi="Courier"/>
@@ -904,13 +1329,36 @@
         </w:rPr>
         <w:t>ls</w:t>
       </w:r>
-    </w:p>
-    <w:p>
-      <w:pPr>
-        <w:jc w:val="both"/>
-      </w:pPr>
-      <w:r>
-        <w:t>on voit alors que le fichier cloner est bien présent. (pout nous Projet_ADT)</w:t>
+      <w:proofErr w:type="spellEnd"/>
+      <w:proofErr w:type="gramEnd"/>
+    </w:p>
+    <w:p>
+      <w:pPr>
+        <w:jc w:val="both"/>
+      </w:pPr>
+      <w:proofErr w:type="gramStart"/>
+      <w:r>
+        <w:t>on</w:t>
+      </w:r>
+      <w:proofErr w:type="gramEnd"/>
+      <w:r>
+        <w:t xml:space="preserve"> voit alors que le fichier cloner est bien présent. (</w:t>
+      </w:r>
+      <w:proofErr w:type="gramStart"/>
+      <w:r>
+        <w:t>pout</w:t>
+      </w:r>
+      <w:proofErr w:type="gramEnd"/>
+      <w:r>
+        <w:t xml:space="preserve"> nous </w:t>
+      </w:r>
+      <w:proofErr w:type="spellStart"/>
+      <w:r>
+        <w:t>Projet_ADT</w:t>
+      </w:r>
+      <w:proofErr w:type="spellEnd"/>
+      <w:r>
+        <w:t>)</w:t>
       </w:r>
     </w:p>
     <w:p>
@@ -932,31 +1380,81 @@
         <w:jc w:val="both"/>
       </w:pPr>
       <w:r>
-        <w:t>1-3)Mettre un repertoire sur GitHub</w:t>
-      </w:r>
-      <w:r>
-        <w:t xml:space="preserve"> (pas necessaire si j’en fait dejà un)</w:t>
-      </w:r>
-    </w:p>
-    <w:p>
-      <w:pPr>
-        <w:jc w:val="both"/>
-      </w:pPr>
-    </w:p>
-    <w:p>
-      <w:pPr>
-        <w:jc w:val="both"/>
-      </w:pPr>
-      <w:r>
-        <w:t>Allez sur son compte GitHub</w:t>
-      </w:r>
-    </w:p>
-    <w:p>
-      <w:pPr>
-        <w:jc w:val="both"/>
-      </w:pPr>
-      <w:r>
-        <w:t>Appuyer sur le + et « New repository »</w:t>
+        <w:t>1-3</w:t>
+      </w:r>
+      <w:proofErr w:type="gramStart"/>
+      <w:r>
+        <w:t>)Mettre</w:t>
+      </w:r>
+      <w:proofErr w:type="gramEnd"/>
+      <w:r>
+        <w:t xml:space="preserve"> un </w:t>
+      </w:r>
+      <w:proofErr w:type="spellStart"/>
+      <w:r>
+        <w:t>repertoire</w:t>
+      </w:r>
+      <w:proofErr w:type="spellEnd"/>
+      <w:r>
+        <w:t xml:space="preserve"> sur </w:t>
+      </w:r>
+      <w:proofErr w:type="spellStart"/>
+      <w:r>
+        <w:t>GitHub</w:t>
+      </w:r>
+      <w:proofErr w:type="spellEnd"/>
+      <w:r>
+        <w:t xml:space="preserve"> (pas </w:t>
+      </w:r>
+      <w:proofErr w:type="spellStart"/>
+      <w:r>
+        <w:t>necessaire</w:t>
+      </w:r>
+      <w:proofErr w:type="spellEnd"/>
+      <w:r>
+        <w:t xml:space="preserve"> si j’en fait </w:t>
+      </w:r>
+      <w:proofErr w:type="spellStart"/>
+      <w:r>
+        <w:t>dejà</w:t>
+      </w:r>
+      <w:proofErr w:type="spellEnd"/>
+      <w:r>
+        <w:t xml:space="preserve"> un)</w:t>
+      </w:r>
+    </w:p>
+    <w:p>
+      <w:pPr>
+        <w:jc w:val="both"/>
+      </w:pPr>
+    </w:p>
+    <w:p>
+      <w:pPr>
+        <w:jc w:val="both"/>
+      </w:pPr>
+      <w:r>
+        <w:t xml:space="preserve">Allez sur son compte </w:t>
+      </w:r>
+      <w:proofErr w:type="spellStart"/>
+      <w:r>
+        <w:t>GitHub</w:t>
+      </w:r>
+      <w:proofErr w:type="spellEnd"/>
+    </w:p>
+    <w:p>
+      <w:pPr>
+        <w:jc w:val="both"/>
+      </w:pPr>
+      <w:r>
+        <w:t xml:space="preserve">Appuyer sur le + et « New </w:t>
+      </w:r>
+      <w:proofErr w:type="spellStart"/>
+      <w:r>
+        <w:t>repository</w:t>
+      </w:r>
+      <w:proofErr w:type="spellEnd"/>
+      <w:r>
+        <w:t> »</w:t>
       </w:r>
       <w:r>
         <w:t xml:space="preserve"> (comme ci dessous)</w:t>
@@ -1025,7 +1523,155 @@
         <w:jc w:val="both"/>
       </w:pPr>
       <w:r>
-        <w:t>Puis donner un nom et choisir la categorie public (sinon c’est payant)</w:t>
+        <w:t xml:space="preserve">Puis donner un nom et choisir la </w:t>
+      </w:r>
+      <w:proofErr w:type="spellStart"/>
+      <w:r>
+        <w:t>categorie</w:t>
+      </w:r>
+      <w:proofErr w:type="spellEnd"/>
+      <w:r>
+        <w:t xml:space="preserve"> public (sinon c’est payant)</w:t>
+      </w:r>
+    </w:p>
+    <w:p>
+      <w:pPr>
+        <w:jc w:val="both"/>
+      </w:pPr>
+    </w:p>
+    <w:p>
+      <w:pPr>
+        <w:jc w:val="both"/>
+      </w:pPr>
+      <w:r>
+        <w:t xml:space="preserve">Bref je l’ai </w:t>
+      </w:r>
+      <w:proofErr w:type="spellStart"/>
+      <w:r>
+        <w:t>deja</w:t>
+      </w:r>
+      <w:proofErr w:type="spellEnd"/>
+      <w:r>
+        <w:t xml:space="preserve"> fait car vous </w:t>
+      </w:r>
+      <w:proofErr w:type="spellStart"/>
+      <w:r>
+        <w:t>aurrait</w:t>
+      </w:r>
+      <w:proofErr w:type="spellEnd"/>
+      <w:r>
+        <w:t xml:space="preserve"> juste à le récupérer</w:t>
+      </w:r>
+    </w:p>
+    <w:p>
+      <w:pPr>
+        <w:jc w:val="both"/>
+      </w:pPr>
+    </w:p>
+    <w:p>
+      <w:pPr>
+        <w:jc w:val="both"/>
+      </w:pPr>
+    </w:p>
+    <w:p>
+      <w:pPr>
+        <w:pStyle w:val="Titre1"/>
+      </w:pPr>
+      <w:r>
+        <w:t>3) Recevoir et envoyer les modifications</w:t>
+      </w:r>
+    </w:p>
+    <w:p/>
+    <w:p>
+      <w:pPr>
+        <w:pStyle w:val="Titre2"/>
+      </w:pPr>
+      <w:r>
+        <w:t xml:space="preserve">3-1) </w:t>
+      </w:r>
+      <w:r>
+        <w:t>récupérer</w:t>
+      </w:r>
+      <w:r>
+        <w:t xml:space="preserve"> les modifications</w:t>
+      </w:r>
+    </w:p>
+    <w:p/>
+    <w:p>
+      <w:proofErr w:type="gramStart"/>
+      <w:r>
+        <w:t>il</w:t>
+      </w:r>
+      <w:proofErr w:type="gramEnd"/>
+      <w:r>
+        <w:t xml:space="preserve"> suffit tout simplement de faire un</w:t>
+      </w:r>
+    </w:p>
+    <w:p>
+      <w:pPr>
+        <w:ind w:firstLine="708"/>
+      </w:pPr>
+      <w:proofErr w:type="gramStart"/>
+      <w:r>
+        <w:rPr>
+          <w:rFonts w:ascii="Courier" w:hAnsi="Courier" w:cs="Arial"/>
+          <w:sz w:val="28"/>
+          <w:szCs w:val="28"/>
+        </w:rPr>
+        <w:t>git</w:t>
+      </w:r>
+      <w:proofErr w:type="gramEnd"/>
+      <w:r>
+        <w:rPr>
+          <w:rFonts w:ascii="Courier" w:hAnsi="Courier" w:cs="Arial"/>
+          <w:sz w:val="28"/>
+          <w:szCs w:val="28"/>
+        </w:rPr>
+        <w:t xml:space="preserve"> </w:t>
+      </w:r>
+      <w:r>
+        <w:rPr>
+          <w:rFonts w:ascii="Courier" w:hAnsi="Courier" w:cs="Arial"/>
+          <w:sz w:val="28"/>
+          <w:szCs w:val="28"/>
+        </w:rPr>
+        <w:t>pull</w:t>
+      </w:r>
+    </w:p>
+    <w:p>
+      <w:r>
+        <w:t>Si le git clone a fonctionné avant il ramènera tous les fichiers concerner par le clone (en gros tous ce qui a été modifier dans notre projet sera mis a jour sur votre ordi)</w:t>
+      </w:r>
+    </w:p>
+    <w:p/>
+    <w:p/>
+    <w:p>
+      <w:pPr>
+        <w:pStyle w:val="Titre2"/>
+      </w:pPr>
+      <w:r>
+        <w:t>3-2</w:t>
+      </w:r>
+      <w:proofErr w:type="gramStart"/>
+      <w:r>
+        <w:t>)Envoyer</w:t>
+      </w:r>
+      <w:proofErr w:type="gramEnd"/>
+      <w:r>
+        <w:t xml:space="preserve"> les modifications</w:t>
+      </w:r>
+    </w:p>
+    <w:p>
+      <w:pPr>
+        <w:jc w:val="both"/>
+      </w:pPr>
+    </w:p>
+    <w:p>
+      <w:pPr>
+        <w:jc w:val="both"/>
+      </w:pPr>
+      <w:r>
+        <w:t>C’est le total inverse de la commande précédente</w:t>
       </w:r>
       <w:bookmarkStart w:id="0" w:name="_GoBack"/>
       <w:bookmarkEnd w:id="0"/>
@@ -1068,13 +1714,23 @@
           <w:rFonts w:ascii="Calibri" w:hAnsi="Calibri"/>
         </w:rPr>
       </w:pPr>
-      <w:r>
-        <w:rPr>
-          <w:rFonts w:ascii="Courier" w:hAnsi="Courier"/>
-          <w:sz w:val="28"/>
-          <w:szCs w:val="28"/>
-        </w:rPr>
-        <w:t>git help –a</w:t>
+      <w:proofErr w:type="gramStart"/>
+      <w:r>
+        <w:rPr>
+          <w:rFonts w:ascii="Courier" w:hAnsi="Courier"/>
+          <w:sz w:val="28"/>
+          <w:szCs w:val="28"/>
+        </w:rPr>
+        <w:t>git</w:t>
+      </w:r>
+      <w:proofErr w:type="gramEnd"/>
+      <w:r>
+        <w:rPr>
+          <w:rFonts w:ascii="Courier" w:hAnsi="Courier"/>
+          <w:sz w:val="28"/>
+          <w:szCs w:val="28"/>
+        </w:rPr>
+        <w:t xml:space="preserve"> help –a</w:t>
       </w:r>
       <w:r>
         <w:rPr>
@@ -1168,11 +1824,19 @@
           <w:rFonts w:ascii="Calibri" w:hAnsi="Calibri"/>
         </w:rPr>
       </w:pPr>
-      <w:r>
-        <w:rPr>
-          <w:rFonts w:ascii="Calibri" w:hAnsi="Calibri"/>
-        </w:rPr>
-        <w:t>vérifier les changement effectuer sur son ordinateur</w:t>
+      <w:proofErr w:type="gramStart"/>
+      <w:r>
+        <w:rPr>
+          <w:rFonts w:ascii="Calibri" w:hAnsi="Calibri"/>
+        </w:rPr>
+        <w:t>vérifier</w:t>
+      </w:r>
+      <w:proofErr w:type="gramEnd"/>
+      <w:r>
+        <w:rPr>
+          <w:rFonts w:ascii="Calibri" w:hAnsi="Calibri"/>
+        </w:rPr>
+        <w:t xml:space="preserve"> les changement effectuer sur son ordinateur</w:t>
       </w:r>
     </w:p>
     <w:p>
@@ -1185,14 +1849,25 @@
           <w:szCs w:val="28"/>
         </w:rPr>
       </w:pPr>
-      <w:r>
-        <w:rPr>
-          <w:rFonts w:ascii="Courier" w:hAnsi="Courier"/>
-          <w:sz w:val="28"/>
-          <w:szCs w:val="28"/>
-        </w:rPr>
-        <w:t xml:space="preserve">git </w:t>
-      </w:r>
+      <w:proofErr w:type="gramStart"/>
+      <w:r>
+        <w:rPr>
+          <w:rFonts w:ascii="Courier" w:hAnsi="Courier"/>
+          <w:sz w:val="28"/>
+          <w:szCs w:val="28"/>
+        </w:rPr>
+        <w:t>git</w:t>
+      </w:r>
+      <w:proofErr w:type="gramEnd"/>
+      <w:r>
+        <w:rPr>
+          <w:rFonts w:ascii="Courier" w:hAnsi="Courier"/>
+          <w:sz w:val="28"/>
+          <w:szCs w:val="28"/>
+        </w:rPr>
+        <w:t xml:space="preserve"> </w:t>
+      </w:r>
+      <w:proofErr w:type="spellStart"/>
       <w:r>
         <w:rPr>
           <w:rFonts w:ascii="Courier" w:hAnsi="Courier"/>
@@ -1201,19 +1876,28 @@
         </w:rPr>
         <w:t>status</w:t>
       </w:r>
-    </w:p>
-    <w:p>
-      <w:pPr>
-        <w:jc w:val="both"/>
-        <w:rPr>
-          <w:rFonts w:ascii="Calibri" w:hAnsi="Calibri"/>
-        </w:rPr>
-      </w:pPr>
-      <w:r>
-        <w:rPr>
-          <w:rFonts w:ascii="Calibri" w:hAnsi="Calibri"/>
-        </w:rPr>
-        <w:t xml:space="preserve">en </w:t>
+      <w:proofErr w:type="spellEnd"/>
+    </w:p>
+    <w:p>
+      <w:pPr>
+        <w:jc w:val="both"/>
+        <w:rPr>
+          <w:rFonts w:ascii="Calibri" w:hAnsi="Calibri"/>
+        </w:rPr>
+      </w:pPr>
+      <w:proofErr w:type="gramStart"/>
+      <w:r>
+        <w:rPr>
+          <w:rFonts w:ascii="Calibri" w:hAnsi="Calibri"/>
+        </w:rPr>
+        <w:t>en</w:t>
+      </w:r>
+      <w:proofErr w:type="gramEnd"/>
+      <w:r>
+        <w:rPr>
+          <w:rFonts w:ascii="Calibri" w:hAnsi="Calibri"/>
+        </w:rPr>
+        <w:t xml:space="preserve"> </w:t>
       </w:r>
       <w:r>
         <w:rPr>
@@ -1236,11 +1920,19 @@
           <w:rFonts w:ascii="Calibri" w:hAnsi="Calibri"/>
         </w:rPr>
       </w:pPr>
-      <w:r>
-        <w:rPr>
-          <w:rFonts w:ascii="Calibri" w:hAnsi="Calibri"/>
-        </w:rPr>
-        <w:t xml:space="preserve">en </w:t>
+      <w:proofErr w:type="gramStart"/>
+      <w:r>
+        <w:rPr>
+          <w:rFonts w:ascii="Calibri" w:hAnsi="Calibri"/>
+        </w:rPr>
+        <w:t>en</w:t>
+      </w:r>
+      <w:proofErr w:type="gramEnd"/>
+      <w:r>
+        <w:rPr>
+          <w:rFonts w:ascii="Calibri" w:hAnsi="Calibri"/>
+        </w:rPr>
+        <w:t xml:space="preserve"> </w:t>
       </w:r>
       <w:r>
         <w:rPr>
@@ -1274,35 +1966,73 @@
           <w:szCs w:val="28"/>
         </w:rPr>
       </w:pPr>
-      <w:r>
-        <w:rPr>
-          <w:rFonts w:ascii="Courier" w:hAnsi="Courier"/>
-          <w:sz w:val="28"/>
-          <w:szCs w:val="28"/>
-        </w:rPr>
-        <w:t xml:space="preserve">git </w:t>
-      </w:r>
-      <w:r>
-        <w:rPr>
-          <w:rFonts w:ascii="Courier" w:hAnsi="Courier"/>
-          <w:sz w:val="28"/>
-          <w:szCs w:val="28"/>
-        </w:rPr>
-        <w:t>add nom_du_fichier_rouge</w:t>
-      </w:r>
-    </w:p>
-    <w:p>
-      <w:pPr>
-        <w:jc w:val="both"/>
-        <w:rPr>
-          <w:rFonts w:ascii="Calibri" w:hAnsi="Calibri"/>
-        </w:rPr>
-      </w:pPr>
-      <w:r>
-        <w:rPr>
-          <w:rFonts w:ascii="Calibri" w:hAnsi="Calibri"/>
-        </w:rPr>
-        <w:t xml:space="preserve">permet de faire passer un fichier </w:t>
+      <w:proofErr w:type="gramStart"/>
+      <w:r>
+        <w:rPr>
+          <w:rFonts w:ascii="Courier" w:hAnsi="Courier"/>
+          <w:sz w:val="28"/>
+          <w:szCs w:val="28"/>
+        </w:rPr>
+        <w:t>git</w:t>
+      </w:r>
+      <w:proofErr w:type="gramEnd"/>
+      <w:r>
+        <w:rPr>
+          <w:rFonts w:ascii="Courier" w:hAnsi="Courier"/>
+          <w:sz w:val="28"/>
+          <w:szCs w:val="28"/>
+        </w:rPr>
+        <w:t xml:space="preserve"> </w:t>
+      </w:r>
+      <w:proofErr w:type="spellStart"/>
+      <w:r>
+        <w:rPr>
+          <w:rFonts w:ascii="Courier" w:hAnsi="Courier"/>
+          <w:sz w:val="28"/>
+          <w:szCs w:val="28"/>
+        </w:rPr>
+        <w:t>add</w:t>
+      </w:r>
+      <w:proofErr w:type="spellEnd"/>
+      <w:r>
+        <w:rPr>
+          <w:rFonts w:ascii="Courier" w:hAnsi="Courier"/>
+          <w:sz w:val="28"/>
+          <w:szCs w:val="28"/>
+        </w:rPr>
+        <w:t xml:space="preserve"> </w:t>
+      </w:r>
+      <w:proofErr w:type="spellStart"/>
+      <w:r>
+        <w:rPr>
+          <w:rFonts w:ascii="Courier" w:hAnsi="Courier"/>
+          <w:sz w:val="28"/>
+          <w:szCs w:val="28"/>
+        </w:rPr>
+        <w:t>nom_du_fichier_rouge</w:t>
+      </w:r>
+      <w:proofErr w:type="spellEnd"/>
+    </w:p>
+    <w:p>
+      <w:pPr>
+        <w:jc w:val="both"/>
+        <w:rPr>
+          <w:rFonts w:ascii="Calibri" w:hAnsi="Calibri"/>
+        </w:rPr>
+      </w:pPr>
+      <w:proofErr w:type="gramStart"/>
+      <w:r>
+        <w:rPr>
+          <w:rFonts w:ascii="Calibri" w:hAnsi="Calibri"/>
+        </w:rPr>
+        <w:t>permet</w:t>
+      </w:r>
+      <w:proofErr w:type="gramEnd"/>
+      <w:r>
+        <w:rPr>
+          <w:rFonts w:ascii="Calibri" w:hAnsi="Calibri"/>
+        </w:rPr>
+        <w:t xml:space="preserve"> de faire passer un fichier </w:t>
       </w:r>
       <w:r>
         <w:rPr>
@@ -1335,35 +2065,85 @@
           <w:szCs w:val="28"/>
         </w:rPr>
       </w:pPr>
-      <w:r>
-        <w:rPr>
-          <w:rFonts w:ascii="Courier" w:hAnsi="Courier"/>
-          <w:sz w:val="28"/>
-          <w:szCs w:val="28"/>
-        </w:rPr>
-        <w:t xml:space="preserve">git </w:t>
-      </w:r>
-      <w:r>
-        <w:rPr>
-          <w:rFonts w:ascii="Courier" w:hAnsi="Courier"/>
-          <w:sz w:val="28"/>
-          <w:szCs w:val="28"/>
-        </w:rPr>
-        <w:t>commit –m « message concernant le type d’ajout fait avec git add »</w:t>
-      </w:r>
-    </w:p>
-    <w:p>
-      <w:pPr>
-        <w:jc w:val="both"/>
-        <w:rPr>
-          <w:rFonts w:ascii="Calibri" w:hAnsi="Calibri"/>
-        </w:rPr>
-      </w:pPr>
-      <w:r>
-        <w:rPr>
-          <w:rFonts w:ascii="Calibri" w:hAnsi="Calibri"/>
-        </w:rPr>
-        <w:t>ici on enregistre l’ajout effectuer avec le git add précédent en y ajoutant un petit message d’info qui concerne les modifications effectuées.</w:t>
+      <w:proofErr w:type="gramStart"/>
+      <w:r>
+        <w:rPr>
+          <w:rFonts w:ascii="Courier" w:hAnsi="Courier"/>
+          <w:sz w:val="28"/>
+          <w:szCs w:val="28"/>
+        </w:rPr>
+        <w:t>git</w:t>
+      </w:r>
+      <w:proofErr w:type="gramEnd"/>
+      <w:r>
+        <w:rPr>
+          <w:rFonts w:ascii="Courier" w:hAnsi="Courier"/>
+          <w:sz w:val="28"/>
+          <w:szCs w:val="28"/>
+        </w:rPr>
+        <w:t xml:space="preserve"> </w:t>
+      </w:r>
+      <w:r>
+        <w:rPr>
+          <w:rFonts w:ascii="Courier" w:hAnsi="Courier"/>
+          <w:sz w:val="28"/>
+          <w:szCs w:val="28"/>
+        </w:rPr>
+        <w:t xml:space="preserve">commit –m « message concernant le type d’ajout fait avec git </w:t>
+      </w:r>
+      <w:proofErr w:type="spellStart"/>
+      <w:r>
+        <w:rPr>
+          <w:rFonts w:ascii="Courier" w:hAnsi="Courier"/>
+          <w:sz w:val="28"/>
+          <w:szCs w:val="28"/>
+        </w:rPr>
+        <w:t>add</w:t>
+      </w:r>
+      <w:proofErr w:type="spellEnd"/>
+      <w:r>
+        <w:rPr>
+          <w:rFonts w:ascii="Courier" w:hAnsi="Courier"/>
+          <w:sz w:val="28"/>
+          <w:szCs w:val="28"/>
+        </w:rPr>
+        <w:t xml:space="preserve"> »</w:t>
+      </w:r>
+    </w:p>
+    <w:p>
+      <w:pPr>
+        <w:jc w:val="both"/>
+        <w:rPr>
+          <w:rFonts w:ascii="Calibri" w:hAnsi="Calibri"/>
+        </w:rPr>
+      </w:pPr>
+      <w:proofErr w:type="gramStart"/>
+      <w:r>
+        <w:rPr>
+          <w:rFonts w:ascii="Calibri" w:hAnsi="Calibri"/>
+        </w:rPr>
+        <w:t>ici</w:t>
+      </w:r>
+      <w:proofErr w:type="gramEnd"/>
+      <w:r>
+        <w:rPr>
+          <w:rFonts w:ascii="Calibri" w:hAnsi="Calibri"/>
+        </w:rPr>
+        <w:t xml:space="preserve"> on enregistre l’ajout effectuer avec le git </w:t>
+      </w:r>
+      <w:proofErr w:type="spellStart"/>
+      <w:r>
+        <w:rPr>
+          <w:rFonts w:ascii="Calibri" w:hAnsi="Calibri"/>
+        </w:rPr>
+        <w:t>add</w:t>
+      </w:r>
+      <w:proofErr w:type="spellEnd"/>
+      <w:r>
+        <w:rPr>
+          <w:rFonts w:ascii="Calibri" w:hAnsi="Calibri"/>
+        </w:rPr>
+        <w:t xml:space="preserve"> précédent en y ajoutant un petit message d’info qui concerne les modifications effectuées.</w:t>
       </w:r>
     </w:p>
     <w:p>
@@ -1384,35 +2164,99 @@
           <w:szCs w:val="28"/>
         </w:rPr>
       </w:pPr>
-      <w:r>
-        <w:rPr>
-          <w:rFonts w:ascii="Courier" w:hAnsi="Courier"/>
-          <w:sz w:val="28"/>
-          <w:szCs w:val="28"/>
-        </w:rPr>
-        <w:t xml:space="preserve">git </w:t>
-      </w:r>
-      <w:r>
-        <w:rPr>
-          <w:rFonts w:ascii="Courier" w:hAnsi="Courier"/>
-          <w:sz w:val="28"/>
-          <w:szCs w:val="28"/>
-        </w:rPr>
-        <w:t>commit –a –m « message concernant le type d’ajout fait avec git add »</w:t>
-      </w:r>
-    </w:p>
-    <w:p>
-      <w:pPr>
-        <w:jc w:val="both"/>
-        <w:rPr>
-          <w:rFonts w:ascii="Calibri" w:hAnsi="Calibri"/>
-        </w:rPr>
-      </w:pPr>
-      <w:r>
-        <w:rPr>
-          <w:rFonts w:ascii="Calibri" w:hAnsi="Calibri"/>
-        </w:rPr>
-        <w:t>ici le –a permet de ne pas avoir a refaire un git add si le fichier a déjà été add et que des modification l’on déjà concerné</w:t>
+      <w:proofErr w:type="gramStart"/>
+      <w:r>
+        <w:rPr>
+          <w:rFonts w:ascii="Courier" w:hAnsi="Courier"/>
+          <w:sz w:val="28"/>
+          <w:szCs w:val="28"/>
+        </w:rPr>
+        <w:t>git</w:t>
+      </w:r>
+      <w:proofErr w:type="gramEnd"/>
+      <w:r>
+        <w:rPr>
+          <w:rFonts w:ascii="Courier" w:hAnsi="Courier"/>
+          <w:sz w:val="28"/>
+          <w:szCs w:val="28"/>
+        </w:rPr>
+        <w:t xml:space="preserve"> </w:t>
+      </w:r>
+      <w:r>
+        <w:rPr>
+          <w:rFonts w:ascii="Courier" w:hAnsi="Courier"/>
+          <w:sz w:val="28"/>
+          <w:szCs w:val="28"/>
+        </w:rPr>
+        <w:t xml:space="preserve">commit –a –m « message concernant le type d’ajout fait avec git </w:t>
+      </w:r>
+      <w:proofErr w:type="spellStart"/>
+      <w:r>
+        <w:rPr>
+          <w:rFonts w:ascii="Courier" w:hAnsi="Courier"/>
+          <w:sz w:val="28"/>
+          <w:szCs w:val="28"/>
+        </w:rPr>
+        <w:t>add</w:t>
+      </w:r>
+      <w:proofErr w:type="spellEnd"/>
+      <w:r>
+        <w:rPr>
+          <w:rFonts w:ascii="Courier" w:hAnsi="Courier"/>
+          <w:sz w:val="28"/>
+          <w:szCs w:val="28"/>
+        </w:rPr>
+        <w:t xml:space="preserve"> »</w:t>
+      </w:r>
+    </w:p>
+    <w:p>
+      <w:pPr>
+        <w:jc w:val="both"/>
+        <w:rPr>
+          <w:rFonts w:ascii="Calibri" w:hAnsi="Calibri"/>
+        </w:rPr>
+      </w:pPr>
+      <w:proofErr w:type="gramStart"/>
+      <w:r>
+        <w:rPr>
+          <w:rFonts w:ascii="Calibri" w:hAnsi="Calibri"/>
+        </w:rPr>
+        <w:t>ici</w:t>
+      </w:r>
+      <w:proofErr w:type="gramEnd"/>
+      <w:r>
+        <w:rPr>
+          <w:rFonts w:ascii="Calibri" w:hAnsi="Calibri"/>
+        </w:rPr>
+        <w:t xml:space="preserve"> le –a permet de ne pas avoir a refaire un git </w:t>
+      </w:r>
+      <w:proofErr w:type="spellStart"/>
+      <w:r>
+        <w:rPr>
+          <w:rFonts w:ascii="Calibri" w:hAnsi="Calibri"/>
+        </w:rPr>
+        <w:t>add</w:t>
+      </w:r>
+      <w:proofErr w:type="spellEnd"/>
+      <w:r>
+        <w:rPr>
+          <w:rFonts w:ascii="Calibri" w:hAnsi="Calibri"/>
+        </w:rPr>
+        <w:t xml:space="preserve"> si le fichier a déjà été </w:t>
+      </w:r>
+      <w:proofErr w:type="spellStart"/>
+      <w:r>
+        <w:rPr>
+          <w:rFonts w:ascii="Calibri" w:hAnsi="Calibri"/>
+        </w:rPr>
+        <w:t>add</w:t>
+      </w:r>
+      <w:proofErr w:type="spellEnd"/>
+      <w:r>
+        <w:rPr>
+          <w:rFonts w:ascii="Calibri" w:hAnsi="Calibri"/>
+        </w:rPr>
+        <w:t xml:space="preserve"> et que des modification l’on déjà concerné</w:t>
       </w:r>
     </w:p>
     <w:p>
@@ -1457,13 +2301,23 @@
           <w:szCs w:val="28"/>
         </w:rPr>
       </w:pPr>
-      <w:r>
-        <w:rPr>
-          <w:rFonts w:ascii="Courier" w:hAnsi="Courier"/>
-          <w:sz w:val="28"/>
-          <w:szCs w:val="28"/>
-        </w:rPr>
-        <w:t xml:space="preserve">git </w:t>
+      <w:proofErr w:type="gramStart"/>
+      <w:r>
+        <w:rPr>
+          <w:rFonts w:ascii="Courier" w:hAnsi="Courier"/>
+          <w:sz w:val="28"/>
+          <w:szCs w:val="28"/>
+        </w:rPr>
+        <w:t>git</w:t>
+      </w:r>
+      <w:proofErr w:type="gramEnd"/>
+      <w:r>
+        <w:rPr>
+          <w:rFonts w:ascii="Courier" w:hAnsi="Courier"/>
+          <w:sz w:val="28"/>
+          <w:szCs w:val="28"/>
+        </w:rPr>
+        <w:t xml:space="preserve"> </w:t>
       </w:r>
       <w:r>
         <w:rPr>
@@ -1487,25 +2341,61 @@
         </w:rPr>
         <w:t xml:space="preserve">Permet d’avoir l’historique des ajouts, </w:t>
       </w:r>
-      <w:r>
-        <w:rPr>
-          <w:rFonts w:ascii="Calibri" w:hAnsi="Calibri"/>
-        </w:rPr>
-        <w:t>author, date, message. Et le sha (identifiant du git)</w:t>
-      </w:r>
-    </w:p>
-    <w:p>
-      <w:pPr>
-        <w:jc w:val="both"/>
-        <w:rPr>
-          <w:rFonts w:ascii="Calibri" w:hAnsi="Calibri"/>
-        </w:rPr>
-      </w:pPr>
-      <w:r>
-        <w:rPr>
-          <w:rFonts w:ascii="Calibri" w:hAnsi="Calibri"/>
-        </w:rPr>
-        <w:t>La modification la plus récente est tout en haut</w:t>
+      <w:proofErr w:type="spellStart"/>
+      <w:r>
+        <w:rPr>
+          <w:rFonts w:ascii="Calibri" w:hAnsi="Calibri"/>
+        </w:rPr>
+        <w:t>author</w:t>
+      </w:r>
+      <w:proofErr w:type="spellEnd"/>
+      <w:r>
+        <w:rPr>
+          <w:rFonts w:ascii="Calibri" w:hAnsi="Calibri"/>
+        </w:rPr>
+        <w:t xml:space="preserve">, date, message. Et le </w:t>
+      </w:r>
+      <w:proofErr w:type="spellStart"/>
+      <w:r>
+        <w:rPr>
+          <w:rFonts w:ascii="Calibri" w:hAnsi="Calibri"/>
+        </w:rPr>
+        <w:t>sha</w:t>
+      </w:r>
+      <w:proofErr w:type="spellEnd"/>
+      <w:r>
+        <w:rPr>
+          <w:rFonts w:ascii="Calibri" w:hAnsi="Calibri"/>
+        </w:rPr>
+        <w:t xml:space="preserve"> (identifiant du git)</w:t>
+      </w:r>
+    </w:p>
+    <w:p>
+      <w:pPr>
+        <w:jc w:val="both"/>
+        <w:rPr>
+          <w:rFonts w:ascii="Calibri" w:hAnsi="Calibri"/>
+        </w:rPr>
+      </w:pPr>
+      <w:r>
+        <w:rPr>
+          <w:rFonts w:ascii="Calibri" w:hAnsi="Calibri"/>
+        </w:rPr>
+        <w:t xml:space="preserve">La modification la plus récente est </w:t>
+      </w:r>
+      <w:proofErr w:type="gramStart"/>
+      <w:r>
+        <w:rPr>
+          <w:rFonts w:ascii="Calibri" w:hAnsi="Calibri"/>
+        </w:rPr>
+        <w:t>tout</w:t>
+      </w:r>
+      <w:proofErr w:type="gramEnd"/>
+      <w:r>
+        <w:rPr>
+          <w:rFonts w:ascii="Calibri" w:hAnsi="Calibri"/>
+        </w:rPr>
+        <w:t xml:space="preserve"> en haut</w:t>
       </w:r>
     </w:p>
     <w:p>
@@ -1548,14 +2438,25 @@
           <w:szCs w:val="28"/>
         </w:rPr>
       </w:pPr>
-      <w:r>
-        <w:rPr>
-          <w:rFonts w:ascii="Courier" w:hAnsi="Courier"/>
-          <w:sz w:val="28"/>
-          <w:szCs w:val="28"/>
-        </w:rPr>
-        <w:t xml:space="preserve">git </w:t>
-      </w:r>
+      <w:proofErr w:type="gramStart"/>
+      <w:r>
+        <w:rPr>
+          <w:rFonts w:ascii="Courier" w:hAnsi="Courier"/>
+          <w:sz w:val="28"/>
+          <w:szCs w:val="28"/>
+        </w:rPr>
+        <w:t>git</w:t>
+      </w:r>
+      <w:proofErr w:type="gramEnd"/>
+      <w:r>
+        <w:rPr>
+          <w:rFonts w:ascii="Courier" w:hAnsi="Courier"/>
+          <w:sz w:val="28"/>
+          <w:szCs w:val="28"/>
+        </w:rPr>
+        <w:t xml:space="preserve"> </w:t>
+      </w:r>
+      <w:proofErr w:type="spellStart"/>
       <w:r>
         <w:rPr>
           <w:rFonts w:ascii="Courier" w:hAnsi="Courier"/>
@@ -1564,41 +2465,88 @@
         </w:rPr>
         <w:t>checkout</w:t>
       </w:r>
-      <w:r>
-        <w:rPr>
-          <w:rFonts w:ascii="Courier" w:hAnsi="Courier"/>
-          <w:sz w:val="28"/>
-          <w:szCs w:val="28"/>
-        </w:rPr>
-        <w:t xml:space="preserve"> sha sur lequel on souhaite revenir</w:t>
-      </w:r>
-    </w:p>
-    <w:p>
-      <w:pPr>
-        <w:jc w:val="both"/>
-        <w:rPr>
-          <w:rFonts w:ascii="Calibri" w:hAnsi="Calibri"/>
-        </w:rPr>
-      </w:pPr>
-      <w:r>
-        <w:rPr>
-          <w:rFonts w:ascii="Calibri" w:hAnsi="Calibri"/>
-        </w:rPr>
-        <w:t>ça permet de revenir sur un git plus vieux pour lequel il n’y avait pa encore d’erreur.</w:t>
-      </w:r>
-    </w:p>
-    <w:p>
-      <w:pPr>
-        <w:jc w:val="both"/>
-        <w:rPr>
-          <w:rFonts w:ascii="Calibri" w:hAnsi="Calibri"/>
-        </w:rPr>
-      </w:pPr>
-      <w:r>
-        <w:rPr>
-          <w:rFonts w:ascii="Calibri" w:hAnsi="Calibri"/>
-        </w:rPr>
-        <w:t>Le sha est le code après commit lorsque l’on affiche le git log.</w:t>
+      <w:proofErr w:type="spellEnd"/>
+      <w:r>
+        <w:rPr>
+          <w:rFonts w:ascii="Courier" w:hAnsi="Courier"/>
+          <w:sz w:val="28"/>
+          <w:szCs w:val="28"/>
+        </w:rPr>
+        <w:t xml:space="preserve"> </w:t>
+      </w:r>
+      <w:proofErr w:type="spellStart"/>
+      <w:r>
+        <w:rPr>
+          <w:rFonts w:ascii="Courier" w:hAnsi="Courier"/>
+          <w:sz w:val="28"/>
+          <w:szCs w:val="28"/>
+        </w:rPr>
+        <w:t>sha</w:t>
+      </w:r>
+      <w:proofErr w:type="spellEnd"/>
+      <w:r>
+        <w:rPr>
+          <w:rFonts w:ascii="Courier" w:hAnsi="Courier"/>
+          <w:sz w:val="28"/>
+          <w:szCs w:val="28"/>
+        </w:rPr>
+        <w:t xml:space="preserve"> sur lequel on souhaite revenir</w:t>
+      </w:r>
+    </w:p>
+    <w:p>
+      <w:pPr>
+        <w:jc w:val="both"/>
+        <w:rPr>
+          <w:rFonts w:ascii="Calibri" w:hAnsi="Calibri"/>
+        </w:rPr>
+      </w:pPr>
+      <w:r>
+        <w:rPr>
+          <w:rFonts w:ascii="Calibri" w:hAnsi="Calibri"/>
+        </w:rPr>
+        <w:t xml:space="preserve">ça permet de revenir sur un git plus vieux pour lequel il n’y avait </w:t>
+      </w:r>
+      <w:proofErr w:type="spellStart"/>
+      <w:r>
+        <w:rPr>
+          <w:rFonts w:ascii="Calibri" w:hAnsi="Calibri"/>
+        </w:rPr>
+        <w:t>pa</w:t>
+      </w:r>
+      <w:proofErr w:type="spellEnd"/>
+      <w:r>
+        <w:rPr>
+          <w:rFonts w:ascii="Calibri" w:hAnsi="Calibri"/>
+        </w:rPr>
+        <w:t xml:space="preserve"> encore d’erreur.</w:t>
+      </w:r>
+    </w:p>
+    <w:p>
+      <w:pPr>
+        <w:jc w:val="both"/>
+        <w:rPr>
+          <w:rFonts w:ascii="Calibri" w:hAnsi="Calibri"/>
+        </w:rPr>
+      </w:pPr>
+      <w:r>
+        <w:rPr>
+          <w:rFonts w:ascii="Calibri" w:hAnsi="Calibri"/>
+        </w:rPr>
+        <w:t xml:space="preserve">Le </w:t>
+      </w:r>
+      <w:proofErr w:type="spellStart"/>
+      <w:r>
+        <w:rPr>
+          <w:rFonts w:ascii="Calibri" w:hAnsi="Calibri"/>
+        </w:rPr>
+        <w:t>sha</w:t>
+      </w:r>
+      <w:proofErr w:type="spellEnd"/>
+      <w:r>
+        <w:rPr>
+          <w:rFonts w:ascii="Calibri" w:hAnsi="Calibri"/>
+        </w:rPr>
+        <w:t xml:space="preserve"> est le code après commit lorsque l’on affiche le git log.</w:t>
       </w:r>
     </w:p>
     <w:p>
@@ -1609,67 +2557,125 @@
           <w:rFonts w:ascii="Calibri" w:hAnsi="Calibri"/>
         </w:rPr>
       </w:pPr>
-      <w:r>
-        <w:rPr>
-          <w:rFonts w:ascii="Courier" w:hAnsi="Courier"/>
-          <w:sz w:val="28"/>
-          <w:szCs w:val="28"/>
-        </w:rPr>
-        <w:t xml:space="preserve">git </w:t>
-      </w:r>
-      <w:r>
-        <w:rPr>
-          <w:rFonts w:ascii="Courier" w:hAnsi="Courier"/>
-          <w:sz w:val="28"/>
-          <w:szCs w:val="28"/>
-        </w:rPr>
-        <w:t>checkout master</w:t>
-      </w:r>
-    </w:p>
-    <w:p>
-      <w:pPr>
-        <w:jc w:val="both"/>
-        <w:rPr>
-          <w:rFonts w:ascii="Calibri" w:hAnsi="Calibri"/>
-        </w:rPr>
-      </w:pPr>
-      <w:r>
-        <w:rPr>
-          <w:rFonts w:ascii="Calibri" w:hAnsi="Calibri"/>
-        </w:rPr>
-        <w:t>Permet a un git checkout de revenir au dernier git ajouté (le plus recent) après être revenue sur un plus vieux avec la commande ci-dessus.</w:t>
-      </w:r>
-    </w:p>
-    <w:p>
-      <w:pPr>
-        <w:jc w:val="both"/>
-        <w:rPr>
-          <w:rFonts w:ascii="Calibri" w:hAnsi="Calibri"/>
-        </w:rPr>
-      </w:pPr>
-    </w:p>
-    <w:p>
-      <w:pPr>
-        <w:jc w:val="both"/>
-        <w:rPr>
-          <w:rFonts w:ascii="Calibri" w:hAnsi="Calibri"/>
-        </w:rPr>
-      </w:pPr>
-    </w:p>
-    <w:p>
-      <w:pPr>
-        <w:jc w:val="both"/>
-        <w:rPr>
-          <w:rFonts w:ascii="Calibri" w:hAnsi="Calibri"/>
-        </w:rPr>
-      </w:pPr>
-      <w:r>
-        <w:rPr>
-          <w:rFonts w:ascii="Courier" w:hAnsi="Courier"/>
-          <w:sz w:val="28"/>
-          <w:szCs w:val="28"/>
-        </w:rPr>
-        <w:t>git help –g</w:t>
+      <w:proofErr w:type="gramStart"/>
+      <w:r>
+        <w:rPr>
+          <w:rFonts w:ascii="Courier" w:hAnsi="Courier"/>
+          <w:sz w:val="28"/>
+          <w:szCs w:val="28"/>
+        </w:rPr>
+        <w:t>git</w:t>
+      </w:r>
+      <w:proofErr w:type="gramEnd"/>
+      <w:r>
+        <w:rPr>
+          <w:rFonts w:ascii="Courier" w:hAnsi="Courier"/>
+          <w:sz w:val="28"/>
+          <w:szCs w:val="28"/>
+        </w:rPr>
+        <w:t xml:space="preserve"> </w:t>
+      </w:r>
+      <w:proofErr w:type="spellStart"/>
+      <w:r>
+        <w:rPr>
+          <w:rFonts w:ascii="Courier" w:hAnsi="Courier"/>
+          <w:sz w:val="28"/>
+          <w:szCs w:val="28"/>
+        </w:rPr>
+        <w:t>checkout</w:t>
+      </w:r>
+      <w:proofErr w:type="spellEnd"/>
+      <w:r>
+        <w:rPr>
+          <w:rFonts w:ascii="Courier" w:hAnsi="Courier"/>
+          <w:sz w:val="28"/>
+          <w:szCs w:val="28"/>
+        </w:rPr>
+        <w:t xml:space="preserve"> master</w:t>
+      </w:r>
+    </w:p>
+    <w:p>
+      <w:pPr>
+        <w:jc w:val="both"/>
+        <w:rPr>
+          <w:rFonts w:ascii="Calibri" w:hAnsi="Calibri"/>
+        </w:rPr>
+      </w:pPr>
+      <w:r>
+        <w:rPr>
+          <w:rFonts w:ascii="Calibri" w:hAnsi="Calibri"/>
+        </w:rPr>
+        <w:t xml:space="preserve">Permet a un git </w:t>
+      </w:r>
+      <w:proofErr w:type="spellStart"/>
+      <w:r>
+        <w:rPr>
+          <w:rFonts w:ascii="Calibri" w:hAnsi="Calibri"/>
+        </w:rPr>
+        <w:t>checkout</w:t>
+      </w:r>
+      <w:proofErr w:type="spellEnd"/>
+      <w:r>
+        <w:rPr>
+          <w:rFonts w:ascii="Calibri" w:hAnsi="Calibri"/>
+        </w:rPr>
+        <w:t xml:space="preserve"> de revenir au dernier git ajouté (le plus </w:t>
+      </w:r>
+      <w:proofErr w:type="spellStart"/>
+      <w:r>
+        <w:rPr>
+          <w:rFonts w:ascii="Calibri" w:hAnsi="Calibri"/>
+        </w:rPr>
+        <w:t>recent</w:t>
+      </w:r>
+      <w:proofErr w:type="spellEnd"/>
+      <w:r>
+        <w:rPr>
+          <w:rFonts w:ascii="Calibri" w:hAnsi="Calibri"/>
+        </w:rPr>
+        <w:t>) après être revenue sur un plus vieux avec la commande ci-dessus.</w:t>
+      </w:r>
+    </w:p>
+    <w:p>
+      <w:pPr>
+        <w:jc w:val="both"/>
+        <w:rPr>
+          <w:rFonts w:ascii="Calibri" w:hAnsi="Calibri"/>
+        </w:rPr>
+      </w:pPr>
+    </w:p>
+    <w:p>
+      <w:pPr>
+        <w:jc w:val="both"/>
+        <w:rPr>
+          <w:rFonts w:ascii="Calibri" w:hAnsi="Calibri"/>
+        </w:rPr>
+      </w:pPr>
+    </w:p>
+    <w:p>
+      <w:pPr>
+        <w:jc w:val="both"/>
+        <w:rPr>
+          <w:rFonts w:ascii="Calibri" w:hAnsi="Calibri"/>
+        </w:rPr>
+      </w:pPr>
+      <w:proofErr w:type="gramStart"/>
+      <w:r>
+        <w:rPr>
+          <w:rFonts w:ascii="Courier" w:hAnsi="Courier"/>
+          <w:sz w:val="28"/>
+          <w:szCs w:val="28"/>
+        </w:rPr>
+        <w:t>git</w:t>
+      </w:r>
+      <w:proofErr w:type="gramEnd"/>
+      <w:r>
+        <w:rPr>
+          <w:rFonts w:ascii="Courier" w:hAnsi="Courier"/>
+          <w:sz w:val="28"/>
+          <w:szCs w:val="28"/>
+        </w:rPr>
+        <w:t xml:space="preserve"> help –g</w:t>
       </w:r>
       <w:r>
         <w:rPr>
@@ -2769,7 +3775,7 @@
 </file>
 
 <file path=customXml/itemProps1.xml><?xml version="1.0" encoding="utf-8"?>
-<ds:datastoreItem xmlns:ds="http://schemas.openxmlformats.org/officeDocument/2006/customXml" ds:itemID="{57B99BCC-B4FD-8443-877E-D5C594E4E74A}">
+<ds:datastoreItem xmlns:ds="http://schemas.openxmlformats.org/officeDocument/2006/customXml" ds:itemID="{C8EE602C-1579-4C4E-B41F-C0D08A474CCA}">
   <ds:schemaRefs>
     <ds:schemaRef ds:uri="http://schemas.openxmlformats.org/officeDocument/2006/bibliography"/>
   </ds:schemaRefs>

</xml_diff>

<commit_message>
fin mise en page fichier istallation et utilisation de git
</commit_message>
<xml_diff>
--- a/installer_et_utiliser_GIT.docx
+++ b/installer_et_utiliser_GIT.docx
@@ -31,11 +31,21 @@
       <w:pPr>
         <w:jc w:val="both"/>
       </w:pPr>
-      <w:proofErr w:type="gramStart"/>
-      <w:r>
-        <w:t>https://openclassrooms.com/courses/gerer-son-code-avec-git-et-github</w:t>
-      </w:r>
-      <w:proofErr w:type="gramEnd"/>
+      <w:hyperlink r:id="rId6" w:history="1">
+        <w:r>
+          <w:rPr>
+            <w:rStyle w:val="Lienhypertexte"/>
+          </w:rPr>
+          <w:t>https://openclassrooms.com/courses/gerer-son-code-avec-git-et-github</w:t>
+        </w:r>
+      </w:hyperlink>
+    </w:p>
+    <w:p>
+      <w:pPr>
+        <w:jc w:val="both"/>
+      </w:pPr>
+      <w:bookmarkStart w:id="0" w:name="_GoBack"/>
+      <w:bookmarkEnd w:id="0"/>
     </w:p>
     <w:p>
       <w:pPr>
@@ -62,7 +72,7 @@
       <w:pPr>
         <w:jc w:val="both"/>
       </w:pPr>
-      <w:hyperlink r:id="rId6" w:history="1">
+      <w:hyperlink r:id="rId7" w:history="1">
         <w:r>
           <w:rPr>
             <w:rStyle w:val="Lienhypertexte"/>
@@ -75,7 +85,7 @@
       <w:pPr>
         <w:jc w:val="both"/>
       </w:pPr>
-      <w:hyperlink r:id="rId7" w:history="1">
+      <w:hyperlink r:id="rId8" w:history="1">
         <w:r>
           <w:rPr>
             <w:rStyle w:val="Lienhypertexte"/>
@@ -89,23 +99,1136 @@
         <w:jc w:val="both"/>
       </w:pPr>
     </w:p>
-    <w:p>
-      <w:pPr>
-        <w:jc w:val="both"/>
-      </w:pPr>
-    </w:p>
-    <w:p>
-      <w:pPr>
-        <w:jc w:val="both"/>
-      </w:pPr>
+    <w:sdt>
+      <w:sdtPr>
+        <w:id w:val="-647671384"/>
+        <w:docPartObj>
+          <w:docPartGallery w:val="Table of Contents"/>
+          <w:docPartUnique/>
+        </w:docPartObj>
+      </w:sdtPr>
+      <w:sdtEndPr>
+        <w:rPr>
+          <w:rFonts w:asciiTheme="minorHAnsi" w:eastAsiaTheme="minorEastAsia" w:hAnsiTheme="minorHAnsi" w:cstheme="minorBidi"/>
+          <w:noProof/>
+          <w:color w:val="auto"/>
+          <w:sz w:val="24"/>
+          <w:szCs w:val="24"/>
+        </w:rPr>
+      </w:sdtEndPr>
+      <w:sdtContent>
+        <w:p>
+          <w:pPr>
+            <w:pStyle w:val="En-ttedetabledesmatires"/>
+          </w:pPr>
+          <w:r>
+            <w:t>Table des matières</w:t>
+          </w:r>
+        </w:p>
+        <w:p>
+          <w:pPr>
+            <w:pStyle w:val="TM1"/>
+            <w:tabs>
+              <w:tab w:val="right" w:leader="dot" w:pos="9056"/>
+            </w:tabs>
+            <w:rPr>
+              <w:b w:val="0"/>
+              <w:noProof/>
+              <w:lang w:eastAsia="ja-JP"/>
+            </w:rPr>
+          </w:pPr>
+          <w:r>
+            <w:rPr>
+              <w:b w:val="0"/>
+            </w:rPr>
+            <w:fldChar w:fldCharType="begin"/>
+          </w:r>
+          <w:r>
+            <w:instrText>TOC \o "1-3" \h \z \u</w:instrText>
+          </w:r>
+          <w:r>
+            <w:rPr>
+              <w:b w:val="0"/>
+            </w:rPr>
+            <w:fldChar w:fldCharType="separate"/>
+          </w:r>
+          <w:r>
+            <w:rPr>
+              <w:noProof/>
+            </w:rPr>
+            <w:t>1)Pour installer GIT et l’utiliser</w:t>
+          </w:r>
+          <w:r>
+            <w:rPr>
+              <w:noProof/>
+            </w:rPr>
+            <w:tab/>
+          </w:r>
+          <w:r>
+            <w:rPr>
+              <w:noProof/>
+            </w:rPr>
+            <w:fldChar w:fldCharType="begin"/>
+          </w:r>
+          <w:r>
+            <w:rPr>
+              <w:noProof/>
+            </w:rPr>
+            <w:instrText xml:space="preserve"> PAGEREF _Toc306111822 \h </w:instrText>
+          </w:r>
+          <w:r>
+            <w:rPr>
+              <w:noProof/>
+            </w:rPr>
+          </w:r>
+          <w:r>
+            <w:rPr>
+              <w:noProof/>
+            </w:rPr>
+            <w:fldChar w:fldCharType="separate"/>
+          </w:r>
+          <w:r>
+            <w:rPr>
+              <w:noProof/>
+            </w:rPr>
+            <w:t>2</w:t>
+          </w:r>
+          <w:r>
+            <w:rPr>
+              <w:noProof/>
+            </w:rPr>
+            <w:fldChar w:fldCharType="end"/>
+          </w:r>
+        </w:p>
+        <w:p>
+          <w:pPr>
+            <w:pStyle w:val="TM2"/>
+            <w:tabs>
+              <w:tab w:val="right" w:leader="dot" w:pos="9056"/>
+            </w:tabs>
+            <w:rPr>
+              <w:b w:val="0"/>
+              <w:noProof/>
+              <w:sz w:val="24"/>
+              <w:szCs w:val="24"/>
+              <w:lang w:eastAsia="ja-JP"/>
+            </w:rPr>
+          </w:pPr>
+          <w:r>
+            <w:rPr>
+              <w:noProof/>
+            </w:rPr>
+            <w:t>1-1) Installation</w:t>
+          </w:r>
+          <w:r>
+            <w:rPr>
+              <w:noProof/>
+            </w:rPr>
+            <w:tab/>
+          </w:r>
+          <w:r>
+            <w:rPr>
+              <w:noProof/>
+            </w:rPr>
+            <w:fldChar w:fldCharType="begin"/>
+          </w:r>
+          <w:r>
+            <w:rPr>
+              <w:noProof/>
+            </w:rPr>
+            <w:instrText xml:space="preserve"> PAGEREF _Toc306111823 \h </w:instrText>
+          </w:r>
+          <w:r>
+            <w:rPr>
+              <w:noProof/>
+            </w:rPr>
+          </w:r>
+          <w:r>
+            <w:rPr>
+              <w:noProof/>
+            </w:rPr>
+            <w:fldChar w:fldCharType="separate"/>
+          </w:r>
+          <w:r>
+            <w:rPr>
+              <w:noProof/>
+            </w:rPr>
+            <w:t>2</w:t>
+          </w:r>
+          <w:r>
+            <w:rPr>
+              <w:noProof/>
+            </w:rPr>
+            <w:fldChar w:fldCharType="end"/>
+          </w:r>
+        </w:p>
+        <w:p>
+          <w:pPr>
+            <w:pStyle w:val="TM2"/>
+            <w:tabs>
+              <w:tab w:val="right" w:leader="dot" w:pos="9056"/>
+            </w:tabs>
+            <w:rPr>
+              <w:b w:val="0"/>
+              <w:noProof/>
+              <w:sz w:val="24"/>
+              <w:szCs w:val="24"/>
+              <w:lang w:eastAsia="ja-JP"/>
+            </w:rPr>
+          </w:pPr>
+          <w:r>
+            <w:rPr>
+              <w:noProof/>
+            </w:rPr>
+            <w:t>1-2) Configuration</w:t>
+          </w:r>
+          <w:r>
+            <w:rPr>
+              <w:noProof/>
+            </w:rPr>
+            <w:tab/>
+          </w:r>
+          <w:r>
+            <w:rPr>
+              <w:noProof/>
+            </w:rPr>
+            <w:fldChar w:fldCharType="begin"/>
+          </w:r>
+          <w:r>
+            <w:rPr>
+              <w:noProof/>
+            </w:rPr>
+            <w:instrText xml:space="preserve"> PAGEREF _Toc306111824 \h </w:instrText>
+          </w:r>
+          <w:r>
+            <w:rPr>
+              <w:noProof/>
+            </w:rPr>
+          </w:r>
+          <w:r>
+            <w:rPr>
+              <w:noProof/>
+            </w:rPr>
+            <w:fldChar w:fldCharType="separate"/>
+          </w:r>
+          <w:r>
+            <w:rPr>
+              <w:noProof/>
+            </w:rPr>
+            <w:t>2</w:t>
+          </w:r>
+          <w:r>
+            <w:rPr>
+              <w:noProof/>
+            </w:rPr>
+            <w:fldChar w:fldCharType="end"/>
+          </w:r>
+        </w:p>
+        <w:p>
+          <w:pPr>
+            <w:pStyle w:val="TM2"/>
+            <w:tabs>
+              <w:tab w:val="right" w:leader="dot" w:pos="9056"/>
+            </w:tabs>
+            <w:rPr>
+              <w:b w:val="0"/>
+              <w:noProof/>
+              <w:sz w:val="24"/>
+              <w:szCs w:val="24"/>
+              <w:lang w:eastAsia="ja-JP"/>
+            </w:rPr>
+          </w:pPr>
+          <w:r>
+            <w:rPr>
+              <w:noProof/>
+            </w:rPr>
+            <w:t>1-3) Créer son 1</w:t>
+          </w:r>
+          <w:r>
+            <w:rPr>
+              <w:noProof/>
+              <w:vertAlign w:val="superscript"/>
+            </w:rPr>
+            <w:t>er</w:t>
+          </w:r>
+          <w:r>
+            <w:rPr>
+              <w:noProof/>
+            </w:rPr>
+            <w:t xml:space="preserve"> commit</w:t>
+          </w:r>
+          <w:r>
+            <w:rPr>
+              <w:noProof/>
+            </w:rPr>
+            <w:tab/>
+          </w:r>
+          <w:r>
+            <w:rPr>
+              <w:noProof/>
+            </w:rPr>
+            <w:fldChar w:fldCharType="begin"/>
+          </w:r>
+          <w:r>
+            <w:rPr>
+              <w:noProof/>
+            </w:rPr>
+            <w:instrText xml:space="preserve"> PAGEREF _Toc306111825 \h </w:instrText>
+          </w:r>
+          <w:r>
+            <w:rPr>
+              <w:noProof/>
+            </w:rPr>
+          </w:r>
+          <w:r>
+            <w:rPr>
+              <w:noProof/>
+            </w:rPr>
+            <w:fldChar w:fldCharType="separate"/>
+          </w:r>
+          <w:r>
+            <w:rPr>
+              <w:noProof/>
+            </w:rPr>
+            <w:t>2</w:t>
+          </w:r>
+          <w:r>
+            <w:rPr>
+              <w:noProof/>
+            </w:rPr>
+            <w:fldChar w:fldCharType="end"/>
+          </w:r>
+        </w:p>
+        <w:p>
+          <w:pPr>
+            <w:pStyle w:val="TM1"/>
+            <w:tabs>
+              <w:tab w:val="right" w:leader="dot" w:pos="9056"/>
+            </w:tabs>
+            <w:rPr>
+              <w:b w:val="0"/>
+              <w:noProof/>
+              <w:lang w:eastAsia="ja-JP"/>
+            </w:rPr>
+          </w:pPr>
+          <w:r>
+            <w:rPr>
+              <w:noProof/>
+            </w:rPr>
+            <w:t>2)Utilisation de GitHub</w:t>
+          </w:r>
+          <w:r>
+            <w:rPr>
+              <w:noProof/>
+            </w:rPr>
+            <w:tab/>
+          </w:r>
+          <w:r>
+            <w:rPr>
+              <w:noProof/>
+            </w:rPr>
+            <w:fldChar w:fldCharType="begin"/>
+          </w:r>
+          <w:r>
+            <w:rPr>
+              <w:noProof/>
+            </w:rPr>
+            <w:instrText xml:space="preserve"> PAGEREF _Toc306111826 \h </w:instrText>
+          </w:r>
+          <w:r>
+            <w:rPr>
+              <w:noProof/>
+            </w:rPr>
+          </w:r>
+          <w:r>
+            <w:rPr>
+              <w:noProof/>
+            </w:rPr>
+            <w:fldChar w:fldCharType="separate"/>
+          </w:r>
+          <w:r>
+            <w:rPr>
+              <w:noProof/>
+            </w:rPr>
+            <w:t>3</w:t>
+          </w:r>
+          <w:r>
+            <w:rPr>
+              <w:noProof/>
+            </w:rPr>
+            <w:fldChar w:fldCharType="end"/>
+          </w:r>
+        </w:p>
+        <w:p>
+          <w:pPr>
+            <w:pStyle w:val="TM2"/>
+            <w:tabs>
+              <w:tab w:val="right" w:leader="dot" w:pos="9056"/>
+            </w:tabs>
+            <w:rPr>
+              <w:b w:val="0"/>
+              <w:noProof/>
+              <w:sz w:val="24"/>
+              <w:szCs w:val="24"/>
+              <w:lang w:eastAsia="ja-JP"/>
+            </w:rPr>
+          </w:pPr>
+          <w:r>
+            <w:rPr>
+              <w:noProof/>
+            </w:rPr>
+            <w:t>1-1)S’inscrire si ce n’est pas déjà fait sur le site</w:t>
+          </w:r>
+          <w:r>
+            <w:rPr>
+              <w:noProof/>
+            </w:rPr>
+            <w:tab/>
+          </w:r>
+          <w:r>
+            <w:rPr>
+              <w:noProof/>
+            </w:rPr>
+            <w:fldChar w:fldCharType="begin"/>
+          </w:r>
+          <w:r>
+            <w:rPr>
+              <w:noProof/>
+            </w:rPr>
+            <w:instrText xml:space="preserve"> PAGEREF _Toc306111827 \h </w:instrText>
+          </w:r>
+          <w:r>
+            <w:rPr>
+              <w:noProof/>
+            </w:rPr>
+          </w:r>
+          <w:r>
+            <w:rPr>
+              <w:noProof/>
+            </w:rPr>
+            <w:fldChar w:fldCharType="separate"/>
+          </w:r>
+          <w:r>
+            <w:rPr>
+              <w:noProof/>
+            </w:rPr>
+            <w:t>3</w:t>
+          </w:r>
+          <w:r>
+            <w:rPr>
+              <w:noProof/>
+            </w:rPr>
+            <w:fldChar w:fldCharType="end"/>
+          </w:r>
+        </w:p>
+        <w:p>
+          <w:pPr>
+            <w:pStyle w:val="TM2"/>
+            <w:tabs>
+              <w:tab w:val="right" w:leader="dot" w:pos="9056"/>
+            </w:tabs>
+            <w:rPr>
+              <w:b w:val="0"/>
+              <w:noProof/>
+              <w:sz w:val="24"/>
+              <w:szCs w:val="24"/>
+              <w:lang w:eastAsia="ja-JP"/>
+            </w:rPr>
+          </w:pPr>
+          <w:r>
+            <w:rPr>
+              <w:noProof/>
+            </w:rPr>
+            <w:t>1-2)Clonage de répertoire.</w:t>
+          </w:r>
+          <w:r>
+            <w:rPr>
+              <w:noProof/>
+            </w:rPr>
+            <w:tab/>
+          </w:r>
+          <w:r>
+            <w:rPr>
+              <w:noProof/>
+            </w:rPr>
+            <w:fldChar w:fldCharType="begin"/>
+          </w:r>
+          <w:r>
+            <w:rPr>
+              <w:noProof/>
+            </w:rPr>
+            <w:instrText xml:space="preserve"> PAGEREF _Toc306111828 \h </w:instrText>
+          </w:r>
+          <w:r>
+            <w:rPr>
+              <w:noProof/>
+            </w:rPr>
+          </w:r>
+          <w:r>
+            <w:rPr>
+              <w:noProof/>
+            </w:rPr>
+            <w:fldChar w:fldCharType="separate"/>
+          </w:r>
+          <w:r>
+            <w:rPr>
+              <w:noProof/>
+            </w:rPr>
+            <w:t>3</w:t>
+          </w:r>
+          <w:r>
+            <w:rPr>
+              <w:noProof/>
+            </w:rPr>
+            <w:fldChar w:fldCharType="end"/>
+          </w:r>
+        </w:p>
+        <w:p>
+          <w:pPr>
+            <w:pStyle w:val="TM2"/>
+            <w:tabs>
+              <w:tab w:val="right" w:leader="dot" w:pos="9056"/>
+            </w:tabs>
+            <w:rPr>
+              <w:b w:val="0"/>
+              <w:noProof/>
+              <w:sz w:val="24"/>
+              <w:szCs w:val="24"/>
+              <w:lang w:eastAsia="ja-JP"/>
+            </w:rPr>
+          </w:pPr>
+          <w:r>
+            <w:rPr>
+              <w:noProof/>
+            </w:rPr>
+            <w:t>1-3)Mettre un repertoire sur GitHub (pas necessaire si j’en fait dejà un)</w:t>
+          </w:r>
+          <w:r>
+            <w:rPr>
+              <w:noProof/>
+            </w:rPr>
+            <w:tab/>
+          </w:r>
+          <w:r>
+            <w:rPr>
+              <w:noProof/>
+            </w:rPr>
+            <w:fldChar w:fldCharType="begin"/>
+          </w:r>
+          <w:r>
+            <w:rPr>
+              <w:noProof/>
+            </w:rPr>
+            <w:instrText xml:space="preserve"> PAGEREF _Toc306111829 \h </w:instrText>
+          </w:r>
+          <w:r>
+            <w:rPr>
+              <w:noProof/>
+            </w:rPr>
+          </w:r>
+          <w:r>
+            <w:rPr>
+              <w:noProof/>
+            </w:rPr>
+            <w:fldChar w:fldCharType="separate"/>
+          </w:r>
+          <w:r>
+            <w:rPr>
+              <w:noProof/>
+            </w:rPr>
+            <w:t>3</w:t>
+          </w:r>
+          <w:r>
+            <w:rPr>
+              <w:noProof/>
+            </w:rPr>
+            <w:fldChar w:fldCharType="end"/>
+          </w:r>
+        </w:p>
+        <w:p>
+          <w:pPr>
+            <w:pStyle w:val="TM1"/>
+            <w:tabs>
+              <w:tab w:val="right" w:leader="dot" w:pos="9056"/>
+            </w:tabs>
+            <w:rPr>
+              <w:b w:val="0"/>
+              <w:noProof/>
+              <w:lang w:eastAsia="ja-JP"/>
+            </w:rPr>
+          </w:pPr>
+          <w:r>
+            <w:rPr>
+              <w:noProof/>
+            </w:rPr>
+            <w:t>3) Recevoir et envoyer les modifications</w:t>
+          </w:r>
+          <w:r>
+            <w:rPr>
+              <w:noProof/>
+            </w:rPr>
+            <w:tab/>
+          </w:r>
+          <w:r>
+            <w:rPr>
+              <w:noProof/>
+            </w:rPr>
+            <w:fldChar w:fldCharType="begin"/>
+          </w:r>
+          <w:r>
+            <w:rPr>
+              <w:noProof/>
+            </w:rPr>
+            <w:instrText xml:space="preserve"> PAGEREF _Toc306111830 \h </w:instrText>
+          </w:r>
+          <w:r>
+            <w:rPr>
+              <w:noProof/>
+            </w:rPr>
+          </w:r>
+          <w:r>
+            <w:rPr>
+              <w:noProof/>
+            </w:rPr>
+            <w:fldChar w:fldCharType="separate"/>
+          </w:r>
+          <w:r>
+            <w:rPr>
+              <w:noProof/>
+            </w:rPr>
+            <w:t>4</w:t>
+          </w:r>
+          <w:r>
+            <w:rPr>
+              <w:noProof/>
+            </w:rPr>
+            <w:fldChar w:fldCharType="end"/>
+          </w:r>
+        </w:p>
+        <w:p>
+          <w:pPr>
+            <w:pStyle w:val="TM2"/>
+            <w:tabs>
+              <w:tab w:val="right" w:leader="dot" w:pos="9056"/>
+            </w:tabs>
+            <w:rPr>
+              <w:b w:val="0"/>
+              <w:noProof/>
+              <w:sz w:val="24"/>
+              <w:szCs w:val="24"/>
+              <w:lang w:eastAsia="ja-JP"/>
+            </w:rPr>
+          </w:pPr>
+          <w:r>
+            <w:rPr>
+              <w:noProof/>
+            </w:rPr>
+            <w:t>3-1) récupérer les modifications</w:t>
+          </w:r>
+          <w:r>
+            <w:rPr>
+              <w:noProof/>
+            </w:rPr>
+            <w:tab/>
+          </w:r>
+          <w:r>
+            <w:rPr>
+              <w:noProof/>
+            </w:rPr>
+            <w:fldChar w:fldCharType="begin"/>
+          </w:r>
+          <w:r>
+            <w:rPr>
+              <w:noProof/>
+            </w:rPr>
+            <w:instrText xml:space="preserve"> PAGEREF _Toc306111831 \h </w:instrText>
+          </w:r>
+          <w:r>
+            <w:rPr>
+              <w:noProof/>
+            </w:rPr>
+          </w:r>
+          <w:r>
+            <w:rPr>
+              <w:noProof/>
+            </w:rPr>
+            <w:fldChar w:fldCharType="separate"/>
+          </w:r>
+          <w:r>
+            <w:rPr>
+              <w:noProof/>
+            </w:rPr>
+            <w:t>4</w:t>
+          </w:r>
+          <w:r>
+            <w:rPr>
+              <w:noProof/>
+            </w:rPr>
+            <w:fldChar w:fldCharType="end"/>
+          </w:r>
+        </w:p>
+        <w:p>
+          <w:pPr>
+            <w:pStyle w:val="TM2"/>
+            <w:tabs>
+              <w:tab w:val="right" w:leader="dot" w:pos="9056"/>
+            </w:tabs>
+            <w:rPr>
+              <w:b w:val="0"/>
+              <w:noProof/>
+              <w:sz w:val="24"/>
+              <w:szCs w:val="24"/>
+              <w:lang w:eastAsia="ja-JP"/>
+            </w:rPr>
+          </w:pPr>
+          <w:r>
+            <w:rPr>
+              <w:noProof/>
+            </w:rPr>
+            <w:t>3-2)Envoyer les modifications</w:t>
+          </w:r>
+          <w:r>
+            <w:rPr>
+              <w:noProof/>
+            </w:rPr>
+            <w:tab/>
+          </w:r>
+          <w:r>
+            <w:rPr>
+              <w:noProof/>
+            </w:rPr>
+            <w:fldChar w:fldCharType="begin"/>
+          </w:r>
+          <w:r>
+            <w:rPr>
+              <w:noProof/>
+            </w:rPr>
+            <w:instrText xml:space="preserve"> PAGEREF _Toc306111832 \h </w:instrText>
+          </w:r>
+          <w:r>
+            <w:rPr>
+              <w:noProof/>
+            </w:rPr>
+          </w:r>
+          <w:r>
+            <w:rPr>
+              <w:noProof/>
+            </w:rPr>
+            <w:fldChar w:fldCharType="separate"/>
+          </w:r>
+          <w:r>
+            <w:rPr>
+              <w:noProof/>
+            </w:rPr>
+            <w:t>4</w:t>
+          </w:r>
+          <w:r>
+            <w:rPr>
+              <w:noProof/>
+            </w:rPr>
+            <w:fldChar w:fldCharType="end"/>
+          </w:r>
+        </w:p>
+        <w:p>
+          <w:pPr>
+            <w:pStyle w:val="TM1"/>
+            <w:tabs>
+              <w:tab w:val="right" w:leader="dot" w:pos="9056"/>
+            </w:tabs>
+            <w:rPr>
+              <w:b w:val="0"/>
+              <w:noProof/>
+              <w:lang w:eastAsia="ja-JP"/>
+            </w:rPr>
+          </w:pPr>
+          <w:r>
+            <w:rPr>
+              <w:noProof/>
+            </w:rPr>
+            <w:t>4) Récapitulatif</w:t>
+          </w:r>
+          <w:r>
+            <w:rPr>
+              <w:noProof/>
+            </w:rPr>
+            <w:tab/>
+          </w:r>
+          <w:r>
+            <w:rPr>
+              <w:noProof/>
+            </w:rPr>
+            <w:fldChar w:fldCharType="begin"/>
+          </w:r>
+          <w:r>
+            <w:rPr>
+              <w:noProof/>
+            </w:rPr>
+            <w:instrText xml:space="preserve"> PAGEREF _Toc306111833 \h </w:instrText>
+          </w:r>
+          <w:r>
+            <w:rPr>
+              <w:noProof/>
+            </w:rPr>
+          </w:r>
+          <w:r>
+            <w:rPr>
+              <w:noProof/>
+            </w:rPr>
+            <w:fldChar w:fldCharType="separate"/>
+          </w:r>
+          <w:r>
+            <w:rPr>
+              <w:noProof/>
+            </w:rPr>
+            <w:t>5</w:t>
+          </w:r>
+          <w:r>
+            <w:rPr>
+              <w:noProof/>
+            </w:rPr>
+            <w:fldChar w:fldCharType="end"/>
+          </w:r>
+        </w:p>
+        <w:p>
+          <w:pPr>
+            <w:pStyle w:val="TM2"/>
+            <w:tabs>
+              <w:tab w:val="right" w:leader="dot" w:pos="9056"/>
+            </w:tabs>
+            <w:rPr>
+              <w:b w:val="0"/>
+              <w:noProof/>
+              <w:sz w:val="24"/>
+              <w:szCs w:val="24"/>
+              <w:lang w:eastAsia="ja-JP"/>
+            </w:rPr>
+          </w:pPr>
+          <w:r>
+            <w:rPr>
+              <w:noProof/>
+            </w:rPr>
+            <w:t>4-1) Installation de git sur votre machine</w:t>
+          </w:r>
+          <w:r>
+            <w:rPr>
+              <w:noProof/>
+            </w:rPr>
+            <w:tab/>
+          </w:r>
+          <w:r>
+            <w:rPr>
+              <w:noProof/>
+            </w:rPr>
+            <w:fldChar w:fldCharType="begin"/>
+          </w:r>
+          <w:r>
+            <w:rPr>
+              <w:noProof/>
+            </w:rPr>
+            <w:instrText xml:space="preserve"> PAGEREF _Toc306111834 \h </w:instrText>
+          </w:r>
+          <w:r>
+            <w:rPr>
+              <w:noProof/>
+            </w:rPr>
+          </w:r>
+          <w:r>
+            <w:rPr>
+              <w:noProof/>
+            </w:rPr>
+            <w:fldChar w:fldCharType="separate"/>
+          </w:r>
+          <w:r>
+            <w:rPr>
+              <w:noProof/>
+            </w:rPr>
+            <w:t>5</w:t>
+          </w:r>
+          <w:r>
+            <w:rPr>
+              <w:noProof/>
+            </w:rPr>
+            <w:fldChar w:fldCharType="end"/>
+          </w:r>
+        </w:p>
+        <w:p>
+          <w:pPr>
+            <w:pStyle w:val="TM2"/>
+            <w:tabs>
+              <w:tab w:val="right" w:leader="dot" w:pos="9056"/>
+            </w:tabs>
+            <w:rPr>
+              <w:b w:val="0"/>
+              <w:noProof/>
+              <w:sz w:val="24"/>
+              <w:szCs w:val="24"/>
+              <w:lang w:eastAsia="ja-JP"/>
+            </w:rPr>
+          </w:pPr>
+          <w:r>
+            <w:rPr>
+              <w:noProof/>
+            </w:rPr>
+            <w:t>4-2) Configurer git</w:t>
+          </w:r>
+          <w:r>
+            <w:rPr>
+              <w:noProof/>
+            </w:rPr>
+            <w:tab/>
+          </w:r>
+          <w:r>
+            <w:rPr>
+              <w:noProof/>
+            </w:rPr>
+            <w:fldChar w:fldCharType="begin"/>
+          </w:r>
+          <w:r>
+            <w:rPr>
+              <w:noProof/>
+            </w:rPr>
+            <w:instrText xml:space="preserve"> PAGEREF _Toc306111835 \h </w:instrText>
+          </w:r>
+          <w:r>
+            <w:rPr>
+              <w:noProof/>
+            </w:rPr>
+          </w:r>
+          <w:r>
+            <w:rPr>
+              <w:noProof/>
+            </w:rPr>
+            <w:fldChar w:fldCharType="separate"/>
+          </w:r>
+          <w:r>
+            <w:rPr>
+              <w:noProof/>
+            </w:rPr>
+            <w:t>5</w:t>
+          </w:r>
+          <w:r>
+            <w:rPr>
+              <w:noProof/>
+            </w:rPr>
+            <w:fldChar w:fldCharType="end"/>
+          </w:r>
+        </w:p>
+        <w:p>
+          <w:pPr>
+            <w:pStyle w:val="TM2"/>
+            <w:tabs>
+              <w:tab w:val="right" w:leader="dot" w:pos="9056"/>
+            </w:tabs>
+            <w:rPr>
+              <w:b w:val="0"/>
+              <w:noProof/>
+              <w:sz w:val="24"/>
+              <w:szCs w:val="24"/>
+              <w:lang w:eastAsia="ja-JP"/>
+            </w:rPr>
+          </w:pPr>
+          <w:r>
+            <w:rPr>
+              <w:noProof/>
+            </w:rPr>
+            <w:t>4-3) S’enregister sur github</w:t>
+          </w:r>
+          <w:r>
+            <w:rPr>
+              <w:noProof/>
+            </w:rPr>
+            <w:tab/>
+          </w:r>
+          <w:r>
+            <w:rPr>
+              <w:noProof/>
+            </w:rPr>
+            <w:fldChar w:fldCharType="begin"/>
+          </w:r>
+          <w:r>
+            <w:rPr>
+              <w:noProof/>
+            </w:rPr>
+            <w:instrText xml:space="preserve"> PAGEREF _Toc306111836 \h </w:instrText>
+          </w:r>
+          <w:r>
+            <w:rPr>
+              <w:noProof/>
+            </w:rPr>
+          </w:r>
+          <w:r>
+            <w:rPr>
+              <w:noProof/>
+            </w:rPr>
+            <w:fldChar w:fldCharType="separate"/>
+          </w:r>
+          <w:r>
+            <w:rPr>
+              <w:noProof/>
+            </w:rPr>
+            <w:t>5</w:t>
+          </w:r>
+          <w:r>
+            <w:rPr>
+              <w:noProof/>
+            </w:rPr>
+            <w:fldChar w:fldCharType="end"/>
+          </w:r>
+        </w:p>
+        <w:p>
+          <w:pPr>
+            <w:pStyle w:val="TM2"/>
+            <w:tabs>
+              <w:tab w:val="right" w:leader="dot" w:pos="9056"/>
+            </w:tabs>
+            <w:rPr>
+              <w:b w:val="0"/>
+              <w:noProof/>
+              <w:sz w:val="24"/>
+              <w:szCs w:val="24"/>
+              <w:lang w:eastAsia="ja-JP"/>
+            </w:rPr>
+          </w:pPr>
+          <w:r>
+            <w:rPr>
+              <w:noProof/>
+            </w:rPr>
+            <w:t>4-4) Cloner le répertoire que j’ai fait pour le projet</w:t>
+          </w:r>
+          <w:r>
+            <w:rPr>
+              <w:noProof/>
+            </w:rPr>
+            <w:tab/>
+          </w:r>
+          <w:r>
+            <w:rPr>
+              <w:noProof/>
+            </w:rPr>
+            <w:fldChar w:fldCharType="begin"/>
+          </w:r>
+          <w:r>
+            <w:rPr>
+              <w:noProof/>
+            </w:rPr>
+            <w:instrText xml:space="preserve"> PAGEREF _Toc306111837 \h </w:instrText>
+          </w:r>
+          <w:r>
+            <w:rPr>
+              <w:noProof/>
+            </w:rPr>
+          </w:r>
+          <w:r>
+            <w:rPr>
+              <w:noProof/>
+            </w:rPr>
+            <w:fldChar w:fldCharType="separate"/>
+          </w:r>
+          <w:r>
+            <w:rPr>
+              <w:noProof/>
+            </w:rPr>
+            <w:t>5</w:t>
+          </w:r>
+          <w:r>
+            <w:rPr>
+              <w:noProof/>
+            </w:rPr>
+            <w:fldChar w:fldCharType="end"/>
+          </w:r>
+        </w:p>
+        <w:p>
+          <w:pPr>
+            <w:pStyle w:val="TM2"/>
+            <w:tabs>
+              <w:tab w:val="right" w:leader="dot" w:pos="9056"/>
+            </w:tabs>
+            <w:rPr>
+              <w:b w:val="0"/>
+              <w:noProof/>
+              <w:sz w:val="24"/>
+              <w:szCs w:val="24"/>
+              <w:lang w:eastAsia="ja-JP"/>
+            </w:rPr>
+          </w:pPr>
+          <w:r>
+            <w:rPr>
+              <w:noProof/>
+            </w:rPr>
+            <w:t>4-5) apprendre a maitriser git</w:t>
+          </w:r>
+          <w:r>
+            <w:rPr>
+              <w:noProof/>
+            </w:rPr>
+            <w:tab/>
+          </w:r>
+          <w:r>
+            <w:rPr>
+              <w:noProof/>
+            </w:rPr>
+            <w:fldChar w:fldCharType="begin"/>
+          </w:r>
+          <w:r>
+            <w:rPr>
+              <w:noProof/>
+            </w:rPr>
+            <w:instrText xml:space="preserve"> PAGEREF _Toc306111838 \h </w:instrText>
+          </w:r>
+          <w:r>
+            <w:rPr>
+              <w:noProof/>
+            </w:rPr>
+          </w:r>
+          <w:r>
+            <w:rPr>
+              <w:noProof/>
+            </w:rPr>
+            <w:fldChar w:fldCharType="separate"/>
+          </w:r>
+          <w:r>
+            <w:rPr>
+              <w:noProof/>
+            </w:rPr>
+            <w:t>5</w:t>
+          </w:r>
+          <w:r>
+            <w:rPr>
+              <w:noProof/>
+            </w:rPr>
+            <w:fldChar w:fldCharType="end"/>
+          </w:r>
+        </w:p>
+        <w:p>
+          <w:r>
+            <w:rPr>
+              <w:b/>
+              <w:bCs/>
+              <w:noProof/>
+            </w:rPr>
+            <w:fldChar w:fldCharType="end"/>
+          </w:r>
+        </w:p>
+      </w:sdtContent>
+    </w:sdt>
+    <w:p>
+      <w:r>
+        <w:rPr>
+          <w:b/>
+          <w:bCs/>
+        </w:rPr>
+        <w:br w:type="page"/>
+      </w:r>
     </w:p>
     <w:p>
       <w:pPr>
         <w:pStyle w:val="Titre1"/>
         <w:jc w:val="both"/>
       </w:pPr>
-      <w:proofErr w:type="gramStart"/>
-      <w:r>
+      <w:bookmarkStart w:id="1" w:name="_Toc306111822"/>
+      <w:proofErr w:type="gramStart"/>
+      <w:r>
+        <w:lastRenderedPageBreak/>
         <w:t>1)</w:t>
       </w:r>
       <w:r>
@@ -113,7 +1236,11 @@
       </w:r>
       <w:proofErr w:type="gramEnd"/>
       <w:r>
-        <w:t xml:space="preserve"> installer GIT et l’utiliser </w:t>
+        <w:t xml:space="preserve"> installer GIT et l’utiliser</w:t>
+      </w:r>
+      <w:bookmarkEnd w:id="1"/>
+      <w:r>
+        <w:t xml:space="preserve"> </w:t>
       </w:r>
     </w:p>
     <w:p>
@@ -126,9 +1253,11 @@
         <w:pStyle w:val="Titre2"/>
         <w:jc w:val="both"/>
       </w:pPr>
+      <w:bookmarkStart w:id="2" w:name="_Toc306111823"/>
       <w:r>
         <w:t>1-1) Installation</w:t>
       </w:r>
+      <w:bookmarkEnd w:id="2"/>
     </w:p>
     <w:p>
       <w:pPr>
@@ -218,7 +1347,7 @@
       <w:pPr>
         <w:jc w:val="both"/>
       </w:pPr>
-      <w:hyperlink r:id="rId8" w:history="1">
+      <w:hyperlink r:id="rId9" w:history="1">
         <w:r>
           <w:rPr>
             <w:rStyle w:val="Lienhypertexte"/>
@@ -250,9 +1379,11 @@
         <w:pStyle w:val="Titre2"/>
         <w:jc w:val="both"/>
       </w:pPr>
+      <w:bookmarkStart w:id="3" w:name="_Toc306111824"/>
       <w:r>
         <w:t>1-2) Configuration</w:t>
       </w:r>
+      <w:bookmarkEnd w:id="3"/>
     </w:p>
     <w:p>
       <w:pPr>
@@ -596,6 +1727,7 @@
         <w:pStyle w:val="Titre2"/>
         <w:jc w:val="both"/>
       </w:pPr>
+      <w:bookmarkStart w:id="4" w:name="_Toc306111825"/>
       <w:r>
         <w:t>1-3) Créer son 1</w:t>
       </w:r>
@@ -608,6 +1740,7 @@
       <w:r>
         <w:t xml:space="preserve"> commit</w:t>
       </w:r>
+      <w:bookmarkEnd w:id="4"/>
     </w:p>
     <w:p>
       <w:pPr>
@@ -1106,6 +2239,7 @@
         <w:pStyle w:val="Titre1"/>
         <w:jc w:val="both"/>
       </w:pPr>
+      <w:bookmarkStart w:id="5" w:name="_Toc306111826"/>
       <w:proofErr w:type="gramStart"/>
       <w:r>
         <w:t>2)Utilisation</w:t>
@@ -1118,6 +2252,7 @@
       <w:r>
         <w:t>GitHub</w:t>
       </w:r>
+      <w:bookmarkEnd w:id="5"/>
       <w:proofErr w:type="spellEnd"/>
     </w:p>
     <w:p>
@@ -1130,6 +2265,7 @@
         <w:pStyle w:val="Titre2"/>
         <w:jc w:val="both"/>
       </w:pPr>
+      <w:bookmarkStart w:id="6" w:name="_Toc306111827"/>
       <w:r>
         <w:t>1-1</w:t>
       </w:r>
@@ -1144,12 +2280,13 @@
       <w:r>
         <w:t xml:space="preserve"> si ce n’est pas déjà fait sur le site</w:t>
       </w:r>
-    </w:p>
-    <w:p>
-      <w:pPr>
-        <w:jc w:val="both"/>
-      </w:pPr>
-      <w:hyperlink r:id="rId9" w:history="1">
+      <w:bookmarkEnd w:id="6"/>
+    </w:p>
+    <w:p>
+      <w:pPr>
+        <w:jc w:val="both"/>
+      </w:pPr>
+      <w:hyperlink r:id="rId10" w:history="1">
         <w:r>
           <w:rPr>
             <w:rStyle w:val="Lienhypertexte"/>
@@ -1167,122 +2304,227 @@
       <w:pPr>
         <w:pStyle w:val="Titre2"/>
         <w:jc w:val="both"/>
+      </w:pPr>
+      <w:bookmarkStart w:id="7" w:name="_Toc306111828"/>
+      <w:r>
+        <w:t>1-2</w:t>
+      </w:r>
+      <w:proofErr w:type="gramStart"/>
+      <w:r>
+        <w:t>)Clonage</w:t>
+      </w:r>
+      <w:proofErr w:type="gramEnd"/>
+      <w:r>
+        <w:t xml:space="preserve"> de répertoire.</w:t>
+      </w:r>
+      <w:bookmarkEnd w:id="7"/>
+    </w:p>
+    <w:p>
+      <w:pPr>
+        <w:jc w:val="both"/>
+      </w:pPr>
+    </w:p>
+    <w:p>
+      <w:pPr>
+        <w:jc w:val="both"/>
+      </w:pPr>
+      <w:r>
+        <w:t xml:space="preserve">Aller sur le dossier </w:t>
+      </w:r>
+      <w:proofErr w:type="spellStart"/>
+      <w:r>
+        <w:t>projet_ADT</w:t>
+      </w:r>
+      <w:proofErr w:type="spellEnd"/>
+    </w:p>
+    <w:p>
+      <w:pPr>
+        <w:jc w:val="both"/>
+      </w:pPr>
+      <w:r>
+        <w:t>Cliquer sur HTTPS</w:t>
+      </w:r>
+    </w:p>
+    <w:p>
+      <w:pPr>
+        <w:jc w:val="both"/>
+      </w:pPr>
+      <w:r>
+        <w:t xml:space="preserve">Et copier le lien </w:t>
+      </w:r>
+    </w:p>
+    <w:p>
+      <w:pPr>
+        <w:jc w:val="both"/>
+      </w:pPr>
+      <w:r>
+        <w:t>Allez dans sa console</w:t>
+      </w:r>
+    </w:p>
+    <w:p>
+      <w:pPr>
+        <w:jc w:val="both"/>
+      </w:pPr>
+      <w:r>
+        <w:t>Ce rendre dans son dossier concernant le projet</w:t>
+      </w:r>
+    </w:p>
+    <w:p>
+      <w:pPr>
+        <w:jc w:val="both"/>
+      </w:pPr>
+      <w:r>
+        <w:t xml:space="preserve">Puis faire un </w:t>
+      </w:r>
+    </w:p>
+    <w:p>
+      <w:pPr>
+        <w:ind w:firstLine="708"/>
+        <w:rPr>
+          <w:rFonts w:ascii="Courier" w:hAnsi="Courier"/>
+        </w:rPr>
+      </w:pPr>
+      <w:r>
+        <w:rPr>
+          <w:rFonts w:ascii="Courier" w:hAnsi="Courier"/>
+        </w:rPr>
+        <w:t>Git clone https://github.com/VictorYt/P_ADT_r_BIG_2015.git</w:t>
+      </w:r>
+    </w:p>
+    <w:p>
+      <w:pPr>
+        <w:jc w:val="both"/>
+      </w:pPr>
+      <w:proofErr w:type="gramStart"/>
+      <w:r>
+        <w:t>la</w:t>
+      </w:r>
+      <w:proofErr w:type="gramEnd"/>
+      <w:r>
+        <w:t xml:space="preserve"> console demandera surement votre login et </w:t>
+      </w:r>
+      <w:proofErr w:type="spellStart"/>
+      <w:r>
+        <w:t>mot_de_passe</w:t>
+      </w:r>
+      <w:proofErr w:type="spellEnd"/>
+      <w:r>
+        <w:t xml:space="preserve"> du site </w:t>
+      </w:r>
+      <w:proofErr w:type="spellStart"/>
+      <w:r>
+        <w:t>GitHub</w:t>
+      </w:r>
+      <w:proofErr w:type="spellEnd"/>
+      <w:r>
+        <w:t xml:space="preserve"> (si c’est votre </w:t>
+      </w:r>
+      <w:proofErr w:type="spellStart"/>
+      <w:r>
+        <w:t>permier</w:t>
+      </w:r>
+      <w:proofErr w:type="spellEnd"/>
+      <w:r>
+        <w:t xml:space="preserve"> clone)</w:t>
+      </w:r>
+    </w:p>
+    <w:p>
+      <w:pPr>
+        <w:jc w:val="both"/>
+      </w:pPr>
+      <w:proofErr w:type="gramStart"/>
+      <w:r>
+        <w:t>avec</w:t>
+      </w:r>
+      <w:proofErr w:type="gramEnd"/>
+      <w:r>
+        <w:t xml:space="preserve"> la commande </w:t>
+      </w:r>
+    </w:p>
+    <w:p>
+      <w:pPr>
+        <w:ind w:firstLine="708"/>
+        <w:jc w:val="both"/>
+      </w:pPr>
+      <w:proofErr w:type="spellStart"/>
+      <w:proofErr w:type="gramStart"/>
+      <w:r>
+        <w:rPr>
+          <w:rFonts w:ascii="Courier" w:hAnsi="Courier"/>
+          <w:sz w:val="28"/>
+          <w:szCs w:val="28"/>
+        </w:rPr>
+        <w:t>ls</w:t>
+      </w:r>
+      <w:proofErr w:type="spellEnd"/>
+      <w:proofErr w:type="gramEnd"/>
+    </w:p>
+    <w:p>
+      <w:pPr>
+        <w:jc w:val="both"/>
+      </w:pPr>
+      <w:proofErr w:type="gramStart"/>
+      <w:r>
+        <w:t>on</w:t>
+      </w:r>
+      <w:proofErr w:type="gramEnd"/>
+      <w:r>
+        <w:t xml:space="preserve"> voit alors que le fichier cloner est bien présent. (</w:t>
+      </w:r>
+      <w:proofErr w:type="gramStart"/>
+      <w:r>
+        <w:t>pout</w:t>
+      </w:r>
+      <w:proofErr w:type="gramEnd"/>
+      <w:r>
+        <w:t xml:space="preserve"> nous </w:t>
+      </w:r>
+      <w:proofErr w:type="spellStart"/>
+      <w:r>
+        <w:t>Projet_ADT</w:t>
+      </w:r>
+      <w:proofErr w:type="spellEnd"/>
+      <w:r>
+        <w:t>)</w:t>
+      </w:r>
+    </w:p>
+    <w:p>
+      <w:pPr>
+        <w:jc w:val="both"/>
+      </w:pPr>
+    </w:p>
+    <w:p>
+      <w:pPr>
+        <w:jc w:val="both"/>
         <w:rPr>
           <w:u w:val="single"/>
         </w:rPr>
       </w:pPr>
-      <w:r>
-        <w:rPr>
-          <w:u w:val="single"/>
-        </w:rPr>
-        <w:t>1-2</w:t>
-      </w:r>
-      <w:proofErr w:type="gramStart"/>
-      <w:r>
-        <w:rPr>
-          <w:u w:val="single"/>
-        </w:rPr>
-        <w:t>)Clonage</w:t>
-      </w:r>
-      <w:proofErr w:type="gramEnd"/>
-      <w:r>
-        <w:rPr>
-          <w:u w:val="single"/>
-        </w:rPr>
-        <w:t xml:space="preserve"> de répertoire.</w:t>
-      </w:r>
-    </w:p>
-    <w:p>
-      <w:pPr>
-        <w:jc w:val="both"/>
-      </w:pPr>
-    </w:p>
-    <w:p>
-      <w:pPr>
-        <w:jc w:val="both"/>
-      </w:pPr>
-      <w:r>
-        <w:t xml:space="preserve">Aller sur le dossier </w:t>
-      </w:r>
-      <w:proofErr w:type="spellStart"/>
-      <w:r>
-        <w:t>projet_ADT</w:t>
-      </w:r>
-      <w:proofErr w:type="spellEnd"/>
-    </w:p>
-    <w:p>
-      <w:pPr>
-        <w:jc w:val="both"/>
-      </w:pPr>
-      <w:r>
-        <w:t>Cliquer sur HTTPS</w:t>
-      </w:r>
-    </w:p>
-    <w:p>
-      <w:pPr>
-        <w:jc w:val="both"/>
-      </w:pPr>
-      <w:r>
-        <w:t xml:space="preserve">Et copier le lien </w:t>
-      </w:r>
-    </w:p>
-    <w:p>
-      <w:pPr>
-        <w:jc w:val="both"/>
-      </w:pPr>
-      <w:r>
-        <w:t>Allez dans sa console</w:t>
-      </w:r>
-    </w:p>
-    <w:p>
-      <w:pPr>
-        <w:jc w:val="both"/>
-      </w:pPr>
-      <w:r>
-        <w:t>Ce rendre dans son dossier concernant le projet</w:t>
-      </w:r>
-    </w:p>
-    <w:p>
-      <w:pPr>
-        <w:jc w:val="both"/>
-      </w:pPr>
-      <w:r>
-        <w:t xml:space="preserve">Puis faire un </w:t>
-      </w:r>
-    </w:p>
-    <w:p>
-      <w:pPr>
-        <w:ind w:firstLine="708"/>
-        <w:rPr>
-          <w:rFonts w:ascii="Courier" w:hAnsi="Courier"/>
-        </w:rPr>
-      </w:pPr>
-      <w:r>
-        <w:rPr>
-          <w:rFonts w:ascii="Courier" w:hAnsi="Courier"/>
-        </w:rPr>
-        <w:t>Git clone https://github.com/VictorYt/P_ADT_r_BIG_2015.git</w:t>
-      </w:r>
-    </w:p>
-    <w:p>
-      <w:pPr>
-        <w:jc w:val="both"/>
-      </w:pPr>
-      <w:proofErr w:type="gramStart"/>
-      <w:r>
-        <w:t>la</w:t>
-      </w:r>
-      <w:proofErr w:type="gramEnd"/>
-      <w:r>
-        <w:t xml:space="preserve"> console demandera surement votre login et </w:t>
-      </w:r>
-      <w:proofErr w:type="spellStart"/>
-      <w:r>
-        <w:t>mot_de_passe</w:t>
-      </w:r>
-      <w:proofErr w:type="spellEnd"/>
-      <w:r>
-        <w:t xml:space="preserve"> du site </w:t>
+    </w:p>
+    <w:p>
+      <w:pPr>
+        <w:pStyle w:val="Titre2"/>
+        <w:jc w:val="both"/>
+      </w:pPr>
+      <w:bookmarkStart w:id="8" w:name="_Toc306111829"/>
+      <w:r>
+        <w:t>1-3</w:t>
+      </w:r>
+      <w:proofErr w:type="gramStart"/>
+      <w:r>
+        <w:t>)Mettre</w:t>
+      </w:r>
+      <w:proofErr w:type="gramEnd"/>
+      <w:r>
+        <w:t xml:space="preserve"> un </w:t>
+      </w:r>
+      <w:proofErr w:type="spellStart"/>
+      <w:r>
+        <w:t>repertoire</w:t>
+      </w:r>
+      <w:proofErr w:type="spellEnd"/>
+      <w:r>
+        <w:t xml:space="preserve"> sur </w:t>
       </w:r>
       <w:proofErr w:type="spellStart"/>
       <w:r>
@@ -1290,120 +2532,6 @@
       </w:r>
       <w:proofErr w:type="spellEnd"/>
       <w:r>
-        <w:t xml:space="preserve"> (si c’est votre </w:t>
-      </w:r>
-      <w:proofErr w:type="spellStart"/>
-      <w:r>
-        <w:t>permier</w:t>
-      </w:r>
-      <w:proofErr w:type="spellEnd"/>
-      <w:r>
-        <w:t xml:space="preserve"> clone)</w:t>
-      </w:r>
-    </w:p>
-    <w:p>
-      <w:pPr>
-        <w:jc w:val="both"/>
-      </w:pPr>
-      <w:proofErr w:type="gramStart"/>
-      <w:r>
-        <w:t>avec</w:t>
-      </w:r>
-      <w:proofErr w:type="gramEnd"/>
-      <w:r>
-        <w:t xml:space="preserve"> la commande </w:t>
-      </w:r>
-    </w:p>
-    <w:p>
-      <w:pPr>
-        <w:ind w:firstLine="708"/>
-        <w:jc w:val="both"/>
-      </w:pPr>
-      <w:proofErr w:type="spellStart"/>
-      <w:proofErr w:type="gramStart"/>
-      <w:r>
-        <w:rPr>
-          <w:rFonts w:ascii="Courier" w:hAnsi="Courier"/>
-          <w:sz w:val="28"/>
-          <w:szCs w:val="28"/>
-        </w:rPr>
-        <w:t>ls</w:t>
-      </w:r>
-      <w:proofErr w:type="spellEnd"/>
-      <w:proofErr w:type="gramEnd"/>
-    </w:p>
-    <w:p>
-      <w:pPr>
-        <w:jc w:val="both"/>
-      </w:pPr>
-      <w:proofErr w:type="gramStart"/>
-      <w:r>
-        <w:t>on</w:t>
-      </w:r>
-      <w:proofErr w:type="gramEnd"/>
-      <w:r>
-        <w:t xml:space="preserve"> voit alors que le fichier cloner est bien présent. (</w:t>
-      </w:r>
-      <w:proofErr w:type="gramStart"/>
-      <w:r>
-        <w:t>pout</w:t>
-      </w:r>
-      <w:proofErr w:type="gramEnd"/>
-      <w:r>
-        <w:t xml:space="preserve"> nous </w:t>
-      </w:r>
-      <w:proofErr w:type="spellStart"/>
-      <w:r>
-        <w:t>Projet_ADT</w:t>
-      </w:r>
-      <w:proofErr w:type="spellEnd"/>
-      <w:r>
-        <w:t>)</w:t>
-      </w:r>
-    </w:p>
-    <w:p>
-      <w:pPr>
-        <w:jc w:val="both"/>
-      </w:pPr>
-    </w:p>
-    <w:p>
-      <w:pPr>
-        <w:jc w:val="both"/>
-        <w:rPr>
-          <w:u w:val="single"/>
-        </w:rPr>
-      </w:pPr>
-    </w:p>
-    <w:p>
-      <w:pPr>
-        <w:pStyle w:val="Titre2"/>
-        <w:jc w:val="both"/>
-      </w:pPr>
-      <w:r>
-        <w:t>1-3</w:t>
-      </w:r>
-      <w:proofErr w:type="gramStart"/>
-      <w:r>
-        <w:t>)Mettre</w:t>
-      </w:r>
-      <w:proofErr w:type="gramEnd"/>
-      <w:r>
-        <w:t xml:space="preserve"> un </w:t>
-      </w:r>
-      <w:proofErr w:type="spellStart"/>
-      <w:r>
-        <w:t>repertoire</w:t>
-      </w:r>
-      <w:proofErr w:type="spellEnd"/>
-      <w:r>
-        <w:t xml:space="preserve"> sur </w:t>
-      </w:r>
-      <w:proofErr w:type="spellStart"/>
-      <w:r>
-        <w:t>GitHub</w:t>
-      </w:r>
-      <w:proofErr w:type="spellEnd"/>
-      <w:r>
         <w:t xml:space="preserve"> (pas </w:t>
       </w:r>
       <w:proofErr w:type="spellStart"/>
@@ -1422,6 +2550,7 @@
       <w:r>
         <w:t xml:space="preserve"> un)</w:t>
       </w:r>
+      <w:bookmarkEnd w:id="8"/>
     </w:p>
     <w:p>
       <w:pPr>
@@ -1486,7 +2615,7 @@
                     </pic:cNvPicPr>
                   </pic:nvPicPr>
                   <pic:blipFill>
-                    <a:blip r:embed="rId10">
+                    <a:blip r:embed="rId11">
                       <a:extLst>
                         <a:ext uri="{28A0092B-C50C-407E-A947-70E740481C1C}">
                           <a14:useLocalDpi xmlns:a14="http://schemas.microsoft.com/office/drawing/2010/main" val="0"/>
@@ -1577,15 +2706,18 @@
       <w:pPr>
         <w:pStyle w:val="Titre1"/>
       </w:pPr>
+      <w:bookmarkStart w:id="9" w:name="_Toc306111830"/>
       <w:r>
         <w:t>3) Recevoir et envoyer les modifications</w:t>
       </w:r>
+      <w:bookmarkEnd w:id="9"/>
     </w:p>
     <w:p/>
     <w:p>
       <w:pPr>
         <w:pStyle w:val="Titre2"/>
       </w:pPr>
+      <w:bookmarkStart w:id="10" w:name="_Toc306111831"/>
       <w:r>
         <w:t xml:space="preserve">3-1) </w:t>
       </w:r>
@@ -1595,6 +2727,7 @@
       <w:r>
         <w:t xml:space="preserve"> les modifications</w:t>
       </w:r>
+      <w:bookmarkEnd w:id="10"/>
     </w:p>
     <w:p/>
     <w:p>
@@ -1641,6 +2774,82 @@
     <w:p>
       <w:r>
         <w:t>Si le git clone a fonctionné avant il ramènera tous les fichiers concerner par le clone (en gros tous ce qui a été modifier dans notre projet sera mis a jour sur votre ordi)</w:t>
+      </w:r>
+    </w:p>
+    <w:p/>
+    <w:p>
+      <w:r>
+        <w:t xml:space="preserve">Il est possible qu’il demande de quelle branche </w:t>
+      </w:r>
+      <w:r>
+        <w:t xml:space="preserve">on veut </w:t>
+      </w:r>
+      <w:proofErr w:type="spellStart"/>
+      <w:r>
+        <w:t>rammener</w:t>
+      </w:r>
+      <w:proofErr w:type="spellEnd"/>
+      <w:r>
+        <w:t xml:space="preserve"> l’info.</w:t>
+      </w:r>
+    </w:p>
+    <w:p>
+      <w:r>
+        <w:t>Il n’y a qu’une seule branche pour le moment qui est « master »</w:t>
+      </w:r>
+    </w:p>
+    <w:p>
+      <w:r>
+        <w:t>Donc vous aurez peut être besoin de spécifié</w:t>
+      </w:r>
+    </w:p>
+    <w:p>
+      <w:pPr>
+        <w:ind w:firstLine="708"/>
+      </w:pPr>
+      <w:proofErr w:type="gramStart"/>
+      <w:r>
+        <w:rPr>
+          <w:rFonts w:ascii="Courier" w:hAnsi="Courier" w:cs="Arial"/>
+          <w:sz w:val="28"/>
+          <w:szCs w:val="28"/>
+        </w:rPr>
+        <w:t>git</w:t>
+      </w:r>
+      <w:proofErr w:type="gramEnd"/>
+      <w:r>
+        <w:rPr>
+          <w:rFonts w:ascii="Courier" w:hAnsi="Courier" w:cs="Arial"/>
+          <w:sz w:val="28"/>
+          <w:szCs w:val="28"/>
+        </w:rPr>
+        <w:t xml:space="preserve"> </w:t>
+      </w:r>
+      <w:r>
+        <w:rPr>
+          <w:rFonts w:ascii="Courier" w:hAnsi="Courier" w:cs="Arial"/>
+          <w:sz w:val="28"/>
+          <w:szCs w:val="28"/>
+        </w:rPr>
+        <w:t xml:space="preserve">pull </w:t>
+      </w:r>
+      <w:proofErr w:type="spellStart"/>
+      <w:r>
+        <w:rPr>
+          <w:rFonts w:ascii="Courier" w:hAnsi="Courier" w:cs="Arial"/>
+          <w:sz w:val="28"/>
+          <w:szCs w:val="28"/>
+        </w:rPr>
+        <w:t>origin</w:t>
+      </w:r>
+      <w:proofErr w:type="spellEnd"/>
+      <w:r>
+        <w:rPr>
+          <w:rFonts w:ascii="Courier" w:hAnsi="Courier" w:cs="Arial"/>
+          <w:sz w:val="28"/>
+          <w:szCs w:val="28"/>
+        </w:rPr>
+        <w:t xml:space="preserve"> master</w:t>
       </w:r>
     </w:p>
     <w:p/>
@@ -1649,6 +2858,7 @@
       <w:pPr>
         <w:pStyle w:val="Titre2"/>
       </w:pPr>
+      <w:bookmarkStart w:id="11" w:name="_Toc306111832"/>
       <w:r>
         <w:t>3-2</w:t>
       </w:r>
@@ -1660,6 +2870,7 @@
       <w:r>
         <w:t xml:space="preserve"> les modifications</w:t>
       </w:r>
+      <w:bookmarkEnd w:id="11"/>
     </w:p>
     <w:p>
       <w:pPr>
@@ -1673,8 +2884,1424 @@
       <w:r>
         <w:t>C’est le total inverse de la commande précédente</w:t>
       </w:r>
-      <w:bookmarkStart w:id="0" w:name="_GoBack"/>
-      <w:bookmarkEnd w:id="0"/>
+    </w:p>
+    <w:p>
+      <w:pPr>
+        <w:jc w:val="both"/>
+      </w:pPr>
+      <w:r>
+        <w:t xml:space="preserve">Après avoir fait votre git </w:t>
+      </w:r>
+      <w:proofErr w:type="spellStart"/>
+      <w:r>
+        <w:t>add</w:t>
+      </w:r>
+      <w:proofErr w:type="spellEnd"/>
+      <w:r>
+        <w:t xml:space="preserve"> et git commit il vous suffit de faire un :</w:t>
+      </w:r>
+    </w:p>
+    <w:p>
+      <w:pPr>
+        <w:ind w:firstLine="708"/>
+      </w:pPr>
+      <w:proofErr w:type="gramStart"/>
+      <w:r>
+        <w:rPr>
+          <w:rFonts w:ascii="Courier" w:hAnsi="Courier" w:cs="Arial"/>
+          <w:sz w:val="28"/>
+          <w:szCs w:val="28"/>
+        </w:rPr>
+        <w:t>git</w:t>
+      </w:r>
+      <w:proofErr w:type="gramEnd"/>
+      <w:r>
+        <w:rPr>
+          <w:rFonts w:ascii="Courier" w:hAnsi="Courier" w:cs="Arial"/>
+          <w:sz w:val="28"/>
+          <w:szCs w:val="28"/>
+        </w:rPr>
+        <w:t xml:space="preserve"> </w:t>
+      </w:r>
+      <w:r>
+        <w:rPr>
+          <w:rFonts w:ascii="Courier" w:hAnsi="Courier" w:cs="Arial"/>
+          <w:sz w:val="28"/>
+          <w:szCs w:val="28"/>
+        </w:rPr>
+        <w:t xml:space="preserve">push </w:t>
+      </w:r>
+      <w:proofErr w:type="spellStart"/>
+      <w:r>
+        <w:rPr>
+          <w:rFonts w:ascii="Courier" w:hAnsi="Courier" w:cs="Arial"/>
+          <w:sz w:val="28"/>
+          <w:szCs w:val="28"/>
+        </w:rPr>
+        <w:t>origin</w:t>
+      </w:r>
+      <w:proofErr w:type="spellEnd"/>
+      <w:r>
+        <w:rPr>
+          <w:rFonts w:ascii="Courier" w:hAnsi="Courier" w:cs="Arial"/>
+          <w:sz w:val="28"/>
+          <w:szCs w:val="28"/>
+        </w:rPr>
+        <w:t xml:space="preserve"> master</w:t>
+      </w:r>
+    </w:p>
+    <w:p>
+      <w:pPr>
+        <w:jc w:val="both"/>
+      </w:pPr>
+    </w:p>
+    <w:p>
+      <w:pPr>
+        <w:jc w:val="both"/>
+      </w:pPr>
+    </w:p>
+    <w:p>
+      <w:pPr>
+        <w:jc w:val="both"/>
+      </w:pPr>
+    </w:p>
+    <w:p>
+      <w:pPr>
+        <w:jc w:val="both"/>
+      </w:pPr>
+    </w:p>
+    <w:p>
+      <w:pPr>
+        <w:jc w:val="both"/>
+      </w:pPr>
+    </w:p>
+    <w:p>
+      <w:pPr>
+        <w:jc w:val="both"/>
+      </w:pPr>
+    </w:p>
+    <w:p>
+      <w:pPr>
+        <w:jc w:val="both"/>
+      </w:pPr>
+    </w:p>
+    <w:p>
+      <w:pPr>
+        <w:jc w:val="both"/>
+      </w:pPr>
+    </w:p>
+    <w:p>
+      <w:pPr>
+        <w:jc w:val="both"/>
+      </w:pPr>
+    </w:p>
+    <w:p>
+      <w:pPr>
+        <w:jc w:val="both"/>
+      </w:pPr>
+    </w:p>
+    <w:p>
+      <w:pPr>
+        <w:jc w:val="both"/>
+      </w:pPr>
+    </w:p>
+    <w:p>
+      <w:pPr>
+        <w:jc w:val="both"/>
+      </w:pPr>
+    </w:p>
+    <w:p>
+      <w:pPr>
+        <w:jc w:val="both"/>
+      </w:pPr>
+    </w:p>
+    <w:p>
+      <w:pPr>
+        <w:jc w:val="both"/>
+      </w:pPr>
+    </w:p>
+    <w:p>
+      <w:pPr>
+        <w:jc w:val="both"/>
+      </w:pPr>
+    </w:p>
+    <w:p>
+      <w:pPr>
+        <w:jc w:val="both"/>
+      </w:pPr>
+    </w:p>
+    <w:p>
+      <w:pPr>
+        <w:jc w:val="both"/>
+      </w:pPr>
+    </w:p>
+    <w:p>
+      <w:pPr>
+        <w:jc w:val="both"/>
+      </w:pPr>
+    </w:p>
+    <w:p>
+      <w:pPr>
+        <w:jc w:val="both"/>
+      </w:pPr>
+    </w:p>
+    <w:p>
+      <w:pPr>
+        <w:jc w:val="both"/>
+      </w:pPr>
+    </w:p>
+    <w:p>
+      <w:pPr>
+        <w:jc w:val="both"/>
+      </w:pPr>
+    </w:p>
+    <w:p>
+      <w:pPr>
+        <w:jc w:val="both"/>
+      </w:pPr>
+    </w:p>
+    <w:p>
+      <w:pPr>
+        <w:jc w:val="both"/>
+      </w:pPr>
+    </w:p>
+    <w:p>
+      <w:pPr>
+        <w:jc w:val="both"/>
+      </w:pPr>
+    </w:p>
+    <w:p>
+      <w:pPr>
+        <w:pStyle w:val="Titre1"/>
+      </w:pPr>
+      <w:bookmarkStart w:id="12" w:name="_Toc306111833"/>
+      <w:r>
+        <w:t>4) Récapitulatif</w:t>
+      </w:r>
+      <w:bookmarkEnd w:id="12"/>
+    </w:p>
+    <w:p>
+      <w:pPr>
+        <w:jc w:val="both"/>
+      </w:pPr>
+    </w:p>
+    <w:p>
+      <w:pPr>
+        <w:pStyle w:val="Titre2"/>
+      </w:pPr>
+      <w:bookmarkStart w:id="13" w:name="_Toc306111834"/>
+      <w:r>
+        <w:t>4-1) Installation de git sur votre machine</w:t>
+      </w:r>
+      <w:bookmarkEnd w:id="13"/>
+    </w:p>
+    <w:p>
+      <w:pPr>
+        <w:jc w:val="both"/>
+      </w:pPr>
+      <w:proofErr w:type="gramStart"/>
+      <w:r>
+        <w:t>voir</w:t>
+      </w:r>
+      <w:proofErr w:type="gramEnd"/>
+      <w:r>
+        <w:t xml:space="preserve"> 1</w:t>
+      </w:r>
+    </w:p>
+    <w:p>
+      <w:pPr>
+        <w:pStyle w:val="Titre2"/>
+      </w:pPr>
+      <w:bookmarkStart w:id="14" w:name="_Toc306111835"/>
+      <w:r>
+        <w:t>4-2) Configurer git</w:t>
+      </w:r>
+      <w:bookmarkEnd w:id="14"/>
+    </w:p>
+    <w:p>
+      <w:pPr>
+        <w:jc w:val="both"/>
+      </w:pPr>
+    </w:p>
+    <w:p>
+      <w:pPr>
+        <w:jc w:val="both"/>
+        <w:rPr>
+          <w:rFonts w:ascii="Courier" w:hAnsi="Courier" w:cs="Arial"/>
+          <w:sz w:val="28"/>
+          <w:szCs w:val="28"/>
+        </w:rPr>
+      </w:pPr>
+      <w:proofErr w:type="gramStart"/>
+      <w:r>
+        <w:rPr>
+          <w:rFonts w:ascii="Courier" w:hAnsi="Courier" w:cs="Arial"/>
+          <w:sz w:val="28"/>
+          <w:szCs w:val="28"/>
+        </w:rPr>
+        <w:t>git</w:t>
+      </w:r>
+      <w:proofErr w:type="gramEnd"/>
+      <w:r>
+        <w:rPr>
+          <w:rFonts w:ascii="Courier" w:hAnsi="Courier" w:cs="Arial"/>
+          <w:sz w:val="28"/>
+          <w:szCs w:val="28"/>
+        </w:rPr>
+        <w:t xml:space="preserve"> config --global user.name "Votre nom"</w:t>
+      </w:r>
+    </w:p>
+    <w:p>
+      <w:pPr>
+        <w:jc w:val="both"/>
+        <w:rPr>
+          <w:rFonts w:ascii="Courier" w:hAnsi="Courier"/>
+          <w:sz w:val="28"/>
+          <w:szCs w:val="28"/>
+        </w:rPr>
+      </w:pPr>
+      <w:proofErr w:type="gramStart"/>
+      <w:r>
+        <w:rPr>
+          <w:rFonts w:ascii="Courier" w:hAnsi="Courier" w:cs="Arial"/>
+          <w:sz w:val="28"/>
+          <w:szCs w:val="28"/>
+        </w:rPr>
+        <w:t>git</w:t>
+      </w:r>
+      <w:proofErr w:type="gramEnd"/>
+      <w:r>
+        <w:rPr>
+          <w:rFonts w:ascii="Courier" w:hAnsi="Courier" w:cs="Arial"/>
+          <w:sz w:val="28"/>
+          <w:szCs w:val="28"/>
+        </w:rPr>
+        <w:t xml:space="preserve"> config --global </w:t>
+      </w:r>
+      <w:proofErr w:type="spellStart"/>
+      <w:r>
+        <w:rPr>
+          <w:rFonts w:ascii="Courier" w:hAnsi="Courier" w:cs="Arial"/>
+          <w:sz w:val="28"/>
+          <w:szCs w:val="28"/>
+        </w:rPr>
+        <w:t>user.email</w:t>
+      </w:r>
+      <w:proofErr w:type="spellEnd"/>
+      <w:r>
+        <w:rPr>
+          <w:rFonts w:ascii="Courier" w:hAnsi="Courier"/>
+          <w:sz w:val="28"/>
+          <w:szCs w:val="28"/>
+        </w:rPr>
+        <w:t xml:space="preserve"> "you@example.com"</w:t>
+      </w:r>
+    </w:p>
+    <w:p>
+      <w:pPr>
+        <w:jc w:val="both"/>
+        <w:rPr>
+          <w:rFonts w:ascii="Courier" w:hAnsi="Courier"/>
+          <w:sz w:val="28"/>
+          <w:szCs w:val="28"/>
+        </w:rPr>
+      </w:pPr>
+    </w:p>
+    <w:p>
+      <w:pPr>
+        <w:jc w:val="both"/>
+      </w:pPr>
+      <w:r>
+        <w:t>Pour avoir de la couleur</w:t>
+      </w:r>
+    </w:p>
+    <w:p>
+      <w:pPr>
+        <w:jc w:val="both"/>
+      </w:pPr>
+      <w:proofErr w:type="gramStart"/>
+      <w:r>
+        <w:rPr>
+          <w:rFonts w:ascii="Courier" w:hAnsi="Courier" w:cs="Arial"/>
+          <w:sz w:val="28"/>
+          <w:szCs w:val="28"/>
+        </w:rPr>
+        <w:t>git</w:t>
+      </w:r>
+      <w:proofErr w:type="gramEnd"/>
+      <w:r>
+        <w:rPr>
+          <w:rFonts w:ascii="Courier" w:hAnsi="Courier" w:cs="Arial"/>
+          <w:sz w:val="28"/>
+          <w:szCs w:val="28"/>
+        </w:rPr>
+        <w:t xml:space="preserve"> config --global </w:t>
+      </w:r>
+      <w:proofErr w:type="spellStart"/>
+      <w:r>
+        <w:rPr>
+          <w:rFonts w:ascii="Courier" w:hAnsi="Courier" w:cs="Arial"/>
+          <w:sz w:val="28"/>
+          <w:szCs w:val="28"/>
+        </w:rPr>
+        <w:t>color.diff</w:t>
+      </w:r>
+      <w:proofErr w:type="spellEnd"/>
+      <w:r>
+        <w:rPr>
+          <w:rFonts w:ascii="Courier" w:hAnsi="Courier" w:cs="Arial"/>
+          <w:sz w:val="28"/>
+          <w:szCs w:val="28"/>
+        </w:rPr>
+        <w:t xml:space="preserve"> auto</w:t>
+      </w:r>
+    </w:p>
+    <w:p>
+      <w:pPr>
+        <w:jc w:val="both"/>
+      </w:pPr>
+      <w:proofErr w:type="gramStart"/>
+      <w:r>
+        <w:rPr>
+          <w:rFonts w:ascii="Courier" w:hAnsi="Courier" w:cs="Arial"/>
+          <w:sz w:val="28"/>
+          <w:szCs w:val="28"/>
+        </w:rPr>
+        <w:t>git</w:t>
+      </w:r>
+      <w:proofErr w:type="gramEnd"/>
+      <w:r>
+        <w:rPr>
+          <w:rFonts w:ascii="Courier" w:hAnsi="Courier" w:cs="Arial"/>
+          <w:sz w:val="28"/>
+          <w:szCs w:val="28"/>
+        </w:rPr>
+        <w:t xml:space="preserve"> config --global </w:t>
+      </w:r>
+      <w:proofErr w:type="spellStart"/>
+      <w:r>
+        <w:rPr>
+          <w:rFonts w:ascii="Courier" w:hAnsi="Courier" w:cs="Arial"/>
+          <w:sz w:val="28"/>
+          <w:szCs w:val="28"/>
+        </w:rPr>
+        <w:t>color.status</w:t>
+      </w:r>
+      <w:proofErr w:type="spellEnd"/>
+      <w:r>
+        <w:rPr>
+          <w:rFonts w:ascii="Courier" w:hAnsi="Courier" w:cs="Arial"/>
+          <w:sz w:val="28"/>
+          <w:szCs w:val="28"/>
+        </w:rPr>
+        <w:t xml:space="preserve"> auto</w:t>
+      </w:r>
+    </w:p>
+    <w:p>
+      <w:pPr>
+        <w:jc w:val="both"/>
+      </w:pPr>
+      <w:proofErr w:type="gramStart"/>
+      <w:r>
+        <w:rPr>
+          <w:rFonts w:ascii="Courier" w:hAnsi="Courier" w:cs="Arial"/>
+          <w:sz w:val="28"/>
+          <w:szCs w:val="28"/>
+        </w:rPr>
+        <w:t>git</w:t>
+      </w:r>
+      <w:proofErr w:type="gramEnd"/>
+      <w:r>
+        <w:rPr>
+          <w:rFonts w:ascii="Courier" w:hAnsi="Courier" w:cs="Arial"/>
+          <w:sz w:val="28"/>
+          <w:szCs w:val="28"/>
+        </w:rPr>
+        <w:t xml:space="preserve"> config --global </w:t>
+      </w:r>
+      <w:proofErr w:type="spellStart"/>
+      <w:r>
+        <w:rPr>
+          <w:rFonts w:ascii="Courier" w:hAnsi="Courier" w:cs="Arial"/>
+          <w:sz w:val="28"/>
+          <w:szCs w:val="28"/>
+        </w:rPr>
+        <w:t>color.branch</w:t>
+      </w:r>
+      <w:proofErr w:type="spellEnd"/>
+      <w:r>
+        <w:rPr>
+          <w:rFonts w:ascii="Courier" w:hAnsi="Courier" w:cs="Arial"/>
+          <w:sz w:val="28"/>
+          <w:szCs w:val="28"/>
+        </w:rPr>
+        <w:t xml:space="preserve"> auto</w:t>
+      </w:r>
+    </w:p>
+    <w:p>
+      <w:pPr>
+        <w:jc w:val="both"/>
+      </w:pPr>
+    </w:p>
+    <w:p>
+      <w:pPr>
+        <w:jc w:val="both"/>
+      </w:pPr>
+      <w:proofErr w:type="gramStart"/>
+      <w:r>
+        <w:t>pour</w:t>
+      </w:r>
+      <w:proofErr w:type="gramEnd"/>
+      <w:r>
+        <w:t xml:space="preserve"> vérifier si ça a marcher </w:t>
+      </w:r>
+    </w:p>
+    <w:p>
+      <w:pPr>
+        <w:jc w:val="both"/>
+        <w:rPr>
+          <w:rFonts w:ascii="Courier" w:hAnsi="Courier" w:cs="Arial"/>
+          <w:sz w:val="28"/>
+          <w:szCs w:val="28"/>
+        </w:rPr>
+      </w:pPr>
+      <w:proofErr w:type="spellStart"/>
+      <w:proofErr w:type="gramStart"/>
+      <w:r>
+        <w:rPr>
+          <w:rFonts w:ascii="Courier" w:hAnsi="Courier" w:cs="Arial"/>
+          <w:sz w:val="28"/>
+          <w:szCs w:val="28"/>
+        </w:rPr>
+        <w:t>vim</w:t>
+      </w:r>
+      <w:proofErr w:type="spellEnd"/>
+      <w:proofErr w:type="gramEnd"/>
+      <w:r>
+        <w:rPr>
+          <w:rFonts w:ascii="Courier" w:hAnsi="Courier" w:cs="Arial"/>
+          <w:sz w:val="28"/>
+          <w:szCs w:val="28"/>
+        </w:rPr>
+        <w:t xml:space="preserve"> </w:t>
+      </w:r>
+      <w:r>
+        <w:rPr>
+          <w:rFonts w:ascii="Courier" w:hAnsi="Courier" w:cs="Arial"/>
+          <w:sz w:val="28"/>
+          <w:szCs w:val="28"/>
+        </w:rPr>
+        <w:t>~/.</w:t>
+      </w:r>
+      <w:proofErr w:type="spellStart"/>
+      <w:r>
+        <w:rPr>
+          <w:rFonts w:ascii="Courier" w:hAnsi="Courier" w:cs="Arial"/>
+          <w:sz w:val="28"/>
+          <w:szCs w:val="28"/>
+        </w:rPr>
+        <w:t>gitconfig</w:t>
+      </w:r>
+      <w:proofErr w:type="spellEnd"/>
+    </w:p>
+    <w:p>
+      <w:pPr>
+        <w:jc w:val="both"/>
+      </w:pPr>
+    </w:p>
+    <w:p>
+      <w:pPr>
+        <w:pStyle w:val="Titre2"/>
+      </w:pPr>
+      <w:bookmarkStart w:id="15" w:name="_Toc306111836"/>
+      <w:r>
+        <w:t>4-3)</w:t>
+      </w:r>
+      <w:r>
+        <w:t xml:space="preserve"> </w:t>
+      </w:r>
+      <w:r>
+        <w:t>S’</w:t>
+      </w:r>
+      <w:proofErr w:type="spellStart"/>
+      <w:r>
+        <w:t>enregister</w:t>
+      </w:r>
+      <w:proofErr w:type="spellEnd"/>
+      <w:r>
+        <w:t xml:space="preserve"> sur </w:t>
+      </w:r>
+      <w:proofErr w:type="spellStart"/>
+      <w:r>
+        <w:t>github</w:t>
+      </w:r>
+      <w:bookmarkEnd w:id="15"/>
+      <w:proofErr w:type="spellEnd"/>
+    </w:p>
+    <w:p>
+      <w:pPr>
+        <w:jc w:val="both"/>
+      </w:pPr>
+      <w:r>
+        <w:t>Une inscription comme une autre sur un site internet</w:t>
+      </w:r>
+    </w:p>
+    <w:p>
+      <w:pPr>
+        <w:jc w:val="both"/>
+      </w:pPr>
+      <w:r>
+        <w:t xml:space="preserve">Bien mémoriser son identifiant et son mot-de-passe (ils seront demander lors du clonage et peut-être des </w:t>
+      </w:r>
+      <w:proofErr w:type="spellStart"/>
+      <w:r>
+        <w:t>permiers</w:t>
+      </w:r>
+      <w:proofErr w:type="spellEnd"/>
+      <w:r>
+        <w:t xml:space="preserve"> git pull et git push)</w:t>
+      </w:r>
+    </w:p>
+    <w:p>
+      <w:pPr>
+        <w:jc w:val="both"/>
+      </w:pPr>
+    </w:p>
+    <w:p>
+      <w:pPr>
+        <w:pStyle w:val="Titre2"/>
+      </w:pPr>
+      <w:bookmarkStart w:id="16" w:name="_Toc306111837"/>
+      <w:r>
+        <w:t>4-4) Cloner le répertoire que j’ai fait pour le projet</w:t>
+      </w:r>
+      <w:bookmarkEnd w:id="16"/>
+    </w:p>
+    <w:p>
+      <w:pPr>
+        <w:jc w:val="both"/>
+      </w:pPr>
+      <w:proofErr w:type="gramStart"/>
+      <w:r>
+        <w:t>il</w:t>
+      </w:r>
+      <w:proofErr w:type="gramEnd"/>
+      <w:r>
+        <w:t xml:space="preserve"> vous suffit de copier/coller la commande ci dessous</w:t>
+      </w:r>
+    </w:p>
+    <w:p>
+      <w:pPr>
+        <w:ind w:firstLine="708"/>
+        <w:rPr>
+          <w:rFonts w:ascii="Courier" w:hAnsi="Courier"/>
+        </w:rPr>
+      </w:pPr>
+      <w:r>
+        <w:rPr>
+          <w:rFonts w:ascii="Courier" w:hAnsi="Courier"/>
+        </w:rPr>
+        <w:t>Git clone https://github.com/VictorYt/P_ADT_r_BIG_2015.git</w:t>
+      </w:r>
+    </w:p>
+    <w:p>
+      <w:pPr>
+        <w:jc w:val="both"/>
+      </w:pPr>
+    </w:p>
+    <w:p>
+      <w:pPr>
+        <w:jc w:val="both"/>
+      </w:pPr>
+    </w:p>
+    <w:p>
+      <w:pPr>
+        <w:pStyle w:val="Titre2"/>
+      </w:pPr>
+      <w:bookmarkStart w:id="17" w:name="_Toc306111838"/>
+      <w:r>
+        <w:t>4-5) apprendre a maitriser git</w:t>
+      </w:r>
+      <w:bookmarkEnd w:id="17"/>
+    </w:p>
+    <w:p>
+      <w:pPr>
+        <w:jc w:val="both"/>
+      </w:pPr>
+    </w:p>
+    <w:p>
+      <w:pPr>
+        <w:jc w:val="both"/>
+      </w:pPr>
+      <w:proofErr w:type="gramStart"/>
+      <w:r>
+        <w:t>les</w:t>
+      </w:r>
+      <w:proofErr w:type="gramEnd"/>
+      <w:r>
+        <w:t xml:space="preserve"> 7 commandes a connaitre </w:t>
+      </w:r>
+    </w:p>
+    <w:p>
+      <w:pPr>
+        <w:ind w:firstLine="708"/>
+        <w:jc w:val="both"/>
+        <w:rPr>
+          <w:rFonts w:ascii="Courier" w:hAnsi="Courier"/>
+          <w:sz w:val="28"/>
+          <w:szCs w:val="28"/>
+        </w:rPr>
+      </w:pPr>
+    </w:p>
+    <w:p>
+      <w:pPr>
+        <w:ind w:firstLine="708"/>
+        <w:jc w:val="both"/>
+        <w:rPr>
+          <w:rFonts w:ascii="Courier" w:hAnsi="Courier"/>
+          <w:sz w:val="28"/>
+          <w:szCs w:val="28"/>
+        </w:rPr>
+      </w:pPr>
+      <w:proofErr w:type="gramStart"/>
+      <w:r>
+        <w:rPr>
+          <w:rFonts w:ascii="Courier" w:hAnsi="Courier"/>
+          <w:sz w:val="28"/>
+          <w:szCs w:val="28"/>
+        </w:rPr>
+        <w:t>git</w:t>
+      </w:r>
+      <w:proofErr w:type="gramEnd"/>
+      <w:r>
+        <w:rPr>
+          <w:rFonts w:ascii="Courier" w:hAnsi="Courier"/>
+          <w:sz w:val="28"/>
+          <w:szCs w:val="28"/>
+        </w:rPr>
+        <w:t xml:space="preserve"> </w:t>
+      </w:r>
+      <w:proofErr w:type="spellStart"/>
+      <w:r>
+        <w:rPr>
+          <w:rFonts w:ascii="Courier" w:hAnsi="Courier"/>
+          <w:sz w:val="28"/>
+          <w:szCs w:val="28"/>
+        </w:rPr>
+        <w:t>status</w:t>
+      </w:r>
+      <w:proofErr w:type="spellEnd"/>
+    </w:p>
+    <w:p>
+      <w:pPr>
+        <w:jc w:val="both"/>
+        <w:rPr>
+          <w:rFonts w:ascii="Calibri" w:hAnsi="Calibri"/>
+        </w:rPr>
+      </w:pPr>
+      <w:proofErr w:type="gramStart"/>
+      <w:r>
+        <w:rPr>
+          <w:rFonts w:ascii="Calibri" w:hAnsi="Calibri"/>
+        </w:rPr>
+        <w:t>en</w:t>
+      </w:r>
+      <w:proofErr w:type="gramEnd"/>
+      <w:r>
+        <w:rPr>
+          <w:rFonts w:ascii="Calibri" w:hAnsi="Calibri"/>
+        </w:rPr>
+        <w:t xml:space="preserve"> </w:t>
+      </w:r>
+      <w:r>
+        <w:rPr>
+          <w:rFonts w:ascii="Calibri" w:hAnsi="Calibri"/>
+          <w:color w:val="FF0000"/>
+        </w:rPr>
+        <w:t>rouge</w:t>
+      </w:r>
+      <w:r>
+        <w:rPr>
+          <w:rFonts w:ascii="Calibri" w:hAnsi="Calibri"/>
+        </w:rPr>
+        <w:t xml:space="preserve"> les fichiers modifier</w:t>
+      </w:r>
+    </w:p>
+    <w:p>
+      <w:pPr>
+        <w:jc w:val="both"/>
+        <w:rPr>
+          <w:rFonts w:ascii="Calibri" w:hAnsi="Calibri"/>
+        </w:rPr>
+      </w:pPr>
+      <w:proofErr w:type="gramStart"/>
+      <w:r>
+        <w:rPr>
+          <w:rFonts w:ascii="Calibri" w:hAnsi="Calibri"/>
+        </w:rPr>
+        <w:t>en</w:t>
+      </w:r>
+      <w:proofErr w:type="gramEnd"/>
+      <w:r>
+        <w:rPr>
+          <w:rFonts w:ascii="Calibri" w:hAnsi="Calibri"/>
+        </w:rPr>
+        <w:t xml:space="preserve"> </w:t>
+      </w:r>
+      <w:r>
+        <w:rPr>
+          <w:rFonts w:ascii="Calibri" w:hAnsi="Calibri"/>
+          <w:color w:val="008000"/>
+        </w:rPr>
+        <w:t>vert</w:t>
+      </w:r>
+      <w:r>
+        <w:rPr>
+          <w:rFonts w:ascii="Calibri" w:hAnsi="Calibri"/>
+        </w:rPr>
+        <w:t xml:space="preserve"> les fichiers ajouté sur git</w:t>
+      </w:r>
+    </w:p>
+    <w:p>
+      <w:pPr>
+        <w:jc w:val="both"/>
+        <w:rPr>
+          <w:rFonts w:ascii="Calibri" w:hAnsi="Calibri"/>
+        </w:rPr>
+      </w:pPr>
+    </w:p>
+    <w:p>
+      <w:pPr>
+        <w:ind w:firstLine="708"/>
+        <w:jc w:val="both"/>
+        <w:rPr>
+          <w:rFonts w:ascii="Courier" w:hAnsi="Courier"/>
+          <w:sz w:val="28"/>
+          <w:szCs w:val="28"/>
+        </w:rPr>
+      </w:pPr>
+      <w:proofErr w:type="gramStart"/>
+      <w:r>
+        <w:rPr>
+          <w:rFonts w:ascii="Courier" w:hAnsi="Courier"/>
+          <w:sz w:val="28"/>
+          <w:szCs w:val="28"/>
+        </w:rPr>
+        <w:t>git</w:t>
+      </w:r>
+      <w:proofErr w:type="gramEnd"/>
+      <w:r>
+        <w:rPr>
+          <w:rFonts w:ascii="Courier" w:hAnsi="Courier"/>
+          <w:sz w:val="28"/>
+          <w:szCs w:val="28"/>
+        </w:rPr>
+        <w:t xml:space="preserve"> </w:t>
+      </w:r>
+      <w:proofErr w:type="spellStart"/>
+      <w:r>
+        <w:rPr>
+          <w:rFonts w:ascii="Courier" w:hAnsi="Courier"/>
+          <w:sz w:val="28"/>
+          <w:szCs w:val="28"/>
+        </w:rPr>
+        <w:t>add</w:t>
+      </w:r>
+      <w:proofErr w:type="spellEnd"/>
+      <w:r>
+        <w:rPr>
+          <w:rFonts w:ascii="Courier" w:hAnsi="Courier"/>
+          <w:sz w:val="28"/>
+          <w:szCs w:val="28"/>
+        </w:rPr>
+        <w:t xml:space="preserve"> </w:t>
+      </w:r>
+      <w:proofErr w:type="spellStart"/>
+      <w:r>
+        <w:rPr>
+          <w:rFonts w:ascii="Courier" w:hAnsi="Courier"/>
+          <w:sz w:val="28"/>
+          <w:szCs w:val="28"/>
+        </w:rPr>
+        <w:t>nom_du_fichier_rouge</w:t>
+      </w:r>
+      <w:proofErr w:type="spellEnd"/>
+    </w:p>
+    <w:p>
+      <w:pPr>
+        <w:jc w:val="both"/>
+        <w:rPr>
+          <w:rFonts w:ascii="Calibri" w:hAnsi="Calibri"/>
+          <w:color w:val="008000"/>
+        </w:rPr>
+      </w:pPr>
+      <w:proofErr w:type="gramStart"/>
+      <w:r>
+        <w:rPr>
+          <w:rFonts w:ascii="Calibri" w:hAnsi="Calibri"/>
+        </w:rPr>
+        <w:t>permet</w:t>
+      </w:r>
+      <w:proofErr w:type="gramEnd"/>
+      <w:r>
+        <w:rPr>
+          <w:rFonts w:ascii="Calibri" w:hAnsi="Calibri"/>
+        </w:rPr>
+        <w:t xml:space="preserve"> de faire passer un fichier </w:t>
+      </w:r>
+      <w:r>
+        <w:rPr>
+          <w:rFonts w:ascii="Calibri" w:hAnsi="Calibri"/>
+          <w:color w:val="FF0000"/>
+        </w:rPr>
+        <w:t>rouge</w:t>
+      </w:r>
+      <w:r>
+        <w:rPr>
+          <w:rFonts w:ascii="Calibri" w:hAnsi="Calibri"/>
+        </w:rPr>
+        <w:t xml:space="preserve"> en </w:t>
+      </w:r>
+      <w:r>
+        <w:rPr>
+          <w:rFonts w:ascii="Calibri" w:hAnsi="Calibri"/>
+          <w:color w:val="008000"/>
+        </w:rPr>
+        <w:t>vert</w:t>
+      </w:r>
+    </w:p>
+    <w:p>
+      <w:pPr>
+        <w:jc w:val="both"/>
+        <w:rPr>
+          <w:rFonts w:ascii="Calibri" w:hAnsi="Calibri"/>
+        </w:rPr>
+      </w:pPr>
+    </w:p>
+    <w:p>
+      <w:pPr>
+        <w:ind w:firstLine="708"/>
+        <w:jc w:val="both"/>
+        <w:rPr>
+          <w:rFonts w:ascii="Courier" w:hAnsi="Courier"/>
+          <w:sz w:val="28"/>
+          <w:szCs w:val="28"/>
+        </w:rPr>
+      </w:pPr>
+      <w:proofErr w:type="gramStart"/>
+      <w:r>
+        <w:rPr>
+          <w:rFonts w:ascii="Courier" w:hAnsi="Courier"/>
+          <w:sz w:val="28"/>
+          <w:szCs w:val="28"/>
+        </w:rPr>
+        <w:t>git</w:t>
+      </w:r>
+      <w:proofErr w:type="gramEnd"/>
+      <w:r>
+        <w:rPr>
+          <w:rFonts w:ascii="Courier" w:hAnsi="Courier"/>
+          <w:sz w:val="28"/>
+          <w:szCs w:val="28"/>
+        </w:rPr>
+        <w:t xml:space="preserve"> </w:t>
+      </w:r>
+      <w:r>
+        <w:rPr>
+          <w:rFonts w:ascii="Courier" w:hAnsi="Courier"/>
+          <w:sz w:val="28"/>
+          <w:szCs w:val="28"/>
+        </w:rPr>
+        <w:t xml:space="preserve">commit –m « message concernant le type d’ajout fait avec git </w:t>
+      </w:r>
+      <w:proofErr w:type="spellStart"/>
+      <w:r>
+        <w:rPr>
+          <w:rFonts w:ascii="Courier" w:hAnsi="Courier"/>
+          <w:sz w:val="28"/>
+          <w:szCs w:val="28"/>
+        </w:rPr>
+        <w:t>add</w:t>
+      </w:r>
+      <w:proofErr w:type="spellEnd"/>
+      <w:r>
+        <w:rPr>
+          <w:rFonts w:ascii="Courier" w:hAnsi="Courier"/>
+          <w:sz w:val="28"/>
+          <w:szCs w:val="28"/>
+        </w:rPr>
+        <w:t xml:space="preserve"> »</w:t>
+      </w:r>
+    </w:p>
+    <w:p>
+      <w:pPr>
+        <w:jc w:val="both"/>
+        <w:rPr>
+          <w:rFonts w:ascii="Calibri" w:hAnsi="Calibri"/>
+        </w:rPr>
+      </w:pPr>
+      <w:proofErr w:type="gramStart"/>
+      <w:r>
+        <w:rPr>
+          <w:rFonts w:ascii="Calibri" w:hAnsi="Calibri"/>
+        </w:rPr>
+        <w:t>ici</w:t>
+      </w:r>
+      <w:proofErr w:type="gramEnd"/>
+      <w:r>
+        <w:rPr>
+          <w:rFonts w:ascii="Calibri" w:hAnsi="Calibri"/>
+        </w:rPr>
+        <w:t xml:space="preserve"> on enregistre l’ajout effectuer avec le git </w:t>
+      </w:r>
+      <w:proofErr w:type="spellStart"/>
+      <w:r>
+        <w:rPr>
+          <w:rFonts w:ascii="Calibri" w:hAnsi="Calibri"/>
+        </w:rPr>
+        <w:t>add</w:t>
+      </w:r>
+      <w:proofErr w:type="spellEnd"/>
+      <w:r>
+        <w:rPr>
+          <w:rFonts w:ascii="Calibri" w:hAnsi="Calibri"/>
+        </w:rPr>
+        <w:t xml:space="preserve"> précédent en y ajoutant un petit message d’info qui concerne les modifications effectuées.</w:t>
+      </w:r>
+    </w:p>
+    <w:p>
+      <w:pPr>
+        <w:jc w:val="both"/>
+        <w:rPr>
+          <w:rFonts w:ascii="Calibri" w:hAnsi="Calibri"/>
+        </w:rPr>
+      </w:pPr>
+    </w:p>
+    <w:p>
+      <w:pPr>
+        <w:ind w:firstLine="708"/>
+        <w:jc w:val="both"/>
+        <w:rPr>
+          <w:rFonts w:ascii="Courier" w:hAnsi="Courier"/>
+          <w:sz w:val="28"/>
+          <w:szCs w:val="28"/>
+        </w:rPr>
+      </w:pPr>
+      <w:proofErr w:type="gramStart"/>
+      <w:r>
+        <w:rPr>
+          <w:rFonts w:ascii="Courier" w:hAnsi="Courier"/>
+          <w:sz w:val="28"/>
+          <w:szCs w:val="28"/>
+        </w:rPr>
+        <w:t>git</w:t>
+      </w:r>
+      <w:proofErr w:type="gramEnd"/>
+      <w:r>
+        <w:rPr>
+          <w:rFonts w:ascii="Courier" w:hAnsi="Courier"/>
+          <w:sz w:val="28"/>
+          <w:szCs w:val="28"/>
+        </w:rPr>
+        <w:t xml:space="preserve"> </w:t>
+      </w:r>
+      <w:r>
+        <w:rPr>
+          <w:rFonts w:ascii="Courier" w:hAnsi="Courier"/>
+          <w:sz w:val="28"/>
+          <w:szCs w:val="28"/>
+        </w:rPr>
+        <w:t xml:space="preserve">commit –a –m « message concernant le type d’ajout fait avec git </w:t>
+      </w:r>
+      <w:proofErr w:type="spellStart"/>
+      <w:r>
+        <w:rPr>
+          <w:rFonts w:ascii="Courier" w:hAnsi="Courier"/>
+          <w:sz w:val="28"/>
+          <w:szCs w:val="28"/>
+        </w:rPr>
+        <w:t>add</w:t>
+      </w:r>
+      <w:proofErr w:type="spellEnd"/>
+      <w:r>
+        <w:rPr>
+          <w:rFonts w:ascii="Courier" w:hAnsi="Courier"/>
+          <w:sz w:val="28"/>
+          <w:szCs w:val="28"/>
+        </w:rPr>
+        <w:t xml:space="preserve"> »</w:t>
+      </w:r>
+    </w:p>
+    <w:p>
+      <w:pPr>
+        <w:jc w:val="both"/>
+        <w:rPr>
+          <w:rFonts w:ascii="Calibri" w:hAnsi="Calibri"/>
+        </w:rPr>
+      </w:pPr>
+      <w:proofErr w:type="gramStart"/>
+      <w:r>
+        <w:rPr>
+          <w:rFonts w:ascii="Calibri" w:hAnsi="Calibri"/>
+        </w:rPr>
+        <w:t>ici</w:t>
+      </w:r>
+      <w:proofErr w:type="gramEnd"/>
+      <w:r>
+        <w:rPr>
+          <w:rFonts w:ascii="Calibri" w:hAnsi="Calibri"/>
+        </w:rPr>
+        <w:t xml:space="preserve"> le –a permet de ne pas avoir a refaire un git </w:t>
+      </w:r>
+      <w:proofErr w:type="spellStart"/>
+      <w:r>
+        <w:rPr>
+          <w:rFonts w:ascii="Calibri" w:hAnsi="Calibri"/>
+        </w:rPr>
+        <w:t>add</w:t>
+      </w:r>
+      <w:proofErr w:type="spellEnd"/>
+      <w:r>
+        <w:rPr>
+          <w:rFonts w:ascii="Calibri" w:hAnsi="Calibri"/>
+        </w:rPr>
+        <w:t xml:space="preserve"> si le fichier a déjà été </w:t>
+      </w:r>
+      <w:proofErr w:type="spellStart"/>
+      <w:r>
+        <w:rPr>
+          <w:rFonts w:ascii="Calibri" w:hAnsi="Calibri"/>
+        </w:rPr>
+        <w:t>add</w:t>
+      </w:r>
+      <w:proofErr w:type="spellEnd"/>
+      <w:r>
+        <w:rPr>
+          <w:rFonts w:ascii="Calibri" w:hAnsi="Calibri"/>
+        </w:rPr>
+        <w:t xml:space="preserve"> et que des modification l’on déjà concerné</w:t>
+      </w:r>
+    </w:p>
+    <w:p>
+      <w:pPr>
+        <w:jc w:val="both"/>
+        <w:rPr>
+          <w:rFonts w:ascii="Calibri" w:hAnsi="Calibri"/>
+        </w:rPr>
+      </w:pPr>
+    </w:p>
+    <w:p>
+      <w:pPr>
+        <w:ind w:firstLine="708"/>
+      </w:pPr>
+      <w:proofErr w:type="gramStart"/>
+      <w:r>
+        <w:rPr>
+          <w:rFonts w:ascii="Courier" w:hAnsi="Courier" w:cs="Arial"/>
+          <w:sz w:val="28"/>
+          <w:szCs w:val="28"/>
+        </w:rPr>
+        <w:t>git</w:t>
+      </w:r>
+      <w:proofErr w:type="gramEnd"/>
+      <w:r>
+        <w:rPr>
+          <w:rFonts w:ascii="Courier" w:hAnsi="Courier" w:cs="Arial"/>
+          <w:sz w:val="28"/>
+          <w:szCs w:val="28"/>
+        </w:rPr>
+        <w:t xml:space="preserve"> </w:t>
+      </w:r>
+      <w:r>
+        <w:rPr>
+          <w:rFonts w:ascii="Courier" w:hAnsi="Courier" w:cs="Arial"/>
+          <w:sz w:val="28"/>
+          <w:szCs w:val="28"/>
+        </w:rPr>
+        <w:t xml:space="preserve">push </w:t>
+      </w:r>
+      <w:proofErr w:type="spellStart"/>
+      <w:r>
+        <w:rPr>
+          <w:rFonts w:ascii="Courier" w:hAnsi="Courier" w:cs="Arial"/>
+          <w:sz w:val="28"/>
+          <w:szCs w:val="28"/>
+        </w:rPr>
+        <w:t>origin</w:t>
+      </w:r>
+      <w:proofErr w:type="spellEnd"/>
+      <w:r>
+        <w:rPr>
+          <w:rFonts w:ascii="Courier" w:hAnsi="Courier" w:cs="Arial"/>
+          <w:sz w:val="28"/>
+          <w:szCs w:val="28"/>
+        </w:rPr>
+        <w:t xml:space="preserve"> master</w:t>
+      </w:r>
+    </w:p>
+    <w:p>
+      <w:pPr>
+        <w:jc w:val="both"/>
+        <w:rPr>
+          <w:rFonts w:ascii="Calibri" w:hAnsi="Calibri"/>
+        </w:rPr>
+      </w:pPr>
+      <w:r>
+        <w:rPr>
+          <w:rFonts w:ascii="Calibri" w:hAnsi="Calibri"/>
+        </w:rPr>
+        <w:t xml:space="preserve">Permet d’envoyer vos modifications sur </w:t>
+      </w:r>
+      <w:proofErr w:type="spellStart"/>
+      <w:r>
+        <w:rPr>
+          <w:rFonts w:ascii="Calibri" w:hAnsi="Calibri"/>
+        </w:rPr>
+        <w:t>github</w:t>
+      </w:r>
+      <w:proofErr w:type="spellEnd"/>
+      <w:r>
+        <w:rPr>
+          <w:rFonts w:ascii="Calibri" w:hAnsi="Calibri"/>
+        </w:rPr>
+        <w:t xml:space="preserve"> pour que tout le monde puisse en profiter par la suite</w:t>
+      </w:r>
+    </w:p>
+    <w:p>
+      <w:pPr>
+        <w:jc w:val="both"/>
+        <w:rPr>
+          <w:rFonts w:ascii="Calibri" w:hAnsi="Calibri"/>
+        </w:rPr>
+      </w:pPr>
+    </w:p>
+    <w:p>
+      <w:pPr>
+        <w:ind w:firstLine="708"/>
+      </w:pPr>
+      <w:proofErr w:type="gramStart"/>
+      <w:r>
+        <w:rPr>
+          <w:rFonts w:ascii="Courier" w:hAnsi="Courier" w:cs="Arial"/>
+          <w:sz w:val="28"/>
+          <w:szCs w:val="28"/>
+        </w:rPr>
+        <w:t>git</w:t>
+      </w:r>
+      <w:proofErr w:type="gramEnd"/>
+      <w:r>
+        <w:rPr>
+          <w:rFonts w:ascii="Courier" w:hAnsi="Courier" w:cs="Arial"/>
+          <w:sz w:val="28"/>
+          <w:szCs w:val="28"/>
+        </w:rPr>
+        <w:t xml:space="preserve"> </w:t>
+      </w:r>
+      <w:r>
+        <w:rPr>
+          <w:rFonts w:ascii="Courier" w:hAnsi="Courier" w:cs="Arial"/>
+          <w:sz w:val="28"/>
+          <w:szCs w:val="28"/>
+        </w:rPr>
+        <w:t xml:space="preserve">pull </w:t>
+      </w:r>
+      <w:proofErr w:type="spellStart"/>
+      <w:r>
+        <w:rPr>
+          <w:rFonts w:ascii="Courier" w:hAnsi="Courier" w:cs="Arial"/>
+          <w:sz w:val="28"/>
+          <w:szCs w:val="28"/>
+        </w:rPr>
+        <w:t>origin</w:t>
+      </w:r>
+      <w:proofErr w:type="spellEnd"/>
+      <w:r>
+        <w:rPr>
+          <w:rFonts w:ascii="Courier" w:hAnsi="Courier" w:cs="Arial"/>
+          <w:sz w:val="28"/>
+          <w:szCs w:val="28"/>
+        </w:rPr>
+        <w:t xml:space="preserve"> master</w:t>
+      </w:r>
+    </w:p>
+    <w:p>
+      <w:pPr>
+        <w:jc w:val="both"/>
+        <w:rPr>
+          <w:rFonts w:ascii="Calibri" w:hAnsi="Calibri"/>
+        </w:rPr>
+      </w:pPr>
+      <w:r>
+        <w:rPr>
+          <w:rFonts w:ascii="Calibri" w:hAnsi="Calibri"/>
+        </w:rPr>
+        <w:t xml:space="preserve">Permet de récupérer toutes les modifications que les autres on fait via leur ordinateur et qu’ils ont git push sur </w:t>
+      </w:r>
+      <w:proofErr w:type="spellStart"/>
+      <w:r>
+        <w:rPr>
+          <w:rFonts w:ascii="Calibri" w:hAnsi="Calibri"/>
+        </w:rPr>
+        <w:t>github</w:t>
+      </w:r>
+      <w:proofErr w:type="spellEnd"/>
+      <w:r>
+        <w:rPr>
+          <w:rFonts w:ascii="Calibri" w:hAnsi="Calibri"/>
+        </w:rPr>
+        <w:t>.</w:t>
+      </w:r>
+    </w:p>
+    <w:p>
+      <w:pPr>
+        <w:jc w:val="both"/>
+        <w:rPr>
+          <w:rFonts w:ascii="Calibri" w:hAnsi="Calibri"/>
+        </w:rPr>
+      </w:pPr>
+      <w:r>
+        <w:rPr>
+          <w:rFonts w:ascii="Calibri" w:hAnsi="Calibri"/>
+        </w:rPr>
+        <w:t>ATENTION : a faire avant tout ajout de votre part. Pour récupérer ce qui a été modifier avant</w:t>
+      </w:r>
+    </w:p>
+    <w:p>
+      <w:pPr>
+        <w:jc w:val="both"/>
+      </w:pPr>
+    </w:p>
+    <w:p>
+      <w:pPr>
+        <w:ind w:firstLine="708"/>
+        <w:jc w:val="both"/>
+        <w:rPr>
+          <w:rFonts w:ascii="Courier" w:hAnsi="Courier"/>
+          <w:sz w:val="28"/>
+          <w:szCs w:val="28"/>
+        </w:rPr>
+      </w:pPr>
+      <w:proofErr w:type="gramStart"/>
+      <w:r>
+        <w:rPr>
+          <w:rFonts w:ascii="Courier" w:hAnsi="Courier"/>
+          <w:sz w:val="28"/>
+          <w:szCs w:val="28"/>
+        </w:rPr>
+        <w:t>git</w:t>
+      </w:r>
+      <w:proofErr w:type="gramEnd"/>
+      <w:r>
+        <w:rPr>
+          <w:rFonts w:ascii="Courier" w:hAnsi="Courier"/>
+          <w:sz w:val="28"/>
+          <w:szCs w:val="28"/>
+        </w:rPr>
+        <w:t xml:space="preserve"> </w:t>
+      </w:r>
+      <w:r>
+        <w:rPr>
+          <w:rFonts w:ascii="Courier" w:hAnsi="Courier"/>
+          <w:sz w:val="28"/>
+          <w:szCs w:val="28"/>
+        </w:rPr>
+        <w:t>log</w:t>
+      </w:r>
+    </w:p>
+    <w:p>
+      <w:pPr>
+        <w:jc w:val="both"/>
+        <w:rPr>
+          <w:rFonts w:ascii="Calibri" w:hAnsi="Calibri"/>
+        </w:rPr>
+      </w:pPr>
+      <w:r>
+        <w:rPr>
+          <w:rFonts w:ascii="Calibri" w:hAnsi="Calibri"/>
+        </w:rPr>
+        <w:t xml:space="preserve">Permet d’avoir l’historique des ajouts, </w:t>
+      </w:r>
+      <w:proofErr w:type="spellStart"/>
+      <w:r>
+        <w:rPr>
+          <w:rFonts w:ascii="Calibri" w:hAnsi="Calibri"/>
+        </w:rPr>
+        <w:t>author</w:t>
+      </w:r>
+      <w:proofErr w:type="spellEnd"/>
+      <w:r>
+        <w:rPr>
+          <w:rFonts w:ascii="Calibri" w:hAnsi="Calibri"/>
+        </w:rPr>
+        <w:t xml:space="preserve"> | date | message. Et le </w:t>
+      </w:r>
+      <w:proofErr w:type="spellStart"/>
+      <w:r>
+        <w:rPr>
+          <w:rFonts w:ascii="Calibri" w:hAnsi="Calibri"/>
+          <w:color w:val="FFD41F"/>
+        </w:rPr>
+        <w:t>sha</w:t>
+      </w:r>
+      <w:proofErr w:type="spellEnd"/>
+      <w:r>
+        <w:rPr>
+          <w:rFonts w:ascii="Calibri" w:hAnsi="Calibri"/>
+        </w:rPr>
+        <w:t xml:space="preserve"> (identifiant du git en </w:t>
+      </w:r>
+      <w:r>
+        <w:rPr>
+          <w:rFonts w:ascii="Calibri" w:hAnsi="Calibri"/>
+          <w:color w:val="FFD41F"/>
+        </w:rPr>
+        <w:t>jaune</w:t>
+      </w:r>
+      <w:r>
+        <w:rPr>
+          <w:rFonts w:ascii="Calibri" w:hAnsi="Calibri"/>
+        </w:rPr>
+        <w:t>)</w:t>
+      </w:r>
+    </w:p>
+    <w:p>
+      <w:pPr>
+        <w:jc w:val="both"/>
+        <w:rPr>
+          <w:rFonts w:ascii="Calibri" w:hAnsi="Calibri"/>
+        </w:rPr>
+      </w:pPr>
+      <w:r>
+        <w:rPr>
+          <w:rFonts w:ascii="Calibri" w:hAnsi="Calibri"/>
+        </w:rPr>
+        <w:t xml:space="preserve">La modification la plus récente est </w:t>
+      </w:r>
+      <w:proofErr w:type="gramStart"/>
+      <w:r>
+        <w:rPr>
+          <w:rFonts w:ascii="Calibri" w:hAnsi="Calibri"/>
+        </w:rPr>
+        <w:t>tout</w:t>
+      </w:r>
+      <w:proofErr w:type="gramEnd"/>
+      <w:r>
+        <w:rPr>
+          <w:rFonts w:ascii="Calibri" w:hAnsi="Calibri"/>
+        </w:rPr>
+        <w:t xml:space="preserve"> en haut</w:t>
+      </w:r>
+    </w:p>
+    <w:p>
+      <w:pPr>
+        <w:jc w:val="both"/>
+      </w:pPr>
+      <w:r>
+        <w:rPr>
+          <w:rFonts w:ascii="Calibri" w:hAnsi="Calibri"/>
+        </w:rPr>
+        <w:t>Pour quitter le log appuyer sur « q »</w:t>
+      </w:r>
     </w:p>
     <w:p>
       <w:pPr>
@@ -1777,7 +4404,7 @@
                     </pic:cNvPicPr>
                   </pic:nvPicPr>
                   <pic:blipFill>
-                    <a:blip r:embed="rId11">
+                    <a:blip r:embed="rId12">
                       <a:extLst>
                         <a:ext uri="{28A0092B-C50C-407E-A947-70E740481C1C}">
                           <a14:useLocalDpi xmlns:a14="http://schemas.microsoft.com/office/drawing/2010/main" val="0"/>
@@ -2018,6 +4645,7 @@
         <w:jc w:val="both"/>
         <w:rPr>
           <w:rFonts w:ascii="Calibri" w:hAnsi="Calibri"/>
+          <w:color w:val="008000"/>
         </w:rPr>
       </w:pPr>
       <w:proofErr w:type="gramStart"/>
@@ -2057,6 +4685,14 @@
     </w:p>
     <w:p>
       <w:pPr>
+        <w:jc w:val="both"/>
+        <w:rPr>
+          <w:rFonts w:ascii="Calibri" w:hAnsi="Calibri"/>
+        </w:rPr>
+      </w:pPr>
+    </w:p>
+    <w:p>
+      <w:pPr>
         <w:ind w:firstLine="708"/>
         <w:jc w:val="both"/>
         <w:rPr>
@@ -2269,11 +4905,165 @@
     </w:p>
     <w:p>
       <w:pPr>
-        <w:jc w:val="both"/>
-        <w:rPr>
-          <w:rFonts w:ascii="Calibri" w:hAnsi="Calibri"/>
-        </w:rPr>
-      </w:pPr>
+        <w:ind w:firstLine="708"/>
+      </w:pPr>
+      <w:proofErr w:type="gramStart"/>
+      <w:r>
+        <w:rPr>
+          <w:rFonts w:ascii="Courier" w:hAnsi="Courier" w:cs="Arial"/>
+          <w:sz w:val="28"/>
+          <w:szCs w:val="28"/>
+        </w:rPr>
+        <w:t>git</w:t>
+      </w:r>
+      <w:proofErr w:type="gramEnd"/>
+      <w:r>
+        <w:rPr>
+          <w:rFonts w:ascii="Courier" w:hAnsi="Courier" w:cs="Arial"/>
+          <w:sz w:val="28"/>
+          <w:szCs w:val="28"/>
+        </w:rPr>
+        <w:t xml:space="preserve"> </w:t>
+      </w:r>
+      <w:r>
+        <w:rPr>
+          <w:rFonts w:ascii="Courier" w:hAnsi="Courier" w:cs="Arial"/>
+          <w:sz w:val="28"/>
+          <w:szCs w:val="28"/>
+        </w:rPr>
+        <w:t xml:space="preserve">push </w:t>
+      </w:r>
+      <w:proofErr w:type="spellStart"/>
+      <w:r>
+        <w:rPr>
+          <w:rFonts w:ascii="Courier" w:hAnsi="Courier" w:cs="Arial"/>
+          <w:sz w:val="28"/>
+          <w:szCs w:val="28"/>
+        </w:rPr>
+        <w:t>origin</w:t>
+      </w:r>
+      <w:proofErr w:type="spellEnd"/>
+      <w:r>
+        <w:rPr>
+          <w:rFonts w:ascii="Courier" w:hAnsi="Courier" w:cs="Arial"/>
+          <w:sz w:val="28"/>
+          <w:szCs w:val="28"/>
+        </w:rPr>
+        <w:t xml:space="preserve"> master</w:t>
+      </w:r>
+    </w:p>
+    <w:p>
+      <w:pPr>
+        <w:jc w:val="both"/>
+        <w:rPr>
+          <w:rFonts w:ascii="Calibri" w:hAnsi="Calibri"/>
+        </w:rPr>
+      </w:pPr>
+      <w:r>
+        <w:rPr>
+          <w:rFonts w:ascii="Calibri" w:hAnsi="Calibri"/>
+        </w:rPr>
+        <w:t xml:space="preserve">Permet d’envoyer vos modifications sur </w:t>
+      </w:r>
+      <w:proofErr w:type="spellStart"/>
+      <w:r>
+        <w:rPr>
+          <w:rFonts w:ascii="Calibri" w:hAnsi="Calibri"/>
+        </w:rPr>
+        <w:t>github</w:t>
+      </w:r>
+      <w:proofErr w:type="spellEnd"/>
+      <w:r>
+        <w:rPr>
+          <w:rFonts w:ascii="Calibri" w:hAnsi="Calibri"/>
+        </w:rPr>
+        <w:t xml:space="preserve"> pour que tout le monde puisse en profiter par la suite</w:t>
+      </w:r>
+    </w:p>
+    <w:p>
+      <w:pPr>
+        <w:jc w:val="both"/>
+        <w:rPr>
+          <w:rFonts w:ascii="Calibri" w:hAnsi="Calibri"/>
+        </w:rPr>
+      </w:pPr>
+    </w:p>
+    <w:p>
+      <w:pPr>
+        <w:ind w:firstLine="708"/>
+      </w:pPr>
+      <w:proofErr w:type="gramStart"/>
+      <w:r>
+        <w:rPr>
+          <w:rFonts w:ascii="Courier" w:hAnsi="Courier" w:cs="Arial"/>
+          <w:sz w:val="28"/>
+          <w:szCs w:val="28"/>
+        </w:rPr>
+        <w:t>git</w:t>
+      </w:r>
+      <w:proofErr w:type="gramEnd"/>
+      <w:r>
+        <w:rPr>
+          <w:rFonts w:ascii="Courier" w:hAnsi="Courier" w:cs="Arial"/>
+          <w:sz w:val="28"/>
+          <w:szCs w:val="28"/>
+        </w:rPr>
+        <w:t xml:space="preserve"> </w:t>
+      </w:r>
+      <w:r>
+        <w:rPr>
+          <w:rFonts w:ascii="Courier" w:hAnsi="Courier" w:cs="Arial"/>
+          <w:sz w:val="28"/>
+          <w:szCs w:val="28"/>
+        </w:rPr>
+        <w:t xml:space="preserve">pull </w:t>
+      </w:r>
+      <w:proofErr w:type="spellStart"/>
+      <w:r>
+        <w:rPr>
+          <w:rFonts w:ascii="Courier" w:hAnsi="Courier" w:cs="Arial"/>
+          <w:sz w:val="28"/>
+          <w:szCs w:val="28"/>
+        </w:rPr>
+        <w:t>origin</w:t>
+      </w:r>
+      <w:proofErr w:type="spellEnd"/>
+      <w:r>
+        <w:rPr>
+          <w:rFonts w:ascii="Courier" w:hAnsi="Courier" w:cs="Arial"/>
+          <w:sz w:val="28"/>
+          <w:szCs w:val="28"/>
+        </w:rPr>
+        <w:t xml:space="preserve"> master</w:t>
+      </w:r>
+    </w:p>
+    <w:p>
+      <w:pPr>
+        <w:jc w:val="both"/>
+        <w:rPr>
+          <w:rFonts w:ascii="Calibri" w:hAnsi="Calibri"/>
+        </w:rPr>
+      </w:pPr>
+      <w:r>
+        <w:rPr>
+          <w:rFonts w:ascii="Calibri" w:hAnsi="Calibri"/>
+        </w:rPr>
+        <w:t xml:space="preserve">Permet de récupérer toutes les modifications que les autres on fait via leur ordinateur et qu’ils ont git push sur </w:t>
+      </w:r>
+      <w:proofErr w:type="spellStart"/>
+      <w:r>
+        <w:rPr>
+          <w:rFonts w:ascii="Calibri" w:hAnsi="Calibri"/>
+        </w:rPr>
+        <w:t>github</w:t>
+      </w:r>
+      <w:proofErr w:type="spellEnd"/>
+      <w:r>
+        <w:rPr>
+          <w:rFonts w:ascii="Calibri" w:hAnsi="Calibri"/>
+        </w:rPr>
+        <w:t>.</w:t>
+      </w:r>
     </w:p>
     <w:p>
       <w:pPr>
@@ -2718,7 +5508,7 @@
                     </pic:cNvPicPr>
                   </pic:nvPicPr>
                   <pic:blipFill>
-                    <a:blip r:embed="rId12">
+                    <a:blip r:embed="rId13">
                       <a:extLst>
                         <a:ext uri="{28A0092B-C50C-407E-A947-70E740481C1C}">
                           <a14:useLocalDpi xmlns:a14="http://schemas.microsoft.com/office/drawing/2010/main" val="0"/>
@@ -2758,6 +5548,11 @@
     <w:p>
       <w:pPr>
         <w:jc w:val="both"/>
+      </w:pPr>
+    </w:p>
+    <w:p>
+      <w:pPr>
+        <w:pStyle w:val="Titre1"/>
       </w:pPr>
     </w:p>
     <w:sectPr>
@@ -3107,6 +5902,175 @@
       <w:szCs w:val="52"/>
     </w:rPr>
   </w:style>
+  <w:style w:type="paragraph" w:styleId="En-ttedetabledesmatires">
+    <w:name w:val="TOC Heading"/>
+    <w:basedOn w:val="Titre1"/>
+    <w:next w:val="Normal"/>
+    <w:uiPriority w:val="39"/>
+    <w:unhideWhenUsed/>
+    <w:qFormat/>
+    <w:rsid w:val="007965A6"/>
+    <w:pPr>
+      <w:spacing w:line="276" w:lineRule="auto"/>
+      <w:outlineLvl w:val="9"/>
+    </w:pPr>
+    <w:rPr>
+      <w:color w:val="365F91" w:themeColor="accent1" w:themeShade="BF"/>
+      <w:sz w:val="28"/>
+      <w:szCs w:val="28"/>
+    </w:rPr>
+  </w:style>
+  <w:style w:type="paragraph" w:styleId="TM1">
+    <w:name w:val="toc 1"/>
+    <w:basedOn w:val="Normal"/>
+    <w:next w:val="Normal"/>
+    <w:autoRedefine/>
+    <w:uiPriority w:val="39"/>
+    <w:unhideWhenUsed/>
+    <w:rsid w:val="007965A6"/>
+    <w:pPr>
+      <w:spacing w:before="120"/>
+    </w:pPr>
+    <w:rPr>
+      <w:b/>
+    </w:rPr>
+  </w:style>
+  <w:style w:type="paragraph" w:styleId="TM2">
+    <w:name w:val="toc 2"/>
+    <w:basedOn w:val="Normal"/>
+    <w:next w:val="Normal"/>
+    <w:autoRedefine/>
+    <w:uiPriority w:val="39"/>
+    <w:unhideWhenUsed/>
+    <w:rsid w:val="007965A6"/>
+    <w:pPr>
+      <w:ind w:left="240"/>
+    </w:pPr>
+    <w:rPr>
+      <w:b/>
+      <w:sz w:val="22"/>
+      <w:szCs w:val="22"/>
+    </w:rPr>
+  </w:style>
+  <w:style w:type="paragraph" w:styleId="TM3">
+    <w:name w:val="toc 3"/>
+    <w:basedOn w:val="Normal"/>
+    <w:next w:val="Normal"/>
+    <w:autoRedefine/>
+    <w:uiPriority w:val="39"/>
+    <w:semiHidden/>
+    <w:unhideWhenUsed/>
+    <w:rsid w:val="007965A6"/>
+    <w:pPr>
+      <w:ind w:left="480"/>
+    </w:pPr>
+    <w:rPr>
+      <w:sz w:val="22"/>
+      <w:szCs w:val="22"/>
+    </w:rPr>
+  </w:style>
+  <w:style w:type="paragraph" w:styleId="TM4">
+    <w:name w:val="toc 4"/>
+    <w:basedOn w:val="Normal"/>
+    <w:next w:val="Normal"/>
+    <w:autoRedefine/>
+    <w:uiPriority w:val="39"/>
+    <w:semiHidden/>
+    <w:unhideWhenUsed/>
+    <w:rsid w:val="007965A6"/>
+    <w:pPr>
+      <w:ind w:left="720"/>
+    </w:pPr>
+    <w:rPr>
+      <w:sz w:val="20"/>
+      <w:szCs w:val="20"/>
+    </w:rPr>
+  </w:style>
+  <w:style w:type="paragraph" w:styleId="TM5">
+    <w:name w:val="toc 5"/>
+    <w:basedOn w:val="Normal"/>
+    <w:next w:val="Normal"/>
+    <w:autoRedefine/>
+    <w:uiPriority w:val="39"/>
+    <w:semiHidden/>
+    <w:unhideWhenUsed/>
+    <w:rsid w:val="007965A6"/>
+    <w:pPr>
+      <w:ind w:left="960"/>
+    </w:pPr>
+    <w:rPr>
+      <w:sz w:val="20"/>
+      <w:szCs w:val="20"/>
+    </w:rPr>
+  </w:style>
+  <w:style w:type="paragraph" w:styleId="TM6">
+    <w:name w:val="toc 6"/>
+    <w:basedOn w:val="Normal"/>
+    <w:next w:val="Normal"/>
+    <w:autoRedefine/>
+    <w:uiPriority w:val="39"/>
+    <w:semiHidden/>
+    <w:unhideWhenUsed/>
+    <w:rsid w:val="007965A6"/>
+    <w:pPr>
+      <w:ind w:left="1200"/>
+    </w:pPr>
+    <w:rPr>
+      <w:sz w:val="20"/>
+      <w:szCs w:val="20"/>
+    </w:rPr>
+  </w:style>
+  <w:style w:type="paragraph" w:styleId="TM7">
+    <w:name w:val="toc 7"/>
+    <w:basedOn w:val="Normal"/>
+    <w:next w:val="Normal"/>
+    <w:autoRedefine/>
+    <w:uiPriority w:val="39"/>
+    <w:semiHidden/>
+    <w:unhideWhenUsed/>
+    <w:rsid w:val="007965A6"/>
+    <w:pPr>
+      <w:ind w:left="1440"/>
+    </w:pPr>
+    <w:rPr>
+      <w:sz w:val="20"/>
+      <w:szCs w:val="20"/>
+    </w:rPr>
+  </w:style>
+  <w:style w:type="paragraph" w:styleId="TM8">
+    <w:name w:val="toc 8"/>
+    <w:basedOn w:val="Normal"/>
+    <w:next w:val="Normal"/>
+    <w:autoRedefine/>
+    <w:uiPriority w:val="39"/>
+    <w:semiHidden/>
+    <w:unhideWhenUsed/>
+    <w:rsid w:val="007965A6"/>
+    <w:pPr>
+      <w:ind w:left="1680"/>
+    </w:pPr>
+    <w:rPr>
+      <w:sz w:val="20"/>
+      <w:szCs w:val="20"/>
+    </w:rPr>
+  </w:style>
+  <w:style w:type="paragraph" w:styleId="TM9">
+    <w:name w:val="toc 9"/>
+    <w:basedOn w:val="Normal"/>
+    <w:next w:val="Normal"/>
+    <w:autoRedefine/>
+    <w:uiPriority w:val="39"/>
+    <w:semiHidden/>
+    <w:unhideWhenUsed/>
+    <w:rsid w:val="007965A6"/>
+    <w:pPr>
+      <w:ind w:left="1920"/>
+    </w:pPr>
+    <w:rPr>
+      <w:sz w:val="20"/>
+      <w:szCs w:val="20"/>
+    </w:rPr>
+  </w:style>
 </w:styles>
 </file>
 
@@ -3447,6 +6411,175 @@
       <w:szCs w:val="52"/>
     </w:rPr>
   </w:style>
+  <w:style w:type="paragraph" w:styleId="En-ttedetabledesmatires">
+    <w:name w:val="TOC Heading"/>
+    <w:basedOn w:val="Titre1"/>
+    <w:next w:val="Normal"/>
+    <w:uiPriority w:val="39"/>
+    <w:unhideWhenUsed/>
+    <w:qFormat/>
+    <w:rsid w:val="007965A6"/>
+    <w:pPr>
+      <w:spacing w:line="276" w:lineRule="auto"/>
+      <w:outlineLvl w:val="9"/>
+    </w:pPr>
+    <w:rPr>
+      <w:color w:val="365F91" w:themeColor="accent1" w:themeShade="BF"/>
+      <w:sz w:val="28"/>
+      <w:szCs w:val="28"/>
+    </w:rPr>
+  </w:style>
+  <w:style w:type="paragraph" w:styleId="TM1">
+    <w:name w:val="toc 1"/>
+    <w:basedOn w:val="Normal"/>
+    <w:next w:val="Normal"/>
+    <w:autoRedefine/>
+    <w:uiPriority w:val="39"/>
+    <w:unhideWhenUsed/>
+    <w:rsid w:val="007965A6"/>
+    <w:pPr>
+      <w:spacing w:before="120"/>
+    </w:pPr>
+    <w:rPr>
+      <w:b/>
+    </w:rPr>
+  </w:style>
+  <w:style w:type="paragraph" w:styleId="TM2">
+    <w:name w:val="toc 2"/>
+    <w:basedOn w:val="Normal"/>
+    <w:next w:val="Normal"/>
+    <w:autoRedefine/>
+    <w:uiPriority w:val="39"/>
+    <w:unhideWhenUsed/>
+    <w:rsid w:val="007965A6"/>
+    <w:pPr>
+      <w:ind w:left="240"/>
+    </w:pPr>
+    <w:rPr>
+      <w:b/>
+      <w:sz w:val="22"/>
+      <w:szCs w:val="22"/>
+    </w:rPr>
+  </w:style>
+  <w:style w:type="paragraph" w:styleId="TM3">
+    <w:name w:val="toc 3"/>
+    <w:basedOn w:val="Normal"/>
+    <w:next w:val="Normal"/>
+    <w:autoRedefine/>
+    <w:uiPriority w:val="39"/>
+    <w:semiHidden/>
+    <w:unhideWhenUsed/>
+    <w:rsid w:val="007965A6"/>
+    <w:pPr>
+      <w:ind w:left="480"/>
+    </w:pPr>
+    <w:rPr>
+      <w:sz w:val="22"/>
+      <w:szCs w:val="22"/>
+    </w:rPr>
+  </w:style>
+  <w:style w:type="paragraph" w:styleId="TM4">
+    <w:name w:val="toc 4"/>
+    <w:basedOn w:val="Normal"/>
+    <w:next w:val="Normal"/>
+    <w:autoRedefine/>
+    <w:uiPriority w:val="39"/>
+    <w:semiHidden/>
+    <w:unhideWhenUsed/>
+    <w:rsid w:val="007965A6"/>
+    <w:pPr>
+      <w:ind w:left="720"/>
+    </w:pPr>
+    <w:rPr>
+      <w:sz w:val="20"/>
+      <w:szCs w:val="20"/>
+    </w:rPr>
+  </w:style>
+  <w:style w:type="paragraph" w:styleId="TM5">
+    <w:name w:val="toc 5"/>
+    <w:basedOn w:val="Normal"/>
+    <w:next w:val="Normal"/>
+    <w:autoRedefine/>
+    <w:uiPriority w:val="39"/>
+    <w:semiHidden/>
+    <w:unhideWhenUsed/>
+    <w:rsid w:val="007965A6"/>
+    <w:pPr>
+      <w:ind w:left="960"/>
+    </w:pPr>
+    <w:rPr>
+      <w:sz w:val="20"/>
+      <w:szCs w:val="20"/>
+    </w:rPr>
+  </w:style>
+  <w:style w:type="paragraph" w:styleId="TM6">
+    <w:name w:val="toc 6"/>
+    <w:basedOn w:val="Normal"/>
+    <w:next w:val="Normal"/>
+    <w:autoRedefine/>
+    <w:uiPriority w:val="39"/>
+    <w:semiHidden/>
+    <w:unhideWhenUsed/>
+    <w:rsid w:val="007965A6"/>
+    <w:pPr>
+      <w:ind w:left="1200"/>
+    </w:pPr>
+    <w:rPr>
+      <w:sz w:val="20"/>
+      <w:szCs w:val="20"/>
+    </w:rPr>
+  </w:style>
+  <w:style w:type="paragraph" w:styleId="TM7">
+    <w:name w:val="toc 7"/>
+    <w:basedOn w:val="Normal"/>
+    <w:next w:val="Normal"/>
+    <w:autoRedefine/>
+    <w:uiPriority w:val="39"/>
+    <w:semiHidden/>
+    <w:unhideWhenUsed/>
+    <w:rsid w:val="007965A6"/>
+    <w:pPr>
+      <w:ind w:left="1440"/>
+    </w:pPr>
+    <w:rPr>
+      <w:sz w:val="20"/>
+      <w:szCs w:val="20"/>
+    </w:rPr>
+  </w:style>
+  <w:style w:type="paragraph" w:styleId="TM8">
+    <w:name w:val="toc 8"/>
+    <w:basedOn w:val="Normal"/>
+    <w:next w:val="Normal"/>
+    <w:autoRedefine/>
+    <w:uiPriority w:val="39"/>
+    <w:semiHidden/>
+    <w:unhideWhenUsed/>
+    <w:rsid w:val="007965A6"/>
+    <w:pPr>
+      <w:ind w:left="1680"/>
+    </w:pPr>
+    <w:rPr>
+      <w:sz w:val="20"/>
+      <w:szCs w:val="20"/>
+    </w:rPr>
+  </w:style>
+  <w:style w:type="paragraph" w:styleId="TM9">
+    <w:name w:val="toc 9"/>
+    <w:basedOn w:val="Normal"/>
+    <w:next w:val="Normal"/>
+    <w:autoRedefine/>
+    <w:uiPriority w:val="39"/>
+    <w:semiHidden/>
+    <w:unhideWhenUsed/>
+    <w:rsid w:val="007965A6"/>
+    <w:pPr>
+      <w:ind w:left="1920"/>
+    </w:pPr>
+    <w:rPr>
+      <w:sz w:val="20"/>
+      <w:szCs w:val="20"/>
+    </w:rPr>
+  </w:style>
 </w:styles>
 </file>
 
@@ -3775,7 +6908,7 @@
 </file>
 
 <file path=customXml/itemProps1.xml><?xml version="1.0" encoding="utf-8"?>
-<ds:datastoreItem xmlns:ds="http://schemas.openxmlformats.org/officeDocument/2006/customXml" ds:itemID="{C8EE602C-1579-4C4E-B41F-C0D08A474CCA}">
+<ds:datastoreItem xmlns:ds="http://schemas.openxmlformats.org/officeDocument/2006/customXml" ds:itemID="{66A7BC51-4D96-7D40-ABC4-9BD34A4CC2EE}">
   <ds:schemaRefs>
     <ds:schemaRef ds:uri="http://schemas.openxmlformats.org/officeDocument/2006/bibliography"/>
   </ds:schemaRefs>

</xml_diff>